<commit_message>
Description of makefile and the Python script is added
</commit_message>
<xml_diff>
--- a/Coligligth FPGA Project Report.docx
+++ b/Coligligth FPGA Project Report.docx
@@ -1,6 +1,6 @@
 
 <file path=word/document.xml><?xml version="1.0" encoding="utf-8"?>
-<w:document xmlns:ve="http://schemas.openxmlformats.org/markup-compatibility/2006" xmlns:o="urn:schemas-microsoft-com:office:office" xmlns:r="http://schemas.openxmlformats.org/officeDocument/2006/relationships" xmlns:m="http://schemas.openxmlformats.org/officeDocument/2006/math" xmlns:v="urn:schemas-microsoft-com:vml" xmlns:wp="http://schemas.openxmlformats.org/drawingml/2006/wordprocessingDrawing" xmlns:w10="urn:schemas-microsoft-com:office:word" xmlns:w="http://schemas.openxmlformats.org/wordprocessingml/2006/main" xmlns:wne="http://schemas.microsoft.com/office/word/2006/wordml">
+<w:document xmlns:wpc="http://schemas.microsoft.com/office/word/2010/wordprocessingCanvas" xmlns:cx="http://schemas.microsoft.com/office/drawing/2014/chartex" xmlns:mc="http://schemas.openxmlformats.org/markup-compatibility/2006" xmlns:o="urn:schemas-microsoft-com:office:office" xmlns:r="http://schemas.openxmlformats.org/officeDocument/2006/relationships" xmlns:m="http://schemas.openxmlformats.org/officeDocument/2006/math" xmlns:v="urn:schemas-microsoft-com:vml" xmlns:wp14="http://schemas.microsoft.com/office/word/2010/wordprocessingDrawing" xmlns:wp="http://schemas.openxmlformats.org/drawingml/2006/wordprocessingDrawing" xmlns:w10="urn:schemas-microsoft-com:office:word" xmlns:w="http://schemas.openxmlformats.org/wordprocessingml/2006/main" xmlns:w14="http://schemas.microsoft.com/office/word/2010/wordml" xmlns:w15="http://schemas.microsoft.com/office/word/2012/wordml" xmlns:w16se="http://schemas.microsoft.com/office/word/2015/wordml/symex" xmlns:wpg="http://schemas.microsoft.com/office/word/2010/wordprocessingGroup" xmlns:wpi="http://schemas.microsoft.com/office/word/2010/wordprocessingInk" xmlns:wne="http://schemas.microsoft.com/office/word/2006/wordml" xmlns:wps="http://schemas.microsoft.com/office/word/2010/wordprocessingShape" mc:Ignorable="w14 w15 w16se wp14">
   <w:body>
     <w:p>
       <w:pPr>
@@ -13,33 +13,125 @@
         <w:rPr>
           <w:lang w:val="en-US"/>
         </w:rPr>
-        <w:t>Why new protocolks were added not to system but to user layer</w:t>
-      </w:r>
-    </w:p>
-    <w:p>
-      <w:pPr>
-        <w:rPr>
-          <w:lang w:val="en-US"/>
-        </w:rPr>
-      </w:pPr>
-      <w:r>
-        <w:rPr>
-          <w:lang w:val="en-US"/>
-        </w:rPr>
-        <w:t xml:space="preserve">Original project implements all protocols at the system layer. This is best solution from architecture point of view because user no need think about any system purposes. Everything is hidden in the low level modules. Also that modules are located in the system folders. When any new board is added, it will use that files. </w:t>
-      </w:r>
-    </w:p>
-    <w:p>
-      <w:pPr>
-        <w:rPr>
-          <w:lang w:val="en-US"/>
-        </w:rPr>
-      </w:pPr>
-      <w:r>
-        <w:rPr>
-          <w:lang w:val="en-US"/>
-        </w:rPr>
-        <w:t>But of course, we must pay for this architect. The payment is using of multiplexers. There are many AXI Multiplexers are present in the project for choose the way of data from layer to layer. That multiplexers are producing many wires. And wires are worst item for Lattice FPGA.</w:t>
+        <w:t xml:space="preserve">Why new </w:t>
+      </w:r>
+      <w:proofErr w:type="spellStart"/>
+      <w:r>
+        <w:rPr>
+          <w:lang w:val="en-US"/>
+        </w:rPr>
+        <w:t>protocolks</w:t>
+      </w:r>
+      <w:proofErr w:type="spellEnd"/>
+      <w:r>
+        <w:rPr>
+          <w:lang w:val="en-US"/>
+        </w:rPr>
+        <w:t xml:space="preserve"> were added not to system but to user layer</w:t>
+      </w:r>
+    </w:p>
+    <w:p>
+      <w:pPr>
+        <w:rPr>
+          <w:lang w:val="en-US"/>
+        </w:rPr>
+      </w:pPr>
+      <w:r>
+        <w:rPr>
+          <w:lang w:val="en-US"/>
+        </w:rPr>
+        <w:t xml:space="preserve">Original project implements all protocols at the system layer. This is best solution from architecture point of view because user no need think about any system purposes. Everything is hidden in the </w:t>
+      </w:r>
+      <w:proofErr w:type="gramStart"/>
+      <w:r>
+        <w:rPr>
+          <w:lang w:val="en-US"/>
+        </w:rPr>
+        <w:t>low level</w:t>
+      </w:r>
+      <w:proofErr w:type="gramEnd"/>
+      <w:r>
+        <w:rPr>
+          <w:lang w:val="en-US"/>
+        </w:rPr>
+        <w:t xml:space="preserve"> modules. </w:t>
+      </w:r>
+      <w:proofErr w:type="gramStart"/>
+      <w:r>
+        <w:rPr>
+          <w:lang w:val="en-US"/>
+        </w:rPr>
+        <w:t>Also</w:t>
+      </w:r>
+      <w:proofErr w:type="gramEnd"/>
+      <w:r>
+        <w:rPr>
+          <w:lang w:val="en-US"/>
+        </w:rPr>
+        <w:t xml:space="preserve"> that modules are located in the system folders. When any new board </w:t>
+      </w:r>
+      <w:proofErr w:type="gramStart"/>
+      <w:r>
+        <w:rPr>
+          <w:lang w:val="en-US"/>
+        </w:rPr>
+        <w:t>is added</w:t>
+      </w:r>
+      <w:proofErr w:type="gramEnd"/>
+      <w:r>
+        <w:rPr>
+          <w:lang w:val="en-US"/>
+        </w:rPr>
+        <w:t xml:space="preserve">, it will use that files. </w:t>
+      </w:r>
+    </w:p>
+    <w:p>
+      <w:pPr>
+        <w:rPr>
+          <w:lang w:val="en-US"/>
+        </w:rPr>
+      </w:pPr>
+      <w:proofErr w:type="gramStart"/>
+      <w:r>
+        <w:rPr>
+          <w:lang w:val="en-US"/>
+        </w:rPr>
+        <w:t>But</w:t>
+      </w:r>
+      <w:proofErr w:type="gramEnd"/>
+      <w:r>
+        <w:rPr>
+          <w:lang w:val="en-US"/>
+        </w:rPr>
+        <w:t xml:space="preserve"> of course, we must pay for this architect. The payment is using of multiplexers. There are many AXI Multiplexers are present in the project for choose the way of data from layer to layer. </w:t>
+      </w:r>
+      <w:proofErr w:type="gramStart"/>
+      <w:r>
+        <w:rPr>
+          <w:lang w:val="en-US"/>
+        </w:rPr>
+        <w:t>That</w:t>
+      </w:r>
+      <w:proofErr w:type="gramEnd"/>
+      <w:r>
+        <w:rPr>
+          <w:lang w:val="en-US"/>
+        </w:rPr>
+        <w:t xml:space="preserve"> multiplexers are producing many wires. </w:t>
+      </w:r>
+      <w:proofErr w:type="gramStart"/>
+      <w:r>
+        <w:rPr>
+          <w:lang w:val="en-US"/>
+        </w:rPr>
+        <w:t>And</w:t>
+      </w:r>
+      <w:proofErr w:type="gramEnd"/>
+      <w:r>
+        <w:rPr>
+          <w:lang w:val="en-US"/>
+        </w:rPr>
+        <w:t xml:space="preserve"> wires are worst item for Lattice FPGA.</w:t>
       </w:r>
     </w:p>
     <w:p>
@@ -76,7 +168,134 @@
         <w:rPr>
           <w:lang w:val="en-US"/>
         </w:rPr>
-        <w:t xml:space="preserve">ces. That is why router has much problems to optimize FMax. AS a result, any change of design can significantly changes FMax. Strange, but sometimes adding of extra wires improves FMax to 10..20 MHz. Sometimes remove of any modules drops  FMax. That is wwhy we can say that FMax depends not only from </w:t>
+        <w:t xml:space="preserve">ces. That is why router has much problems to optimize </w:t>
+      </w:r>
+      <w:proofErr w:type="spellStart"/>
+      <w:r>
+        <w:rPr>
+          <w:lang w:val="en-US"/>
+        </w:rPr>
+        <w:t>FMax</w:t>
+      </w:r>
+      <w:proofErr w:type="spellEnd"/>
+      <w:r>
+        <w:rPr>
+          <w:lang w:val="en-US"/>
+        </w:rPr>
+        <w:t xml:space="preserve">. AS a result, any change of design can significantly changes </w:t>
+      </w:r>
+      <w:proofErr w:type="spellStart"/>
+      <w:r>
+        <w:rPr>
+          <w:lang w:val="en-US"/>
+        </w:rPr>
+        <w:t>FMax</w:t>
+      </w:r>
+      <w:proofErr w:type="spellEnd"/>
+      <w:r>
+        <w:rPr>
+          <w:lang w:val="en-US"/>
+        </w:rPr>
+        <w:t xml:space="preserve">. Strange, but sometimes adding of extra wires improves </w:t>
+      </w:r>
+      <w:proofErr w:type="spellStart"/>
+      <w:r>
+        <w:rPr>
+          <w:lang w:val="en-US"/>
+        </w:rPr>
+        <w:t>FMax</w:t>
+      </w:r>
+      <w:proofErr w:type="spellEnd"/>
+      <w:r>
+        <w:rPr>
+          <w:lang w:val="en-US"/>
+        </w:rPr>
+        <w:t xml:space="preserve"> to 10</w:t>
+      </w:r>
+      <w:proofErr w:type="gramStart"/>
+      <w:r>
+        <w:rPr>
+          <w:lang w:val="en-US"/>
+        </w:rPr>
+        <w:t>..20</w:t>
+      </w:r>
+      <w:proofErr w:type="gramEnd"/>
+      <w:r>
+        <w:rPr>
+          <w:lang w:val="en-US"/>
+        </w:rPr>
+        <w:t xml:space="preserve"> </w:t>
+      </w:r>
+      <w:proofErr w:type="spellStart"/>
+      <w:r>
+        <w:rPr>
+          <w:lang w:val="en-US"/>
+        </w:rPr>
+        <w:t>MHz.</w:t>
+      </w:r>
+      <w:proofErr w:type="spellEnd"/>
+      <w:r>
+        <w:rPr>
+          <w:lang w:val="en-US"/>
+        </w:rPr>
+        <w:t xml:space="preserve"> Sometimes remove of any modules </w:t>
+      </w:r>
+      <w:proofErr w:type="gramStart"/>
+      <w:r>
+        <w:rPr>
+          <w:lang w:val="en-US"/>
+        </w:rPr>
+        <w:t xml:space="preserve">drops  </w:t>
+      </w:r>
+      <w:proofErr w:type="spellStart"/>
+      <w:r>
+        <w:rPr>
+          <w:lang w:val="en-US"/>
+        </w:rPr>
+        <w:t>FMax</w:t>
+      </w:r>
+      <w:proofErr w:type="spellEnd"/>
+      <w:proofErr w:type="gramEnd"/>
+      <w:r>
+        <w:rPr>
+          <w:lang w:val="en-US"/>
+        </w:rPr>
+        <w:t xml:space="preserve">. </w:t>
+      </w:r>
+      <w:proofErr w:type="gramStart"/>
+      <w:r>
+        <w:rPr>
+          <w:lang w:val="en-US"/>
+        </w:rPr>
+        <w:t xml:space="preserve">That is </w:t>
+      </w:r>
+      <w:proofErr w:type="spellStart"/>
+      <w:r>
+        <w:rPr>
+          <w:lang w:val="en-US"/>
+        </w:rPr>
+        <w:t>wwhy</w:t>
+      </w:r>
+      <w:proofErr w:type="spellEnd"/>
+      <w:r>
+        <w:rPr>
+          <w:lang w:val="en-US"/>
+        </w:rPr>
+        <w:t xml:space="preserve"> we can say that </w:t>
+      </w:r>
+      <w:proofErr w:type="spellStart"/>
+      <w:r>
+        <w:rPr>
+          <w:lang w:val="en-US"/>
+        </w:rPr>
+        <w:t>FMax</w:t>
+      </w:r>
+      <w:proofErr w:type="spellEnd"/>
+      <w:r>
+        <w:rPr>
+          <w:lang w:val="en-US"/>
+        </w:rPr>
+        <w:t xml:space="preserve"> depends not only from </w:t>
       </w:r>
       <w:r>
         <w:rPr>
@@ -88,7 +307,28 @@
         <w:rPr>
           <w:lang w:val="en-US"/>
         </w:rPr>
-        <w:t xml:space="preserve">etlist, but also from router’s quality. And less wires =&gt; easier processing for router. </w:t>
+        <w:t>etlist, but also from router’s quality.</w:t>
+      </w:r>
+      <w:proofErr w:type="gramEnd"/>
+      <w:r>
+        <w:rPr>
+          <w:lang w:val="en-US"/>
+        </w:rPr>
+        <w:t xml:space="preserve"> </w:t>
+      </w:r>
+      <w:proofErr w:type="gramStart"/>
+      <w:r>
+        <w:rPr>
+          <w:lang w:val="en-US"/>
+        </w:rPr>
+        <w:t>And</w:t>
+      </w:r>
+      <w:proofErr w:type="gramEnd"/>
+      <w:r>
+        <w:rPr>
+          <w:lang w:val="en-US"/>
+        </w:rPr>
+        <w:t xml:space="preserve"> less wires =&gt; easier processing for router. </w:t>
       </w:r>
     </w:p>
     <w:p>
@@ -107,20 +347,76 @@
         <w:rPr>
           <w:lang w:val="en-US"/>
         </w:rPr>
-        <w:t xml:space="preserve"> And that is wy we added all protocols to User Layer.</w:t>
-      </w:r>
-    </w:p>
-    <w:p>
-      <w:pPr>
-        <w:rPr>
-          <w:lang w:val="en-US"/>
-        </w:rPr>
-      </w:pPr>
-      <w:r>
-        <w:rPr>
-          <w:lang w:val="en-US"/>
-        </w:rPr>
-        <w:t xml:space="preserve">For now , all support files are also located in the Top Level Folder.Maybe later will be better to move them to any common place because now we must synchronize that files when any changes were added. From other hand, now we are providing many experiments with different boards and sometimes that differences are important. But in the future, all versions of the protocol support modules will be the same. </w:t>
+        <w:t xml:space="preserve"> </w:t>
+      </w:r>
+      <w:proofErr w:type="gramStart"/>
+      <w:r>
+        <w:rPr>
+          <w:lang w:val="en-US"/>
+        </w:rPr>
+        <w:t>And that</w:t>
+      </w:r>
+      <w:proofErr w:type="gramEnd"/>
+      <w:r>
+        <w:rPr>
+          <w:lang w:val="en-US"/>
+        </w:rPr>
+        <w:t xml:space="preserve"> is </w:t>
+      </w:r>
+      <w:proofErr w:type="spellStart"/>
+      <w:r>
+        <w:rPr>
+          <w:lang w:val="en-US"/>
+        </w:rPr>
+        <w:t>wy</w:t>
+      </w:r>
+      <w:proofErr w:type="spellEnd"/>
+      <w:r>
+        <w:rPr>
+          <w:lang w:val="en-US"/>
+        </w:rPr>
+        <w:t xml:space="preserve"> we added all protocols to User Layer.</w:t>
+      </w:r>
+    </w:p>
+    <w:p>
+      <w:pPr>
+        <w:rPr>
+          <w:lang w:val="en-US"/>
+        </w:rPr>
+      </w:pPr>
+      <w:r>
+        <w:rPr>
+          <w:lang w:val="en-US"/>
+        </w:rPr>
+        <w:t xml:space="preserve">For now , all support files are also located in the Top Level </w:t>
+      </w:r>
+      <w:proofErr w:type="spellStart"/>
+      <w:r>
+        <w:rPr>
+          <w:lang w:val="en-US"/>
+        </w:rPr>
+        <w:t>Folder.Maybe</w:t>
+      </w:r>
+      <w:proofErr w:type="spellEnd"/>
+      <w:r>
+        <w:rPr>
+          <w:lang w:val="en-US"/>
+        </w:rPr>
+        <w:t xml:space="preserve"> later will be better to move them to any common place because now we must synchronize that files when any changes were added. From other hand, now we are providing many experiments with different boards and sometimes that differences are important. </w:t>
+      </w:r>
+      <w:proofErr w:type="gramStart"/>
+      <w:r>
+        <w:rPr>
+          <w:lang w:val="en-US"/>
+        </w:rPr>
+        <w:t>But</w:t>
+      </w:r>
+      <w:proofErr w:type="gramEnd"/>
+      <w:r>
+        <w:rPr>
+          <w:lang w:val="en-US"/>
+        </w:rPr>
+        <w:t xml:space="preserve"> in the future, all versions of the protocol support modules will be the same. </w:t>
       </w:r>
     </w:p>
     <w:p>
@@ -189,7 +485,21 @@
         <w:rPr>
           <w:lang w:val="en-US"/>
         </w:rPr>
-        <w:t xml:space="preserve">x2 directions = 4 totally) </w:t>
+        <w:t>x</w:t>
+      </w:r>
+      <w:proofErr w:type="gramStart"/>
+      <w:r>
+        <w:rPr>
+          <w:lang w:val="en-US"/>
+        </w:rPr>
+        <w:t>2</w:t>
+      </w:r>
+      <w:proofErr w:type="gramEnd"/>
+      <w:r>
+        <w:rPr>
+          <w:lang w:val="en-US"/>
+        </w:rPr>
+        <w:t xml:space="preserve"> directions = 4 totally) </w:t>
       </w:r>
       <w:r>
         <w:rPr>
@@ -204,18 +514,41 @@
           <w:lang w:val="en-US"/>
         </w:rPr>
       </w:pPr>
+      <w:proofErr w:type="spellStart"/>
       <w:r>
         <w:rPr>
           <w:b/>
           <w:lang w:val="en-US"/>
         </w:rPr>
-        <w:t>rx_udp_.</w:t>
-      </w:r>
-      <w:r>
-        <w:rPr>
-          <w:lang w:val="en-US"/>
-        </w:rPr>
-        <w:t xml:space="preserve">.. This bus will be activated when detected UDP Datagram is came from the network. The receiver is processing datagrams in the </w:t>
+        <w:t>rx_udp</w:t>
+      </w:r>
+      <w:proofErr w:type="spellEnd"/>
+      <w:r>
+        <w:rPr>
+          <w:b/>
+          <w:lang w:val="en-US"/>
+        </w:rPr>
+        <w:t>_.</w:t>
+      </w:r>
+      <w:r>
+        <w:rPr>
+          <w:lang w:val="en-US"/>
+        </w:rPr>
+        <w:t xml:space="preserve">.. This bus </w:t>
+      </w:r>
+      <w:proofErr w:type="gramStart"/>
+      <w:r>
+        <w:rPr>
+          <w:lang w:val="en-US"/>
+        </w:rPr>
+        <w:t>will be activated</w:t>
+      </w:r>
+      <w:proofErr w:type="gramEnd"/>
+      <w:r>
+        <w:rPr>
+          <w:lang w:val="en-US"/>
+        </w:rPr>
+        <w:t xml:space="preserve"> when detected UDP Datagram is came from the network. The receiver is processing datagrams in the </w:t>
       </w:r>
       <w:r>
         <w:rPr>
@@ -236,24 +569,55 @@
           <w:lang w:val="en-US"/>
         </w:rPr>
       </w:pPr>
+      <w:proofErr w:type="spellStart"/>
       <w:r>
         <w:rPr>
           <w:b/>
           <w:lang w:val="en-US"/>
         </w:rPr>
-        <w:t>tx_udp_</w:t>
-      </w:r>
-      <w:r>
-        <w:rPr>
-          <w:lang w:val="en-US"/>
-        </w:rPr>
-        <w:t xml:space="preserve">.. This bus can be </w:t>
-      </w:r>
-      <w:r>
-        <w:rPr>
-          <w:lang w:val="en-US"/>
-        </w:rPr>
-        <w:t xml:space="preserve">used for send UDP Datagram from </w:t>
+        <w:t>tx_udp</w:t>
+      </w:r>
+      <w:proofErr w:type="spellEnd"/>
+      <w:r>
+        <w:rPr>
+          <w:b/>
+          <w:lang w:val="en-US"/>
+        </w:rPr>
+        <w:t>_</w:t>
+      </w:r>
+      <w:proofErr w:type="gramStart"/>
+      <w:r>
+        <w:rPr>
+          <w:lang w:val="en-US"/>
+        </w:rPr>
+        <w:t>..</w:t>
+      </w:r>
+      <w:proofErr w:type="gramEnd"/>
+      <w:r>
+        <w:rPr>
+          <w:lang w:val="en-US"/>
+        </w:rPr>
+        <w:t xml:space="preserve"> This bus </w:t>
+      </w:r>
+      <w:proofErr w:type="gramStart"/>
+      <w:r>
+        <w:rPr>
+          <w:lang w:val="en-US"/>
+        </w:rPr>
+        <w:t xml:space="preserve">can be </w:t>
+      </w:r>
+      <w:r>
+        <w:rPr>
+          <w:lang w:val="en-US"/>
+        </w:rPr>
+        <w:t>used</w:t>
+      </w:r>
+      <w:proofErr w:type="gramEnd"/>
+      <w:r>
+        <w:rPr>
+          <w:lang w:val="en-US"/>
+        </w:rPr>
+        <w:t xml:space="preserve"> for send UDP Datagram from </w:t>
       </w:r>
       <w:r>
         <w:rPr>
@@ -268,18 +632,41 @@
           <w:lang w:val="en-US"/>
         </w:rPr>
       </w:pPr>
+      <w:proofErr w:type="spellStart"/>
       <w:r>
         <w:rPr>
           <w:b/>
           <w:lang w:val="en-US"/>
         </w:rPr>
-        <w:t>rx_ip_</w:t>
-      </w:r>
-      <w:r>
-        <w:rPr>
-          <w:lang w:val="en-US"/>
-        </w:rPr>
-        <w:t xml:space="preserve">... All Ethernet Frames which were not served at Low Level and not detected as UDP Datagrams will be routed to this bus. We are using it for </w:t>
+        <w:t>rx_ip</w:t>
+      </w:r>
+      <w:proofErr w:type="spellEnd"/>
+      <w:r>
+        <w:rPr>
+          <w:b/>
+          <w:lang w:val="en-US"/>
+        </w:rPr>
+        <w:t>_</w:t>
+      </w:r>
+      <w:r>
+        <w:rPr>
+          <w:lang w:val="en-US"/>
+        </w:rPr>
+        <w:t xml:space="preserve">... All Ethernet </w:t>
+      </w:r>
+      <w:proofErr w:type="gramStart"/>
+      <w:r>
+        <w:rPr>
+          <w:lang w:val="en-US"/>
+        </w:rPr>
+        <w:t>Frames which were not served at Low Level and not detected as UDP Datagrams</w:t>
+      </w:r>
+      <w:proofErr w:type="gramEnd"/>
+      <w:r>
+        <w:rPr>
+          <w:lang w:val="en-US"/>
+        </w:rPr>
+        <w:t xml:space="preserve"> will be routed to this bus. We are using it for </w:t>
       </w:r>
       <w:r>
         <w:rPr>
@@ -294,6 +681,7 @@
           <w:lang w:val="en-US"/>
         </w:rPr>
       </w:pPr>
+      <w:proofErr w:type="spellStart"/>
       <w:r>
         <w:rPr>
           <w:b/>
@@ -315,6 +703,7 @@
         </w:rPr>
         <w:t>ip</w:t>
       </w:r>
+      <w:proofErr w:type="spellEnd"/>
       <w:r>
         <w:rPr>
           <w:b/>
@@ -374,7 +763,21 @@
         <w:rPr>
           <w:lang w:val="en-US"/>
         </w:rPr>
-        <w:t xml:space="preserve">Now project contains 4 subprojects. </w:t>
+        <w:t xml:space="preserve">Now project contains </w:t>
+      </w:r>
+      <w:proofErr w:type="gramStart"/>
+      <w:r>
+        <w:rPr>
+          <w:lang w:val="en-US"/>
+        </w:rPr>
+        <w:t>4</w:t>
+      </w:r>
+      <w:proofErr w:type="gramEnd"/>
+      <w:r>
+        <w:rPr>
+          <w:lang w:val="en-US"/>
+        </w:rPr>
+        <w:t xml:space="preserve"> subprojects. </w:t>
       </w:r>
     </w:p>
     <w:p>
@@ -452,7 +855,35 @@
         <w:rPr>
           <w:lang w:val="en-US"/>
         </w:rPr>
-        <w:t xml:space="preserve"> MHz. Why not 100M? This value is got from the PLL Generator. We ordered primary clock 125 MHz because this is most important for RGMII</w:t>
+        <w:t xml:space="preserve"> </w:t>
+      </w:r>
+      <w:proofErr w:type="spellStart"/>
+      <w:r>
+        <w:rPr>
+          <w:lang w:val="en-US"/>
+        </w:rPr>
+        <w:t>MHz.</w:t>
+      </w:r>
+      <w:proofErr w:type="spellEnd"/>
+      <w:r>
+        <w:rPr>
+          <w:lang w:val="en-US"/>
+        </w:rPr>
+        <w:t xml:space="preserve"> Why not 100M? This value </w:t>
+      </w:r>
+      <w:proofErr w:type="gramStart"/>
+      <w:r>
+        <w:rPr>
+          <w:lang w:val="en-US"/>
+        </w:rPr>
+        <w:t>is got</w:t>
+      </w:r>
+      <w:proofErr w:type="gramEnd"/>
+      <w:r>
+        <w:rPr>
+          <w:lang w:val="en-US"/>
+        </w:rPr>
+        <w:t xml:space="preserve"> from the PLL Generator. We ordered primary clock 125 MHz because this is most important for RGMII</w:t>
       </w:r>
       <w:r>
         <w:rPr>
@@ -465,7 +896,21 @@
           <w:lang w:val="en-US"/>
         </w:rPr>
         <w:lastRenderedPageBreak/>
-        <w:t xml:space="preserve">value. Also Chinese Oscilloscope and Chinese Logic Analyzer shows that </w:t>
+        <w:t xml:space="preserve">value. </w:t>
+      </w:r>
+      <w:proofErr w:type="gramStart"/>
+      <w:r>
+        <w:rPr>
+          <w:lang w:val="en-US"/>
+        </w:rPr>
+        <w:t>Also</w:t>
+      </w:r>
+      <w:proofErr w:type="gramEnd"/>
+      <w:r>
+        <w:rPr>
+          <w:lang w:val="en-US"/>
+        </w:rPr>
+        <w:t xml:space="preserve"> Chinese Oscilloscope and Chinese Logic Analyzer shows that </w:t>
       </w:r>
       <w:r>
         <w:rPr>
@@ -568,19 +1013,63 @@
         <w:rPr>
           <w:lang w:val="en-US"/>
         </w:rPr>
-        <w:t xml:space="preserve">Why we still using two boards? The most problem of current DIMM solution is motherboard. We don’t see any input pins. </w:t>
-      </w:r>
-      <w:r>
-        <w:rPr>
-          <w:lang w:val="en-US"/>
-        </w:rPr>
-        <w:t xml:space="preserve">Also we don’t know which FPGA pin is connected to the button on that motherboard. </w:t>
-      </w:r>
-      <w:r>
-        <w:rPr>
-          <w:lang w:val="en-US"/>
-        </w:rPr>
-        <w:t xml:space="preserve">But we need Input pins at least for force DHCP or AutoIP  processing. </w:t>
+        <w:t xml:space="preserve">Why we still using two boards? The most problem of current DIMM solution is motherboard. We </w:t>
+      </w:r>
+      <w:proofErr w:type="gramStart"/>
+      <w:r>
+        <w:rPr>
+          <w:lang w:val="en-US"/>
+        </w:rPr>
+        <w:t>don’t</w:t>
+      </w:r>
+      <w:proofErr w:type="gramEnd"/>
+      <w:r>
+        <w:rPr>
+          <w:lang w:val="en-US"/>
+        </w:rPr>
+        <w:t xml:space="preserve"> see any input pins. </w:t>
+      </w:r>
+      <w:proofErr w:type="gramStart"/>
+      <w:r>
+        <w:rPr>
+          <w:lang w:val="en-US"/>
+        </w:rPr>
+        <w:t>Also</w:t>
+      </w:r>
+      <w:proofErr w:type="gramEnd"/>
+      <w:r>
+        <w:rPr>
+          <w:lang w:val="en-US"/>
+        </w:rPr>
+        <w:t xml:space="preserve"> we don’t know which FPGA pin is connected to the button on that motherboard. </w:t>
+      </w:r>
+      <w:r>
+        <w:rPr>
+          <w:lang w:val="en-US"/>
+        </w:rPr>
+        <w:t xml:space="preserve">But we need Input pins at least for force DHCP or </w:t>
+      </w:r>
+      <w:proofErr w:type="spellStart"/>
+      <w:proofErr w:type="gramStart"/>
+      <w:r>
+        <w:rPr>
+          <w:lang w:val="en-US"/>
+        </w:rPr>
+        <w:t>AutoIP</w:t>
+      </w:r>
+      <w:proofErr w:type="spellEnd"/>
+      <w:r>
+        <w:rPr>
+          <w:lang w:val="en-US"/>
+        </w:rPr>
+        <w:t xml:space="preserve">  processing</w:t>
+      </w:r>
+      <w:proofErr w:type="gramEnd"/>
+      <w:r>
+        <w:rPr>
+          <w:lang w:val="en-US"/>
+        </w:rPr>
+        <w:t xml:space="preserve">. </w:t>
       </w:r>
     </w:p>
     <w:p>
@@ -605,7 +1094,49 @@
         <w:rPr>
           <w:lang w:val="en-US"/>
         </w:rPr>
-        <w:t xml:space="preserve">, we know which pin is connected to the button. That button is single. We cannot test DHCP and AutoIP together. But one is more than nothing! That is why we must use </w:t>
+        <w:t xml:space="preserve">, we know which pin </w:t>
+      </w:r>
+      <w:proofErr w:type="gramStart"/>
+      <w:r>
+        <w:rPr>
+          <w:lang w:val="en-US"/>
+        </w:rPr>
+        <w:t>is connected</w:t>
+      </w:r>
+      <w:proofErr w:type="gramEnd"/>
+      <w:r>
+        <w:rPr>
+          <w:lang w:val="en-US"/>
+        </w:rPr>
+        <w:t xml:space="preserve"> to the button. That button is single. We cannot test DHCP and </w:t>
+      </w:r>
+      <w:proofErr w:type="spellStart"/>
+      <w:r>
+        <w:rPr>
+          <w:lang w:val="en-US"/>
+        </w:rPr>
+        <w:t>AutoIP</w:t>
+      </w:r>
+      <w:proofErr w:type="spellEnd"/>
+      <w:r>
+        <w:rPr>
+          <w:lang w:val="en-US"/>
+        </w:rPr>
+        <w:t xml:space="preserve"> together. </w:t>
+      </w:r>
+      <w:proofErr w:type="gramStart"/>
+      <w:r>
+        <w:rPr>
+          <w:lang w:val="en-US"/>
+        </w:rPr>
+        <w:t>But</w:t>
+      </w:r>
+      <w:proofErr w:type="gramEnd"/>
+      <w:r>
+        <w:rPr>
+          <w:lang w:val="en-US"/>
+        </w:rPr>
+        <w:t xml:space="preserve"> one is more than nothing! That is why we must use </w:t>
       </w:r>
       <w:r>
         <w:rPr>
@@ -636,6 +1167,7 @@
       <w:r>
         <w:t>’</w:t>
       </w:r>
+      <w:proofErr w:type="spellStart"/>
       <w:r>
         <w:rPr>
           <w:lang w:val="en-US"/>
@@ -645,12 +1177,14 @@
       <w:r>
         <w:t xml:space="preserve"> </w:t>
       </w:r>
+      <w:proofErr w:type="gramStart"/>
       <w:r>
         <w:rPr>
           <w:lang w:val="en-US"/>
         </w:rPr>
         <w:t>top</w:t>
       </w:r>
+      <w:proofErr w:type="spellEnd"/>
       <w:r>
         <w:t xml:space="preserve">  </w:t>
       </w:r>
@@ -660,6 +1194,7 @@
         </w:rPr>
         <w:t>hierarchy</w:t>
       </w:r>
+      <w:proofErr w:type="gramEnd"/>
     </w:p>
     <w:p>
       <w:pPr>
@@ -688,10 +1223,10 @@
             <v:path o:extrusionok="f" gradientshapeok="t" o:connecttype="rect"/>
             <o:lock v:ext="edit" aspectratio="t"/>
           </v:shapetype>
-          <v:shape id="_x0000_i1025" type="#_x0000_t75" style="width:468pt;height:313.5pt" o:ole="">
+          <v:shape id="_x0000_i1025" type="#_x0000_t75" style="width:468pt;height:313.25pt" o:ole="">
             <v:imagedata r:id="rId5" o:title=""/>
           </v:shape>
-          <o:OLEObject Type="Embed" ProgID="Visio.Drawing.11" ShapeID="_x0000_i1025" DrawAspect="Content" ObjectID="_1714295504" r:id="rId6"/>
+          <o:OLEObject Type="Embed" ProgID="Visio.Drawing.11" ShapeID="_x0000_i1025" DrawAspect="Content" ObjectID="_1714376015" r:id="rId6"/>
         </w:object>
       </w:r>
     </w:p>
@@ -707,6 +1242,7 @@
         </w:rPr>
         <w:t xml:space="preserve">The Top Level Module has name </w:t>
       </w:r>
+      <w:proofErr w:type="spellStart"/>
       <w:r>
         <w:rPr>
           <w:b/>
@@ -714,6 +1250,7 @@
         </w:rPr>
         <w:t>fpga</w:t>
       </w:r>
+      <w:proofErr w:type="spellEnd"/>
       <w:r>
         <w:rPr>
           <w:lang w:val="en-US"/>
@@ -725,20 +1262,51 @@
           <w:b/>
           <w:lang w:val="en-US"/>
         </w:rPr>
-        <w:t xml:space="preserve"> fpga.v</w:t>
-      </w:r>
-      <w:r>
-        <w:rPr>
-          <w:lang w:val="en-US"/>
-        </w:rPr>
-        <w:t>. This tradition is came from the original project. This file contains all FPGA Based items such as PLL, and some non-standard pins, if needed. That pins are needed for debug purposes, but not for  real production. Also traditionally, this module contains LED Blinker because it also depends of hardware depended frequency divider. This is last module in ther</w:t>
-      </w:r>
-      <w:r>
-        <w:rPr>
-          <w:lang w:val="en-US"/>
-        </w:rPr>
         <w:t xml:space="preserve"> </w:t>
       </w:r>
+      <w:proofErr w:type="spellStart"/>
+      <w:r>
+        <w:rPr>
+          <w:b/>
+          <w:lang w:val="en-US"/>
+        </w:rPr>
+        <w:t>fpga.v</w:t>
+      </w:r>
+      <w:proofErr w:type="spellEnd"/>
+      <w:r>
+        <w:rPr>
+          <w:lang w:val="en-US"/>
+        </w:rPr>
+        <w:t xml:space="preserve">. This tradition is came from the original project. This file contains all FPGA Based items such as PLL, and some non-standard pins, if needed. That pins are needed for debug purposes, but not </w:t>
+      </w:r>
+      <w:proofErr w:type="gramStart"/>
+      <w:r>
+        <w:rPr>
+          <w:lang w:val="en-US"/>
+        </w:rPr>
+        <w:t>for  real</w:t>
+      </w:r>
+      <w:proofErr w:type="gramEnd"/>
+      <w:r>
+        <w:rPr>
+          <w:lang w:val="en-US"/>
+        </w:rPr>
+        <w:t xml:space="preserve"> production. Also traditionally, this module contains LED Blinker because it also depends of hardware depended frequency divider. This is last module in </w:t>
+      </w:r>
+      <w:proofErr w:type="spellStart"/>
+      <w:r>
+        <w:rPr>
+          <w:lang w:val="en-US"/>
+        </w:rPr>
+        <w:t>ther</w:t>
+      </w:r>
+      <w:proofErr w:type="spellEnd"/>
+      <w:r>
+        <w:rPr>
+          <w:lang w:val="en-US"/>
+        </w:rPr>
+        <w:t xml:space="preserve"> </w:t>
+      </w:r>
       <w:r>
         <w:rPr>
           <w:lang w:val="en-US"/>
@@ -758,6 +1326,7 @@
         </w:rPr>
         <w:t xml:space="preserve">Next layer has name </w:t>
       </w:r>
+      <w:proofErr w:type="spellStart"/>
       <w:r>
         <w:rPr>
           <w:b/>
@@ -765,11 +1334,54 @@
         </w:rPr>
         <w:t>fpga_core</w:t>
       </w:r>
-      <w:r>
-        <w:rPr>
-          <w:lang w:val="en-US"/>
-        </w:rPr>
-        <w:t>. This module is also came from the original project. Exacxtly this module is used for automatic tests in the original project. It has unified interface. This interface is same for Xilinx, Altera, Lattice etc.</w:t>
+      <w:proofErr w:type="spellEnd"/>
+      <w:r>
+        <w:rPr>
+          <w:lang w:val="en-US"/>
+        </w:rPr>
+        <w:t xml:space="preserve">. This module is also came from the original project. </w:t>
+      </w:r>
+      <w:proofErr w:type="spellStart"/>
+      <w:r>
+        <w:rPr>
+          <w:lang w:val="en-US"/>
+        </w:rPr>
+        <w:t>Exacxtly</w:t>
+      </w:r>
+      <w:proofErr w:type="spellEnd"/>
+      <w:r>
+        <w:rPr>
+          <w:lang w:val="en-US"/>
+        </w:rPr>
+        <w:t xml:space="preserve"> this module </w:t>
+      </w:r>
+      <w:proofErr w:type="gramStart"/>
+      <w:r>
+        <w:rPr>
+          <w:lang w:val="en-US"/>
+        </w:rPr>
+        <w:t>is used</w:t>
+      </w:r>
+      <w:proofErr w:type="gramEnd"/>
+      <w:r>
+        <w:rPr>
+          <w:lang w:val="en-US"/>
+        </w:rPr>
+        <w:t xml:space="preserve"> for automatic tests in the original project. It has unified interface. This interface is same for Xilinx, Altera, </w:t>
+      </w:r>
+      <w:proofErr w:type="gramStart"/>
+      <w:r>
+        <w:rPr>
+          <w:lang w:val="en-US"/>
+        </w:rPr>
+        <w:t>Lattice</w:t>
+      </w:r>
+      <w:proofErr w:type="gramEnd"/>
+      <w:r>
+        <w:rPr>
+          <w:lang w:val="en-US"/>
+        </w:rPr>
+        <w:t xml:space="preserve"> etc.</w:t>
       </w:r>
     </w:p>
     <w:p>
@@ -785,6 +1397,7 @@
         <w:lastRenderedPageBreak/>
         <w:t xml:space="preserve">The module </w:t>
       </w:r>
+      <w:proofErr w:type="spellStart"/>
       <w:r>
         <w:rPr>
           <w:b/>
@@ -792,17 +1405,88 @@
         </w:rPr>
         <w:t>fpga_logic</w:t>
       </w:r>
-      <w:r>
-        <w:rPr>
-          <w:lang w:val="en-US"/>
-        </w:rPr>
-        <w:t xml:space="preserve"> is added at this project. We separated it from fpga core for simplify simulation process in the ModelSim. This module receives Ethernet data already packed into </w:t>
-      </w:r>
-      <w:r>
-        <w:rPr>
-          <w:lang w:val="en-US"/>
-        </w:rPr>
-        <w:t>AXI-Stream format. That is why we can use files, captured by WireShark without translate them into any more low level fromat and without thinking about any low level CRS. The mail FSM is located in this file.</w:t>
+      <w:proofErr w:type="spellEnd"/>
+      <w:r>
+        <w:rPr>
+          <w:lang w:val="en-US"/>
+        </w:rPr>
+        <w:t xml:space="preserve"> </w:t>
+      </w:r>
+      <w:proofErr w:type="gramStart"/>
+      <w:r>
+        <w:rPr>
+          <w:lang w:val="en-US"/>
+        </w:rPr>
+        <w:t>is added</w:t>
+      </w:r>
+      <w:proofErr w:type="gramEnd"/>
+      <w:r>
+        <w:rPr>
+          <w:lang w:val="en-US"/>
+        </w:rPr>
+        <w:t xml:space="preserve"> at this project. We separated it from </w:t>
+      </w:r>
+      <w:proofErr w:type="spellStart"/>
+      <w:r>
+        <w:rPr>
+          <w:lang w:val="en-US"/>
+        </w:rPr>
+        <w:t>fpga</w:t>
+      </w:r>
+      <w:proofErr w:type="spellEnd"/>
+      <w:r>
+        <w:rPr>
+          <w:lang w:val="en-US"/>
+        </w:rPr>
+        <w:t xml:space="preserve"> core for simplify simulation process in the </w:t>
+      </w:r>
+      <w:proofErr w:type="spellStart"/>
+      <w:r>
+        <w:rPr>
+          <w:lang w:val="en-US"/>
+        </w:rPr>
+        <w:t>ModelSim</w:t>
+      </w:r>
+      <w:proofErr w:type="spellEnd"/>
+      <w:r>
+        <w:rPr>
+          <w:lang w:val="en-US"/>
+        </w:rPr>
+        <w:t xml:space="preserve">. This module receives Ethernet data already packed into </w:t>
+      </w:r>
+      <w:r>
+        <w:rPr>
+          <w:lang w:val="en-US"/>
+        </w:rPr>
+        <w:t xml:space="preserve">AXI-Stream format. That is why we can use files, captured by </w:t>
+      </w:r>
+      <w:proofErr w:type="spellStart"/>
+      <w:r>
+        <w:rPr>
+          <w:lang w:val="en-US"/>
+        </w:rPr>
+        <w:t>WireShark</w:t>
+      </w:r>
+      <w:proofErr w:type="spellEnd"/>
+      <w:r>
+        <w:rPr>
+          <w:lang w:val="en-US"/>
+        </w:rPr>
+        <w:t xml:space="preserve"> without translate them into any more low level </w:t>
+      </w:r>
+      <w:proofErr w:type="spellStart"/>
+      <w:r>
+        <w:rPr>
+          <w:lang w:val="en-US"/>
+        </w:rPr>
+        <w:t>fromat</w:t>
+      </w:r>
+      <w:proofErr w:type="spellEnd"/>
+      <w:r>
+        <w:rPr>
+          <w:lang w:val="en-US"/>
+        </w:rPr>
+        <w:t xml:space="preserve"> and without thinking about any low level CRS. The mail FSM is located in this file.</w:t>
       </w:r>
     </w:p>
     <w:p>
@@ -838,25 +1522,749 @@
       <w:pPr>
         <w:pStyle w:val="2"/>
       </w:pPr>
+      <w:proofErr w:type="spellStart"/>
       <w:r>
         <w:t>Makefile</w:t>
       </w:r>
-    </w:p>
-    <w:p>
-      <w:r>
-        <w:t>Описать детали. В том числе, как формируется Yosys скрипт</w:t>
+      <w:proofErr w:type="spellEnd"/>
+    </w:p>
+    <w:p>
+      <w:pPr>
+        <w:rPr>
+          <w:lang w:val="en-US"/>
+        </w:rPr>
+      </w:pPr>
+      <w:r>
+        <w:rPr>
+          <w:lang w:val="en-US"/>
+        </w:rPr>
+        <w:t>The</w:t>
+      </w:r>
+      <w:r>
+        <w:rPr>
+          <w:lang w:val="en-US"/>
+        </w:rPr>
+        <w:t xml:space="preserve"> </w:t>
+      </w:r>
+      <w:r>
+        <w:rPr>
+          <w:lang w:val="en-US"/>
+        </w:rPr>
+        <w:t>project</w:t>
+      </w:r>
+      <w:r>
+        <w:rPr>
+          <w:lang w:val="en-US"/>
+        </w:rPr>
+        <w:t xml:space="preserve"> </w:t>
+      </w:r>
+      <w:r>
+        <w:rPr>
+          <w:lang w:val="en-US"/>
+        </w:rPr>
+        <w:t>comprises</w:t>
+      </w:r>
+      <w:r>
+        <w:rPr>
+          <w:lang w:val="en-US"/>
+        </w:rPr>
+        <w:t xml:space="preserve"> </w:t>
+      </w:r>
+      <w:r>
+        <w:rPr>
+          <w:lang w:val="en-US"/>
+        </w:rPr>
+        <w:t>a</w:t>
+      </w:r>
+      <w:r>
+        <w:rPr>
+          <w:lang w:val="en-US"/>
+        </w:rPr>
+        <w:t xml:space="preserve"> </w:t>
+      </w:r>
+      <w:r>
+        <w:rPr>
+          <w:lang w:val="en-US"/>
+        </w:rPr>
+        <w:t>structure</w:t>
+      </w:r>
+      <w:r>
+        <w:rPr>
+          <w:lang w:val="en-US"/>
+        </w:rPr>
+        <w:t xml:space="preserve"> </w:t>
+      </w:r>
+      <w:r>
+        <w:rPr>
+          <w:lang w:val="en-US"/>
+        </w:rPr>
+        <w:t>of</w:t>
+      </w:r>
+      <w:r>
+        <w:rPr>
+          <w:lang w:val="en-US"/>
+        </w:rPr>
+        <w:t xml:space="preserve"> </w:t>
+      </w:r>
+      <w:r>
+        <w:rPr>
+          <w:lang w:val="en-US"/>
+        </w:rPr>
+        <w:t>Make</w:t>
+      </w:r>
+      <w:r>
+        <w:rPr>
+          <w:lang w:val="en-US"/>
+        </w:rPr>
+        <w:t xml:space="preserve"> </w:t>
+      </w:r>
+      <w:r>
+        <w:rPr>
+          <w:lang w:val="en-US"/>
+        </w:rPr>
+        <w:t>files</w:t>
+      </w:r>
+      <w:r>
+        <w:rPr>
+          <w:lang w:val="en-US"/>
+        </w:rPr>
+        <w:t xml:space="preserve"> (see structure below)</w:t>
+      </w:r>
+      <w:r>
+        <w:rPr>
+          <w:lang w:val="en-US"/>
+        </w:rPr>
+        <w:t xml:space="preserve">. </w:t>
+      </w:r>
+      <w:r>
+        <w:rPr>
+          <w:lang w:val="en-US"/>
+        </w:rPr>
+        <w:t xml:space="preserve">Main Make file located in a main folder of every example. This Make file comprises general project information and runs more specific </w:t>
+      </w:r>
+      <w:proofErr w:type="spellStart"/>
+      <w:r>
+        <w:rPr>
+          <w:lang w:val="en-US"/>
+        </w:rPr>
+        <w:t>Makefile</w:t>
+      </w:r>
+      <w:proofErr w:type="spellEnd"/>
+      <w:r>
+        <w:rPr>
+          <w:lang w:val="en-US"/>
+        </w:rPr>
+        <w:t xml:space="preserve"> located in </w:t>
+      </w:r>
+      <w:proofErr w:type="spellStart"/>
+      <w:r>
+        <w:rPr>
+          <w:b/>
+          <w:lang w:val="en-US"/>
+        </w:rPr>
+        <w:t>fpga</w:t>
+      </w:r>
+      <w:proofErr w:type="spellEnd"/>
+      <w:r>
+        <w:rPr>
+          <w:lang w:val="en-US"/>
+        </w:rPr>
+        <w:t xml:space="preserve"> folder.</w:t>
+      </w:r>
+    </w:p>
+    <w:p>
+      <w:r>
+        <w:drawing>
+          <wp:inline distT="0" distB="0" distL="0" distR="0" wp14:anchorId="10951765" wp14:editId="5690A9B2">
+            <wp:extent cx="2216453" cy="2156346"/>
+            <wp:effectExtent l="0" t="0" r="0" b="0"/>
+            <wp:docPr id="5" name="Рисунок 5"/>
+            <wp:cNvGraphicFramePr>
+              <a:graphicFrameLocks xmlns:a="http://schemas.openxmlformats.org/drawingml/2006/main" noChangeAspect="1"/>
+            </wp:cNvGraphicFramePr>
+            <a:graphic xmlns:a="http://schemas.openxmlformats.org/drawingml/2006/main">
+              <a:graphicData uri="http://schemas.openxmlformats.org/drawingml/2006/picture">
+                <pic:pic xmlns:pic="http://schemas.openxmlformats.org/drawingml/2006/picture">
+                  <pic:nvPicPr>
+                    <pic:cNvPr id="1" name=""/>
+                    <pic:cNvPicPr/>
+                  </pic:nvPicPr>
+                  <pic:blipFill>
+                    <a:blip r:embed="rId7"/>
+                    <a:stretch>
+                      <a:fillRect/>
+                    </a:stretch>
+                  </pic:blipFill>
+                  <pic:spPr>
+                    <a:xfrm>
+                      <a:off x="0" y="0"/>
+                      <a:ext cx="2227608" cy="2167199"/>
+                    </a:xfrm>
+                    <a:prstGeom prst="rect">
+                      <a:avLst/>
+                    </a:prstGeom>
+                  </pic:spPr>
+                </pic:pic>
+              </a:graphicData>
+            </a:graphic>
+          </wp:inline>
+        </w:drawing>
+      </w:r>
+    </w:p>
+    <w:p>
+      <w:pPr>
+        <w:rPr>
+          <w:lang w:val="en-US"/>
+        </w:rPr>
+      </w:pPr>
+      <w:proofErr w:type="spellStart"/>
+      <w:proofErr w:type="gramStart"/>
+      <w:r>
+        <w:rPr>
+          <w:lang w:val="en-US"/>
+        </w:rPr>
+        <w:t>fpga</w:t>
+      </w:r>
+      <w:proofErr w:type="spellEnd"/>
+      <w:r>
+        <w:rPr>
+          <w:lang w:val="en-US"/>
+        </w:rPr>
+        <w:t>/</w:t>
+      </w:r>
+      <w:proofErr w:type="spellStart"/>
+      <w:r>
+        <w:rPr>
+          <w:lang w:val="en-US"/>
+        </w:rPr>
+        <w:t>Makefile</w:t>
+      </w:r>
+      <w:proofErr w:type="spellEnd"/>
+      <w:proofErr w:type="gramEnd"/>
+      <w:r>
+        <w:rPr>
+          <w:lang w:val="en-US"/>
+        </w:rPr>
+        <w:t xml:space="preserve"> specifies:</w:t>
+      </w:r>
+    </w:p>
+    <w:p>
+      <w:pPr>
+        <w:pStyle w:val="a3"/>
+        <w:numPr>
+          <w:ilvl w:val="0"/>
+          <w:numId w:val="3"/>
+        </w:numPr>
+        <w:rPr>
+          <w:lang w:val="en-US"/>
+        </w:rPr>
+      </w:pPr>
+      <w:r>
+        <w:rPr>
+          <w:lang w:val="en-US"/>
+        </w:rPr>
+        <w:t xml:space="preserve">list of files to be processed by </w:t>
+      </w:r>
+      <w:proofErr w:type="spellStart"/>
+      <w:r>
+        <w:rPr>
+          <w:lang w:val="en-US"/>
+        </w:rPr>
+        <w:t>Yosys</w:t>
+      </w:r>
+      <w:proofErr w:type="spellEnd"/>
+    </w:p>
+    <w:p>
+      <w:pPr>
+        <w:pStyle w:val="a3"/>
+        <w:numPr>
+          <w:ilvl w:val="0"/>
+          <w:numId w:val="3"/>
+        </w:numPr>
+        <w:rPr>
+          <w:lang w:val="en-US"/>
+        </w:rPr>
+      </w:pPr>
+      <w:proofErr w:type="spellStart"/>
+      <w:r>
+        <w:rPr>
+          <w:lang w:val="en-US"/>
+        </w:rPr>
+        <w:t>Paramters</w:t>
+      </w:r>
+      <w:proofErr w:type="spellEnd"/>
+      <w:r>
+        <w:rPr>
+          <w:lang w:val="en-US"/>
+        </w:rPr>
+        <w:t xml:space="preserve"> for </w:t>
+      </w:r>
+      <w:proofErr w:type="spellStart"/>
+      <w:r>
+        <w:rPr>
+          <w:lang w:val="en-US"/>
+        </w:rPr>
+        <w:t>Nextpnr</w:t>
+      </w:r>
+      <w:proofErr w:type="spellEnd"/>
+    </w:p>
+    <w:p>
+      <w:pPr>
+        <w:pStyle w:val="a3"/>
+        <w:numPr>
+          <w:ilvl w:val="0"/>
+          <w:numId w:val="3"/>
+        </w:numPr>
+        <w:rPr>
+          <w:lang w:val="en-US"/>
+        </w:rPr>
+      </w:pPr>
+      <w:r>
+        <w:rPr>
+          <w:lang w:val="en-US"/>
+        </w:rPr>
+        <w:t>Trellis file location</w:t>
+      </w:r>
+    </w:p>
+    <w:p>
+      <w:pPr>
+        <w:pStyle w:val="a3"/>
+        <w:numPr>
+          <w:ilvl w:val="0"/>
+          <w:numId w:val="3"/>
+        </w:numPr>
+        <w:rPr>
+          <w:lang w:val="en-US"/>
+        </w:rPr>
+      </w:pPr>
+      <w:r>
+        <w:rPr>
+          <w:lang w:val="en-US"/>
+        </w:rPr>
+        <w:t>Command downloading firmware to FPGA</w:t>
+      </w:r>
+    </w:p>
+    <w:p>
+      <w:pPr>
+        <w:rPr>
+          <w:lang w:val="en-US"/>
+        </w:rPr>
+      </w:pPr>
+      <w:r>
+        <w:rPr>
+          <w:lang w:val="en-US"/>
+        </w:rPr>
+        <w:t>The most important settings:</w:t>
+      </w:r>
+    </w:p>
+    <w:p>
+      <w:pPr>
+        <w:rPr>
+          <w:lang w:val="en-US"/>
+        </w:rPr>
+      </w:pPr>
+      <w:r>
+        <w:rPr>
+          <w:lang w:val="en-US"/>
+        </w:rPr>
+        <w:t>FPGA_TOP</w:t>
+      </w:r>
+      <w:r>
+        <w:rPr>
+          <w:lang w:val="en-US"/>
+        </w:rPr>
+        <w:t xml:space="preserve"> – name of target file.</w:t>
+      </w:r>
+    </w:p>
+    <w:p>
+      <w:pPr>
+        <w:rPr>
+          <w:lang w:val="en-US"/>
+        </w:rPr>
+      </w:pPr>
+      <w:r>
+        <w:rPr>
+          <w:lang w:val="en-US"/>
+        </w:rPr>
+        <w:t>SYN_FILES</w:t>
+      </w:r>
+      <w:r>
+        <w:rPr>
+          <w:lang w:val="en-US"/>
+        </w:rPr>
+        <w:t xml:space="preserve"> – list of files to </w:t>
+      </w:r>
+      <w:proofErr w:type="gramStart"/>
+      <w:r>
+        <w:rPr>
+          <w:lang w:val="en-US"/>
+        </w:rPr>
+        <w:t>be processed</w:t>
+      </w:r>
+      <w:proofErr w:type="gramEnd"/>
+      <w:r>
+        <w:rPr>
+          <w:lang w:val="en-US"/>
+        </w:rPr>
+        <w:t xml:space="preserve"> by </w:t>
+      </w:r>
+      <w:proofErr w:type="spellStart"/>
+      <w:r>
+        <w:rPr>
+          <w:lang w:val="en-US"/>
+        </w:rPr>
+        <w:t>Yosys</w:t>
+      </w:r>
+      <w:proofErr w:type="spellEnd"/>
+      <w:r>
+        <w:rPr>
+          <w:lang w:val="en-US"/>
+        </w:rPr>
+        <w:t>.</w:t>
+      </w:r>
+    </w:p>
+    <w:p>
+      <w:pPr>
+        <w:rPr>
+          <w:lang w:val="en-US"/>
+        </w:rPr>
+      </w:pPr>
+      <w:r>
+        <w:rPr>
+          <w:lang w:val="en-US"/>
+        </w:rPr>
+        <w:t>NEXTPNR_PARAM</w:t>
+      </w:r>
+      <w:r>
+        <w:rPr>
+          <w:lang w:val="en-US"/>
+        </w:rPr>
+        <w:t xml:space="preserve">S – Parameters for </w:t>
+      </w:r>
+      <w:proofErr w:type="spellStart"/>
+      <w:r>
+        <w:rPr>
+          <w:lang w:val="en-US"/>
+        </w:rPr>
+        <w:t>Nextpnr</w:t>
+      </w:r>
+      <w:proofErr w:type="spellEnd"/>
+      <w:r>
+        <w:rPr>
+          <w:lang w:val="en-US"/>
+        </w:rPr>
+        <w:t>, including:</w:t>
+      </w:r>
+    </w:p>
+    <w:p>
+      <w:pPr>
+        <w:pStyle w:val="a3"/>
+        <w:numPr>
+          <w:ilvl w:val="0"/>
+          <w:numId w:val="3"/>
+        </w:numPr>
+        <w:rPr>
+          <w:lang w:val="en-US"/>
+        </w:rPr>
+      </w:pPr>
+      <w:r>
+        <w:rPr>
+          <w:lang w:val="en-US"/>
+        </w:rPr>
+        <w:t xml:space="preserve">type of package, </w:t>
+      </w:r>
+    </w:p>
+    <w:p>
+      <w:pPr>
+        <w:pStyle w:val="a3"/>
+        <w:numPr>
+          <w:ilvl w:val="0"/>
+          <w:numId w:val="3"/>
+        </w:numPr>
+        <w:rPr>
+          <w:lang w:val="en-US"/>
+        </w:rPr>
+      </w:pPr>
+      <w:proofErr w:type="spellStart"/>
+      <w:r>
+        <w:rPr>
+          <w:lang w:val="en-US"/>
+        </w:rPr>
+        <w:t>lpf</w:t>
+      </w:r>
+      <w:proofErr w:type="spellEnd"/>
+      <w:r>
+        <w:rPr>
+          <w:lang w:val="en-US"/>
+        </w:rPr>
+        <w:t>-file describing the FPGA</w:t>
+      </w:r>
+      <w:r>
+        <w:rPr>
+          <w:lang w:val="en-US"/>
+        </w:rPr>
+        <w:t>’s pinout</w:t>
+      </w:r>
+    </w:p>
+    <w:p>
+      <w:pPr>
+        <w:pStyle w:val="a3"/>
+        <w:numPr>
+          <w:ilvl w:val="0"/>
+          <w:numId w:val="3"/>
+        </w:numPr>
+        <w:rPr>
+          <w:lang w:val="en-US"/>
+        </w:rPr>
+      </w:pPr>
+      <w:r>
+        <w:rPr>
+          <w:lang w:val="en-US"/>
+        </w:rPr>
+        <w:t>log-file, where information on place and route process</w:t>
+      </w:r>
+    </w:p>
+    <w:p>
+      <w:pPr>
+        <w:pStyle w:val="a3"/>
+        <w:numPr>
+          <w:ilvl w:val="0"/>
+          <w:numId w:val="3"/>
+        </w:numPr>
+        <w:rPr>
+          <w:lang w:val="en-US"/>
+        </w:rPr>
+      </w:pPr>
+      <w:proofErr w:type="gramStart"/>
+      <w:r>
+        <w:rPr>
+          <w:lang w:val="en-US"/>
+        </w:rPr>
+        <w:t>times</w:t>
+      </w:r>
+      <w:proofErr w:type="gramEnd"/>
+      <w:r>
+        <w:rPr>
+          <w:lang w:val="en-US"/>
+        </w:rPr>
+        <w:t xml:space="preserve"> –</w:t>
+      </w:r>
+      <w:r>
+        <w:rPr>
+          <w:lang w:val="en-US"/>
+        </w:rPr>
+        <w:t xml:space="preserve"> </w:t>
+      </w:r>
+      <w:r>
+        <w:rPr>
+          <w:lang w:val="en-US"/>
+        </w:rPr>
+        <w:t xml:space="preserve">this is not </w:t>
+      </w:r>
+      <w:proofErr w:type="spellStart"/>
+      <w:r>
+        <w:rPr>
+          <w:lang w:val="en-US"/>
+        </w:rPr>
+        <w:t>Nextpnr</w:t>
+      </w:r>
+      <w:proofErr w:type="spellEnd"/>
+      <w:r>
+        <w:rPr>
+          <w:lang w:val="en-US"/>
+        </w:rPr>
+        <w:t xml:space="preserve"> parameter, it is intended to be provided to </w:t>
+      </w:r>
+      <w:r>
+        <w:rPr>
+          <w:lang w:val="en-US"/>
+        </w:rPr>
+        <w:t>common/place_and_route.py script</w:t>
+      </w:r>
+      <w:r>
+        <w:rPr>
+          <w:lang w:val="en-US"/>
+        </w:rPr>
+        <w:t xml:space="preserve"> (described below) and defines the number of </w:t>
+      </w:r>
+      <w:proofErr w:type="spellStart"/>
+      <w:r>
+        <w:rPr>
+          <w:lang w:val="en-US"/>
+        </w:rPr>
+        <w:t>Nextpnr</w:t>
+      </w:r>
+      <w:proofErr w:type="spellEnd"/>
+      <w:r>
+        <w:rPr>
+          <w:lang w:val="en-US"/>
+        </w:rPr>
+        <w:t xml:space="preserve"> passes with different seeds.</w:t>
+      </w:r>
+    </w:p>
+    <w:p>
+      <w:pPr>
+        <w:rPr>
+          <w:lang w:val="en-US"/>
+        </w:rPr>
+      </w:pPr>
+      <w:proofErr w:type="spellStart"/>
+      <w:proofErr w:type="gramStart"/>
+      <w:r>
+        <w:rPr>
+          <w:lang w:val="en-US"/>
+        </w:rPr>
+        <w:t>f</w:t>
+      </w:r>
+      <w:r>
+        <w:rPr>
+          <w:lang w:val="en-US"/>
+        </w:rPr>
+        <w:t>pga</w:t>
+      </w:r>
+      <w:proofErr w:type="spellEnd"/>
+      <w:r>
+        <w:rPr>
+          <w:lang w:val="en-US"/>
+        </w:rPr>
+        <w:t>/</w:t>
+      </w:r>
+      <w:proofErr w:type="spellStart"/>
+      <w:r>
+        <w:rPr>
+          <w:lang w:val="en-US"/>
+        </w:rPr>
+        <w:t>Makefile</w:t>
+      </w:r>
+      <w:proofErr w:type="spellEnd"/>
+      <w:proofErr w:type="gramEnd"/>
+      <w:r>
+        <w:rPr>
+          <w:lang w:val="en-US"/>
+        </w:rPr>
+        <w:t xml:space="preserve"> includes </w:t>
+      </w:r>
+      <w:r>
+        <w:rPr>
+          <w:lang w:val="en-US"/>
+        </w:rPr>
+        <w:t>common/lattice.mk</w:t>
+      </w:r>
+      <w:r>
+        <w:rPr>
+          <w:lang w:val="en-US"/>
+        </w:rPr>
+        <w:t>,</w:t>
+      </w:r>
+      <w:r>
+        <w:rPr>
+          <w:lang w:val="en-US"/>
+        </w:rPr>
+        <w:t xml:space="preserve"> which comprises rules for targets all, and clean.</w:t>
+      </w:r>
+      <w:r>
+        <w:rPr>
+          <w:lang w:val="en-US"/>
+        </w:rPr>
+        <w:t xml:space="preserve"> Also by target $(FPGA_TOP).</w:t>
+      </w:r>
+      <w:proofErr w:type="spellStart"/>
+      <w:r>
+        <w:rPr>
+          <w:lang w:val="en-US"/>
+        </w:rPr>
+        <w:t>ys</w:t>
+      </w:r>
+      <w:proofErr w:type="spellEnd"/>
+      <w:r>
+        <w:rPr>
+          <w:lang w:val="en-US"/>
+        </w:rPr>
+        <w:t xml:space="preserve"> it specifies process of creation of script for </w:t>
+      </w:r>
+      <w:proofErr w:type="spellStart"/>
+      <w:r>
+        <w:rPr>
+          <w:lang w:val="en-US"/>
+        </w:rPr>
+        <w:t>Yosys</w:t>
+      </w:r>
+      <w:proofErr w:type="spellEnd"/>
+      <w:r>
+        <w:rPr>
+          <w:lang w:val="en-US"/>
+        </w:rPr>
+        <w:t xml:space="preserve">. This script comprises commands and list of files to </w:t>
+      </w:r>
+      <w:proofErr w:type="gramStart"/>
+      <w:r>
+        <w:rPr>
+          <w:lang w:val="en-US"/>
+        </w:rPr>
+        <w:t>be processed</w:t>
+      </w:r>
+      <w:proofErr w:type="gramEnd"/>
+      <w:r>
+        <w:rPr>
+          <w:lang w:val="en-US"/>
+        </w:rPr>
+        <w:t xml:space="preserve"> by </w:t>
+      </w:r>
+      <w:proofErr w:type="spellStart"/>
+      <w:r>
+        <w:rPr>
+          <w:lang w:val="en-US"/>
+        </w:rPr>
+        <w:t>Yosys</w:t>
+      </w:r>
+      <w:proofErr w:type="spellEnd"/>
+      <w:r>
+        <w:rPr>
+          <w:lang w:val="en-US"/>
+        </w:rPr>
+        <w:t>.</w:t>
+      </w:r>
+    </w:p>
+    <w:p>
+      <w:pPr>
+        <w:rPr>
+          <w:lang w:val="en-US"/>
+        </w:rPr>
+      </w:pPr>
+      <w:r>
+        <w:rPr>
+          <w:lang w:val="en-US"/>
+        </w:rPr>
+        <w:lastRenderedPageBreak/>
+        <w:t xml:space="preserve">Among other things, lattice.mk runs common/place_and_route.py script, which </w:t>
+      </w:r>
+      <w:proofErr w:type="gramStart"/>
+      <w:r>
+        <w:rPr>
+          <w:lang w:val="en-US"/>
+        </w:rPr>
+        <w:t>is described</w:t>
+      </w:r>
+      <w:proofErr w:type="gramEnd"/>
+      <w:r>
+        <w:rPr>
+          <w:lang w:val="en-US"/>
+        </w:rPr>
+        <w:t xml:space="preserve"> below.</w:t>
       </w:r>
     </w:p>
     <w:p>
       <w:pPr>
         <w:pStyle w:val="2"/>
       </w:pPr>
+      <w:proofErr w:type="spellStart"/>
       <w:r>
         <w:rPr>
           <w:lang w:val="en-US"/>
         </w:rPr>
         <w:t>NextPNR</w:t>
       </w:r>
+      <w:proofErr w:type="spellEnd"/>
       <w:r>
         <w:t xml:space="preserve"> </w:t>
       </w:r>
@@ -868,10 +2276,246 @@
       </w:r>
     </w:p>
     <w:p>
-      <w:r>
-        <w:t>Описать зачем и как работает Питоновский скрипт</w:t>
-      </w:r>
-    </w:p>
+      <w:pPr>
+        <w:rPr>
+          <w:lang w:val="en-US"/>
+        </w:rPr>
+      </w:pPr>
+      <w:r>
+        <w:rPr>
+          <w:lang w:val="en-US"/>
+        </w:rPr>
+        <w:t xml:space="preserve">According to </w:t>
+      </w:r>
+      <w:r>
+        <w:rPr>
+          <w:lang w:val="en-US"/>
+        </w:rPr>
+        <w:t xml:space="preserve">our investigations, </w:t>
+      </w:r>
+      <w:proofErr w:type="spellStart"/>
+      <w:r>
+        <w:rPr>
+          <w:lang w:val="en-US"/>
+        </w:rPr>
+        <w:t>FMax</w:t>
+      </w:r>
+      <w:proofErr w:type="spellEnd"/>
+      <w:r>
+        <w:rPr>
+          <w:lang w:val="en-US"/>
+        </w:rPr>
+        <w:t xml:space="preserve"> may differ for different seed parameter of </w:t>
+      </w:r>
+      <w:proofErr w:type="spellStart"/>
+      <w:r>
+        <w:rPr>
+          <w:lang w:val="en-US"/>
+        </w:rPr>
+        <w:t>Nextpnr</w:t>
+      </w:r>
+      <w:proofErr w:type="spellEnd"/>
+      <w:r>
+        <w:rPr>
+          <w:lang w:val="en-US"/>
+        </w:rPr>
+        <w:t xml:space="preserve">. This difference may be significant (10 to 20 MHz) that is why we have implemented a python script, which runs </w:t>
+      </w:r>
+      <w:proofErr w:type="spellStart"/>
+      <w:r>
+        <w:rPr>
+          <w:lang w:val="en-US"/>
+        </w:rPr>
+        <w:t>Nextpnr</w:t>
+      </w:r>
+      <w:proofErr w:type="spellEnd"/>
+      <w:r>
+        <w:rPr>
+          <w:lang w:val="en-US"/>
+        </w:rPr>
+        <w:t xml:space="preserve"> several times with different seed values and chooses the best one.</w:t>
+      </w:r>
+    </w:p>
+    <w:p>
+      <w:pPr>
+        <w:rPr>
+          <w:lang w:val="en-US"/>
+        </w:rPr>
+      </w:pPr>
+      <w:r>
+        <w:rPr>
+          <w:lang w:val="en-US"/>
+        </w:rPr>
+        <w:t xml:space="preserve">The lattice.mk runs </w:t>
+      </w:r>
+      <w:r>
+        <w:rPr>
+          <w:lang w:val="en-US"/>
+        </w:rPr>
+        <w:t>common/place_and_route.py script</w:t>
+      </w:r>
+      <w:r>
+        <w:rPr>
+          <w:lang w:val="en-US"/>
+        </w:rPr>
+        <w:t xml:space="preserve"> and provides it with parameters for </w:t>
+      </w:r>
+      <w:proofErr w:type="spellStart"/>
+      <w:r>
+        <w:rPr>
+          <w:lang w:val="en-US"/>
+        </w:rPr>
+        <w:t>Nextpnr</w:t>
+      </w:r>
+      <w:proofErr w:type="spellEnd"/>
+      <w:r>
+        <w:rPr>
+          <w:lang w:val="en-US"/>
+        </w:rPr>
+        <w:t xml:space="preserve"> and –times parameter, which defines number of times </w:t>
+      </w:r>
+      <w:proofErr w:type="spellStart"/>
+      <w:r>
+        <w:rPr>
+          <w:lang w:val="en-US"/>
+        </w:rPr>
+        <w:t>Nextpnr</w:t>
+      </w:r>
+      <w:proofErr w:type="spellEnd"/>
+      <w:r>
+        <w:rPr>
+          <w:lang w:val="en-US"/>
+        </w:rPr>
+        <w:t xml:space="preserve"> will be run with different seeds (7 times by default). </w:t>
+      </w:r>
+    </w:p>
+    <w:p>
+      <w:r>
+        <w:rPr>
+          <w:lang w:val="en-US"/>
+        </w:rPr>
+        <w:t xml:space="preserve">The script </w:t>
+      </w:r>
+      <w:r>
+        <w:rPr>
+          <w:lang w:val="en-US"/>
+        </w:rPr>
+        <w:t>chooses the best seed</w:t>
+      </w:r>
+      <w:r>
+        <w:rPr>
+          <w:lang w:val="en-US"/>
+        </w:rPr>
+        <w:t xml:space="preserve"> by analyses of</w:t>
+      </w:r>
+      <w:r>
+        <w:rPr>
+          <w:lang w:val="en-US"/>
+        </w:rPr>
+        <w:t xml:space="preserve"> </w:t>
+      </w:r>
+      <w:proofErr w:type="spellStart"/>
+      <w:r>
+        <w:rPr>
+          <w:lang w:val="en-US"/>
+        </w:rPr>
+        <w:t>Nextpnr’s</w:t>
+      </w:r>
+      <w:proofErr w:type="spellEnd"/>
+      <w:r>
+        <w:rPr>
+          <w:lang w:val="en-US"/>
+        </w:rPr>
+        <w:t xml:space="preserve"> log-file</w:t>
+      </w:r>
+      <w:r>
+        <w:rPr>
+          <w:lang w:val="en-US"/>
+        </w:rPr>
+        <w:t xml:space="preserve"> (</w:t>
+      </w:r>
+      <w:r>
+        <w:rPr>
+          <w:lang w:val="en-US"/>
+        </w:rPr>
+        <w:t>can be set by</w:t>
+      </w:r>
+      <w:r>
+        <w:rPr>
+          <w:lang w:val="en-US"/>
+        </w:rPr>
+        <w:t xml:space="preserve"> </w:t>
+      </w:r>
+      <w:r>
+        <w:rPr>
+          <w:lang w:val="en-US"/>
+        </w:rPr>
+        <w:t>NEXTPNR_PARAM</w:t>
+      </w:r>
+      <w:r>
+        <w:rPr>
+          <w:lang w:val="en-US"/>
+        </w:rPr>
+        <w:t>S</w:t>
+      </w:r>
+      <w:r>
+        <w:rPr>
+          <w:lang w:val="en-US"/>
+        </w:rPr>
+        <w:t xml:space="preserve"> in </w:t>
+      </w:r>
+      <w:proofErr w:type="spellStart"/>
+      <w:r>
+        <w:rPr>
+          <w:lang w:val="en-US"/>
+        </w:rPr>
+        <w:t>f</w:t>
+      </w:r>
+      <w:r>
+        <w:rPr>
+          <w:lang w:val="en-US"/>
+        </w:rPr>
+        <w:t>pga</w:t>
+      </w:r>
+      <w:proofErr w:type="spellEnd"/>
+      <w:r>
+        <w:rPr>
+          <w:lang w:val="en-US"/>
+        </w:rPr>
+        <w:t>/</w:t>
+      </w:r>
+      <w:proofErr w:type="spellStart"/>
+      <w:r>
+        <w:rPr>
+          <w:lang w:val="en-US"/>
+        </w:rPr>
+        <w:t>Makefile</w:t>
+      </w:r>
+      <w:proofErr w:type="spellEnd"/>
+      <w:r>
+        <w:rPr>
+          <w:lang w:val="en-US"/>
+        </w:rPr>
+        <w:t xml:space="preserve"> or is equal to Logfile.log by default) based on parsing errors related to </w:t>
+      </w:r>
+      <w:proofErr w:type="spellStart"/>
+      <w:r>
+        <w:rPr>
+          <w:lang w:val="en-US"/>
+        </w:rPr>
+        <w:t>FMax</w:t>
+      </w:r>
+      <w:proofErr w:type="spellEnd"/>
+      <w:r>
+        <w:rPr>
+          <w:lang w:val="en-US"/>
+        </w:rPr>
+        <w:t xml:space="preserve"> values.</w:t>
+      </w:r>
+      <w:bookmarkStart w:id="0" w:name="_GoBack"/>
+      <w:bookmarkEnd w:id="0"/>
+    </w:p>
+    <w:p/>
     <w:p>
       <w:pPr>
         <w:pStyle w:val="1"/>
@@ -883,7 +2527,31 @@
         <w:rPr>
           <w:lang w:val="en-US"/>
         </w:rPr>
-        <w:t>Protocol Based Modules</w:t>
+        <w:t>Protocol</w:t>
+      </w:r>
+      <w:r>
+        <w:rPr>
+          <w:lang w:val="en-US"/>
+        </w:rPr>
+        <w:t xml:space="preserve"> </w:t>
+      </w:r>
+      <w:r>
+        <w:rPr>
+          <w:lang w:val="en-US"/>
+        </w:rPr>
+        <w:t>Based</w:t>
+      </w:r>
+      <w:r>
+        <w:rPr>
+          <w:lang w:val="en-US"/>
+        </w:rPr>
+        <w:t xml:space="preserve"> </w:t>
+      </w:r>
+      <w:r>
+        <w:rPr>
+          <w:lang w:val="en-US"/>
+        </w:rPr>
+        <w:t>Modules</w:t>
       </w:r>
     </w:p>
     <w:p>
@@ -897,26 +2565,74 @@
         <w:rPr>
           <w:lang w:val="en-US"/>
         </w:rPr>
-        <w:t xml:space="preserve">Module </w:t>
-      </w:r>
+        <w:t>Module</w:t>
+      </w:r>
+      <w:r>
+        <w:rPr>
+          <w:lang w:val="en-US"/>
+        </w:rPr>
+        <w:t xml:space="preserve"> </w:t>
+      </w:r>
+      <w:proofErr w:type="spellStart"/>
       <w:r>
         <w:rPr>
           <w:lang w:val="en-US"/>
         </w:rPr>
         <w:t>SpiFlashReader</w:t>
       </w:r>
-    </w:p>
-    <w:p>
-      <w:pPr>
-        <w:rPr>
-          <w:lang w:val="en-US"/>
-        </w:rPr>
-      </w:pPr>
-      <w:r>
-        <w:rPr>
-          <w:lang w:val="en-US"/>
-        </w:rPr>
-        <w:t>This module is used for give access to SPI Flash. The logic of this module is unusual for the project. Most modules are waiting in idle state most time. This module drops to reset state when all strobes are inactive. It is made for release SPI Bus immediately.</w:t>
+      <w:proofErr w:type="spellEnd"/>
+    </w:p>
+    <w:p>
+      <w:pPr>
+        <w:rPr>
+          <w:lang w:val="en-US"/>
+        </w:rPr>
+      </w:pPr>
+      <w:r>
+        <w:rPr>
+          <w:lang w:val="en-US"/>
+        </w:rPr>
+        <w:t>This</w:t>
+      </w:r>
+      <w:r>
+        <w:rPr>
+          <w:lang w:val="en-US"/>
+        </w:rPr>
+        <w:t xml:space="preserve"> </w:t>
+      </w:r>
+      <w:r>
+        <w:rPr>
+          <w:lang w:val="en-US"/>
+        </w:rPr>
+        <w:t xml:space="preserve">module </w:t>
+      </w:r>
+      <w:proofErr w:type="gramStart"/>
+      <w:r>
+        <w:rPr>
+          <w:lang w:val="en-US"/>
+        </w:rPr>
+        <w:t>is used</w:t>
+      </w:r>
+      <w:proofErr w:type="gramEnd"/>
+      <w:r>
+        <w:rPr>
+          <w:lang w:val="en-US"/>
+        </w:rPr>
+        <w:t xml:space="preserve"> for give access to SPI Flash. The logic of this module is unusual for the project. Most modules are waiting in idle state most time. This module drops to reset state when all strobes are inactive. It </w:t>
+      </w:r>
+      <w:proofErr w:type="gramStart"/>
+      <w:r>
+        <w:rPr>
+          <w:lang w:val="en-US"/>
+        </w:rPr>
+        <w:t>is made</w:t>
+      </w:r>
+      <w:proofErr w:type="gramEnd"/>
+      <w:r>
+        <w:rPr>
+          <w:lang w:val="en-US"/>
+        </w:rPr>
+        <w:t xml:space="preserve"> for release SPI Bus immediately.</w:t>
       </w:r>
     </w:p>
     <w:p>
@@ -937,7 +2653,47 @@
           <w:szCs w:val="20"/>
           <w:lang w:val="en-US"/>
         </w:rPr>
-        <w:t xml:space="preserve">       if (rst || </w:t>
+        <w:t xml:space="preserve">       </w:t>
+      </w:r>
+      <w:proofErr w:type="gramStart"/>
+      <w:r>
+        <w:rPr>
+          <w:rFonts w:ascii="Courier New" w:hAnsi="Courier New" w:cs="Courier New"/>
+          <w:sz w:val="20"/>
+          <w:szCs w:val="20"/>
+          <w:lang w:val="en-US"/>
+        </w:rPr>
+        <w:t>if</w:t>
+      </w:r>
+      <w:proofErr w:type="gramEnd"/>
+      <w:r>
+        <w:rPr>
+          <w:rFonts w:ascii="Courier New" w:hAnsi="Courier New" w:cs="Courier New"/>
+          <w:sz w:val="20"/>
+          <w:szCs w:val="20"/>
+          <w:lang w:val="en-US"/>
+        </w:rPr>
+        <w:t xml:space="preserve"> (</w:t>
+      </w:r>
+      <w:proofErr w:type="spellStart"/>
+      <w:r>
+        <w:rPr>
+          <w:rFonts w:ascii="Courier New" w:hAnsi="Courier New" w:cs="Courier New"/>
+          <w:sz w:val="20"/>
+          <w:szCs w:val="20"/>
+          <w:lang w:val="en-US"/>
+        </w:rPr>
+        <w:t>rst</w:t>
+      </w:r>
+      <w:proofErr w:type="spellEnd"/>
+      <w:r>
+        <w:rPr>
+          <w:rFonts w:ascii="Courier New" w:hAnsi="Courier New" w:cs="Courier New"/>
+          <w:sz w:val="20"/>
+          <w:szCs w:val="20"/>
+          <w:lang w:val="en-US"/>
+        </w:rPr>
+        <w:t xml:space="preserve"> || </w:t>
       </w:r>
       <w:r>
         <w:rPr>
@@ -947,71 +2703,74 @@
           <w:highlight w:val="yellow"/>
           <w:lang w:val="en-US"/>
         </w:rPr>
-        <w:t>((read_strobe == 0) &amp;&amp; (write_strobe==0)&amp;&amp; (erase_strobe==0))</w:t>
-      </w:r>
+        <w:t>((</w:t>
+      </w:r>
+      <w:proofErr w:type="spellStart"/>
       <w:r>
         <w:rPr>
           <w:rFonts w:ascii="Courier New" w:hAnsi="Courier New" w:cs="Courier New"/>
           <w:sz w:val="20"/>
           <w:szCs w:val="20"/>
-          <w:lang w:val="en-US"/>
-        </w:rPr>
-        <w:t>)</w:t>
-      </w:r>
-    </w:p>
-    <w:p>
-      <w:pPr>
-        <w:shd w:val="clear" w:color="auto" w:fill="D9D9D9" w:themeFill="background1" w:themeFillShade="D9"/>
-        <w:spacing w:after="0"/>
+          <w:highlight w:val="yellow"/>
+          <w:lang w:val="en-US"/>
+        </w:rPr>
+        <w:t>read_strobe</w:t>
+      </w:r>
+      <w:proofErr w:type="spellEnd"/>
+      <w:r>
         <w:rPr>
           <w:rFonts w:ascii="Courier New" w:hAnsi="Courier New" w:cs="Courier New"/>
           <w:sz w:val="20"/>
           <w:szCs w:val="20"/>
-          <w:lang w:val="en-US"/>
-        </w:rPr>
-      </w:pPr>
+          <w:highlight w:val="yellow"/>
+          <w:lang w:val="en-US"/>
+        </w:rPr>
+        <w:t xml:space="preserve"> == 0) &amp;&amp; (</w:t>
+      </w:r>
+      <w:proofErr w:type="spellStart"/>
       <w:r>
         <w:rPr>
           <w:rFonts w:ascii="Courier New" w:hAnsi="Courier New" w:cs="Courier New"/>
           <w:sz w:val="20"/>
           <w:szCs w:val="20"/>
-          <w:lang w:val="en-US"/>
-        </w:rPr>
-        <w:t xml:space="preserve">       begin</w:t>
-      </w:r>
-    </w:p>
-    <w:p>
-      <w:pPr>
-        <w:shd w:val="clear" w:color="auto" w:fill="D9D9D9" w:themeFill="background1" w:themeFillShade="D9"/>
-        <w:spacing w:after="0"/>
+          <w:highlight w:val="yellow"/>
+          <w:lang w:val="en-US"/>
+        </w:rPr>
+        <w:t>write_strobe</w:t>
+      </w:r>
+      <w:proofErr w:type="spellEnd"/>
+      <w:r>
         <w:rPr>
           <w:rFonts w:ascii="Courier New" w:hAnsi="Courier New" w:cs="Courier New"/>
           <w:sz w:val="20"/>
           <w:szCs w:val="20"/>
-          <w:lang w:val="en-US"/>
-        </w:rPr>
-      </w:pPr>
+          <w:highlight w:val="yellow"/>
+          <w:lang w:val="en-US"/>
+        </w:rPr>
+        <w:t>==0)&amp;&amp; (</w:t>
+      </w:r>
+      <w:proofErr w:type="spellStart"/>
       <w:r>
         <w:rPr>
           <w:rFonts w:ascii="Courier New" w:hAnsi="Courier New" w:cs="Courier New"/>
           <w:sz w:val="20"/>
           <w:szCs w:val="20"/>
-          <w:lang w:val="en-US"/>
-        </w:rPr>
-        <w:t xml:space="preserve">            state &lt;= idle;</w:t>
-      </w:r>
-    </w:p>
-    <w:p>
-      <w:pPr>
-        <w:shd w:val="clear" w:color="auto" w:fill="D9D9D9" w:themeFill="background1" w:themeFillShade="D9"/>
-        <w:spacing w:after="0"/>
+          <w:highlight w:val="yellow"/>
+          <w:lang w:val="en-US"/>
+        </w:rPr>
+        <w:t>erase_strobe</w:t>
+      </w:r>
+      <w:proofErr w:type="spellEnd"/>
+      <w:r>
         <w:rPr>
           <w:rFonts w:ascii="Courier New" w:hAnsi="Courier New" w:cs="Courier New"/>
           <w:sz w:val="20"/>
           <w:szCs w:val="20"/>
-          <w:lang w:val="en-US"/>
-        </w:rPr>
-      </w:pPr>
+          <w:highlight w:val="yellow"/>
+          <w:lang w:val="en-US"/>
+        </w:rPr>
+        <w:t>==0))</w:t>
+      </w:r>
       <w:r>
         <w:rPr>
           <w:rFonts w:ascii="Courier New" w:hAnsi="Courier New" w:cs="Courier New"/>
@@ -1019,7 +2778,7 @@
           <w:szCs w:val="20"/>
           <w:lang w:val="en-US"/>
         </w:rPr>
-        <w:t xml:space="preserve">            spi_cs &lt;= 1;</w:t>
+        <w:t>)</w:t>
       </w:r>
     </w:p>
     <w:p>
@@ -1040,41 +2799,41 @@
           <w:szCs w:val="20"/>
           <w:lang w:val="en-US"/>
         </w:rPr>
-        <w:t xml:space="preserve">            spi_sck &lt;= 0;</w:t>
-      </w:r>
-    </w:p>
-    <w:p>
-      <w:pPr>
-        <w:shd w:val="clear" w:color="auto" w:fill="D9D9D9" w:themeFill="background1" w:themeFillShade="D9"/>
-        <w:spacing w:after="0"/>
+        <w:t xml:space="preserve">       </w:t>
+      </w:r>
+      <w:proofErr w:type="gramStart"/>
+      <w:r>
         <w:rPr>
           <w:rFonts w:ascii="Courier New" w:hAnsi="Courier New" w:cs="Courier New"/>
           <w:sz w:val="20"/>
           <w:szCs w:val="20"/>
           <w:lang w:val="en-US"/>
         </w:rPr>
-      </w:pPr>
-      <w:r>
+        <w:t>begin</w:t>
+      </w:r>
+      <w:proofErr w:type="gramEnd"/>
+    </w:p>
+    <w:p>
+      <w:pPr>
+        <w:shd w:val="clear" w:color="auto" w:fill="D9D9D9" w:themeFill="background1" w:themeFillShade="D9"/>
+        <w:spacing w:after="0"/>
         <w:rPr>
           <w:rFonts w:ascii="Courier New" w:hAnsi="Courier New" w:cs="Courier New"/>
           <w:sz w:val="20"/>
           <w:szCs w:val="20"/>
           <w:lang w:val="en-US"/>
         </w:rPr>
-        <w:t xml:space="preserve">            spi_mosi &lt;= 0;</w:t>
-      </w:r>
-    </w:p>
-    <w:p>
-      <w:pPr>
-        <w:shd w:val="clear" w:color="auto" w:fill="D9D9D9" w:themeFill="background1" w:themeFillShade="D9"/>
-        <w:spacing w:after="0"/>
+      </w:pPr>
+      <w:r>
         <w:rPr>
           <w:rFonts w:ascii="Courier New" w:hAnsi="Courier New" w:cs="Courier New"/>
           <w:sz w:val="20"/>
           <w:szCs w:val="20"/>
           <w:lang w:val="en-US"/>
         </w:rPr>
-      </w:pPr>
+        <w:t xml:space="preserve">            </w:t>
+      </w:r>
+      <w:proofErr w:type="gramStart"/>
       <w:r>
         <w:rPr>
           <w:rFonts w:ascii="Courier New" w:hAnsi="Courier New" w:cs="Courier New"/>
@@ -1082,41 +2841,40 @@
           <w:szCs w:val="20"/>
           <w:lang w:val="en-US"/>
         </w:rPr>
-        <w:t xml:space="preserve">            m_tvalid &lt;= 0;</w:t>
-      </w:r>
-    </w:p>
-    <w:p>
-      <w:pPr>
-        <w:shd w:val="clear" w:color="auto" w:fill="D9D9D9" w:themeFill="background1" w:themeFillShade="D9"/>
-        <w:spacing w:after="0"/>
+        <w:t>state</w:t>
+      </w:r>
+      <w:proofErr w:type="gramEnd"/>
+      <w:r>
         <w:rPr>
           <w:rFonts w:ascii="Courier New" w:hAnsi="Courier New" w:cs="Courier New"/>
           <w:sz w:val="20"/>
           <w:szCs w:val="20"/>
           <w:lang w:val="en-US"/>
         </w:rPr>
-      </w:pPr>
-      <w:r>
+        <w:t xml:space="preserve"> &lt;= idle;</w:t>
+      </w:r>
+    </w:p>
+    <w:p>
+      <w:pPr>
+        <w:shd w:val="clear" w:color="auto" w:fill="D9D9D9" w:themeFill="background1" w:themeFillShade="D9"/>
+        <w:spacing w:after="0"/>
         <w:rPr>
           <w:rFonts w:ascii="Courier New" w:hAnsi="Courier New" w:cs="Courier New"/>
           <w:sz w:val="20"/>
           <w:szCs w:val="20"/>
           <w:lang w:val="en-US"/>
         </w:rPr>
-        <w:t xml:space="preserve">            s_tready &lt;= 0;</w:t>
-      </w:r>
-    </w:p>
-    <w:p>
-      <w:pPr>
-        <w:shd w:val="clear" w:color="auto" w:fill="D9D9D9" w:themeFill="background1" w:themeFillShade="D9"/>
-        <w:spacing w:after="0"/>
+      </w:pPr>
+      <w:r>
         <w:rPr>
           <w:rFonts w:ascii="Courier New" w:hAnsi="Courier New" w:cs="Courier New"/>
           <w:sz w:val="20"/>
           <w:szCs w:val="20"/>
           <w:lang w:val="en-US"/>
         </w:rPr>
-      </w:pPr>
+        <w:t xml:space="preserve">            </w:t>
+      </w:r>
+      <w:proofErr w:type="spellStart"/>
       <w:r>
         <w:rPr>
           <w:rFonts w:ascii="Courier New" w:hAnsi="Courier New" w:cs="Courier New"/>
@@ -1124,49 +2882,299 @@
           <w:szCs w:val="20"/>
           <w:lang w:val="en-US"/>
         </w:rPr>
-        <w:t xml:space="preserve">            finished &lt;= 0;</w:t>
-      </w:r>
-    </w:p>
-    <w:p>
-      <w:pPr>
-        <w:shd w:val="clear" w:color="auto" w:fill="D9D9D9" w:themeFill="background1" w:themeFillShade="D9"/>
-        <w:spacing w:after="0"/>
+        <w:t>spi_cs</w:t>
+      </w:r>
+      <w:proofErr w:type="spellEnd"/>
+      <w:r>
         <w:rPr>
           <w:rFonts w:ascii="Courier New" w:hAnsi="Courier New" w:cs="Courier New"/>
           <w:sz w:val="20"/>
           <w:szCs w:val="20"/>
           <w:lang w:val="en-US"/>
         </w:rPr>
-      </w:pPr>
-      <w:r>
+        <w:t xml:space="preserve"> &lt;= 1;</w:t>
+      </w:r>
+    </w:p>
+    <w:p>
+      <w:pPr>
+        <w:shd w:val="clear" w:color="auto" w:fill="D9D9D9" w:themeFill="background1" w:themeFillShade="D9"/>
+        <w:spacing w:after="0"/>
         <w:rPr>
           <w:rFonts w:ascii="Courier New" w:hAnsi="Courier New" w:cs="Courier New"/>
           <w:sz w:val="20"/>
           <w:szCs w:val="20"/>
           <w:lang w:val="en-US"/>
         </w:rPr>
-        <w:t xml:space="preserve">       end else</w:t>
-      </w:r>
-    </w:p>
-    <w:p>
-      <w:pPr>
-        <w:rPr>
-          <w:lang w:val="en-US"/>
-        </w:rPr>
-      </w:pPr>
-    </w:p>
-    <w:p>
-      <w:pPr>
-        <w:rPr>
-          <w:lang w:val="en-US"/>
-        </w:rPr>
-      </w:pPr>
-      <w:r>
-        <w:rPr>
-          <w:lang w:val="en-US"/>
-        </w:rPr>
-        <w:t xml:space="preserve">User must set up 23 bit </w:t>
-      </w:r>
+      </w:pPr>
+      <w:r>
+        <w:rPr>
+          <w:rFonts w:ascii="Courier New" w:hAnsi="Courier New" w:cs="Courier New"/>
+          <w:sz w:val="20"/>
+          <w:szCs w:val="20"/>
+          <w:lang w:val="en-US"/>
+        </w:rPr>
+        <w:t xml:space="preserve">            </w:t>
+      </w:r>
+      <w:proofErr w:type="spellStart"/>
+      <w:r>
+        <w:rPr>
+          <w:rFonts w:ascii="Courier New" w:hAnsi="Courier New" w:cs="Courier New"/>
+          <w:sz w:val="20"/>
+          <w:szCs w:val="20"/>
+          <w:lang w:val="en-US"/>
+        </w:rPr>
+        <w:t>spi_sck</w:t>
+      </w:r>
+      <w:proofErr w:type="spellEnd"/>
+      <w:r>
+        <w:rPr>
+          <w:rFonts w:ascii="Courier New" w:hAnsi="Courier New" w:cs="Courier New"/>
+          <w:sz w:val="20"/>
+          <w:szCs w:val="20"/>
+          <w:lang w:val="en-US"/>
+        </w:rPr>
+        <w:t xml:space="preserve"> &lt;= 0;</w:t>
+      </w:r>
+    </w:p>
+    <w:p>
+      <w:pPr>
+        <w:shd w:val="clear" w:color="auto" w:fill="D9D9D9" w:themeFill="background1" w:themeFillShade="D9"/>
+        <w:spacing w:after="0"/>
+        <w:rPr>
+          <w:rFonts w:ascii="Courier New" w:hAnsi="Courier New" w:cs="Courier New"/>
+          <w:sz w:val="20"/>
+          <w:szCs w:val="20"/>
+          <w:lang w:val="en-US"/>
+        </w:rPr>
+      </w:pPr>
+      <w:r>
+        <w:rPr>
+          <w:rFonts w:ascii="Courier New" w:hAnsi="Courier New" w:cs="Courier New"/>
+          <w:sz w:val="20"/>
+          <w:szCs w:val="20"/>
+          <w:lang w:val="en-US"/>
+        </w:rPr>
+        <w:t xml:space="preserve">            </w:t>
+      </w:r>
+      <w:proofErr w:type="spellStart"/>
+      <w:r>
+        <w:rPr>
+          <w:rFonts w:ascii="Courier New" w:hAnsi="Courier New" w:cs="Courier New"/>
+          <w:sz w:val="20"/>
+          <w:szCs w:val="20"/>
+          <w:lang w:val="en-US"/>
+        </w:rPr>
+        <w:t>spi_mosi</w:t>
+      </w:r>
+      <w:proofErr w:type="spellEnd"/>
+      <w:r>
+        <w:rPr>
+          <w:rFonts w:ascii="Courier New" w:hAnsi="Courier New" w:cs="Courier New"/>
+          <w:sz w:val="20"/>
+          <w:szCs w:val="20"/>
+          <w:lang w:val="en-US"/>
+        </w:rPr>
+        <w:t xml:space="preserve"> &lt;= 0;</w:t>
+      </w:r>
+    </w:p>
+    <w:p>
+      <w:pPr>
+        <w:shd w:val="clear" w:color="auto" w:fill="D9D9D9" w:themeFill="background1" w:themeFillShade="D9"/>
+        <w:spacing w:after="0"/>
+        <w:rPr>
+          <w:rFonts w:ascii="Courier New" w:hAnsi="Courier New" w:cs="Courier New"/>
+          <w:sz w:val="20"/>
+          <w:szCs w:val="20"/>
+          <w:lang w:val="en-US"/>
+        </w:rPr>
+      </w:pPr>
+      <w:r>
+        <w:rPr>
+          <w:rFonts w:ascii="Courier New" w:hAnsi="Courier New" w:cs="Courier New"/>
+          <w:sz w:val="20"/>
+          <w:szCs w:val="20"/>
+          <w:lang w:val="en-US"/>
+        </w:rPr>
+        <w:t xml:space="preserve">            </w:t>
+      </w:r>
+      <w:proofErr w:type="spellStart"/>
+      <w:r>
+        <w:rPr>
+          <w:rFonts w:ascii="Courier New" w:hAnsi="Courier New" w:cs="Courier New"/>
+          <w:sz w:val="20"/>
+          <w:szCs w:val="20"/>
+          <w:lang w:val="en-US"/>
+        </w:rPr>
+        <w:t>m_tvalid</w:t>
+      </w:r>
+      <w:proofErr w:type="spellEnd"/>
+      <w:r>
+        <w:rPr>
+          <w:rFonts w:ascii="Courier New" w:hAnsi="Courier New" w:cs="Courier New"/>
+          <w:sz w:val="20"/>
+          <w:szCs w:val="20"/>
+          <w:lang w:val="en-US"/>
+        </w:rPr>
+        <w:t xml:space="preserve"> &lt;= 0;</w:t>
+      </w:r>
+    </w:p>
+    <w:p>
+      <w:pPr>
+        <w:shd w:val="clear" w:color="auto" w:fill="D9D9D9" w:themeFill="background1" w:themeFillShade="D9"/>
+        <w:spacing w:after="0"/>
+        <w:rPr>
+          <w:rFonts w:ascii="Courier New" w:hAnsi="Courier New" w:cs="Courier New"/>
+          <w:sz w:val="20"/>
+          <w:szCs w:val="20"/>
+          <w:lang w:val="en-US"/>
+        </w:rPr>
+      </w:pPr>
+      <w:r>
+        <w:rPr>
+          <w:rFonts w:ascii="Courier New" w:hAnsi="Courier New" w:cs="Courier New"/>
+          <w:sz w:val="20"/>
+          <w:szCs w:val="20"/>
+          <w:lang w:val="en-US"/>
+        </w:rPr>
+        <w:t xml:space="preserve">            </w:t>
+      </w:r>
+      <w:proofErr w:type="spellStart"/>
+      <w:r>
+        <w:rPr>
+          <w:rFonts w:ascii="Courier New" w:hAnsi="Courier New" w:cs="Courier New"/>
+          <w:sz w:val="20"/>
+          <w:szCs w:val="20"/>
+          <w:lang w:val="en-US"/>
+        </w:rPr>
+        <w:t>s_tready</w:t>
+      </w:r>
+      <w:proofErr w:type="spellEnd"/>
+      <w:r>
+        <w:rPr>
+          <w:rFonts w:ascii="Courier New" w:hAnsi="Courier New" w:cs="Courier New"/>
+          <w:sz w:val="20"/>
+          <w:szCs w:val="20"/>
+          <w:lang w:val="en-US"/>
+        </w:rPr>
+        <w:t xml:space="preserve"> &lt;= 0;</w:t>
+      </w:r>
+    </w:p>
+    <w:p>
+      <w:pPr>
+        <w:shd w:val="clear" w:color="auto" w:fill="D9D9D9" w:themeFill="background1" w:themeFillShade="D9"/>
+        <w:spacing w:after="0"/>
+        <w:rPr>
+          <w:rFonts w:ascii="Courier New" w:hAnsi="Courier New" w:cs="Courier New"/>
+          <w:sz w:val="20"/>
+          <w:szCs w:val="20"/>
+          <w:lang w:val="en-US"/>
+        </w:rPr>
+      </w:pPr>
+      <w:r>
+        <w:rPr>
+          <w:rFonts w:ascii="Courier New" w:hAnsi="Courier New" w:cs="Courier New"/>
+          <w:sz w:val="20"/>
+          <w:szCs w:val="20"/>
+          <w:lang w:val="en-US"/>
+        </w:rPr>
+        <w:t xml:space="preserve">            </w:t>
+      </w:r>
+      <w:proofErr w:type="gramStart"/>
+      <w:r>
+        <w:rPr>
+          <w:rFonts w:ascii="Courier New" w:hAnsi="Courier New" w:cs="Courier New"/>
+          <w:sz w:val="20"/>
+          <w:szCs w:val="20"/>
+          <w:lang w:val="en-US"/>
+        </w:rPr>
+        <w:t>finished</w:t>
+      </w:r>
+      <w:proofErr w:type="gramEnd"/>
+      <w:r>
+        <w:rPr>
+          <w:rFonts w:ascii="Courier New" w:hAnsi="Courier New" w:cs="Courier New"/>
+          <w:sz w:val="20"/>
+          <w:szCs w:val="20"/>
+          <w:lang w:val="en-US"/>
+        </w:rPr>
+        <w:t xml:space="preserve"> &lt;= 0;</w:t>
+      </w:r>
+    </w:p>
+    <w:p>
+      <w:pPr>
+        <w:shd w:val="clear" w:color="auto" w:fill="D9D9D9" w:themeFill="background1" w:themeFillShade="D9"/>
+        <w:spacing w:after="0"/>
+        <w:rPr>
+          <w:rFonts w:ascii="Courier New" w:hAnsi="Courier New" w:cs="Courier New"/>
+          <w:sz w:val="20"/>
+          <w:szCs w:val="20"/>
+          <w:lang w:val="en-US"/>
+        </w:rPr>
+      </w:pPr>
+      <w:r>
+        <w:rPr>
+          <w:rFonts w:ascii="Courier New" w:hAnsi="Courier New" w:cs="Courier New"/>
+          <w:sz w:val="20"/>
+          <w:szCs w:val="20"/>
+          <w:lang w:val="en-US"/>
+        </w:rPr>
+        <w:t xml:space="preserve">       </w:t>
+      </w:r>
+      <w:proofErr w:type="gramStart"/>
+      <w:r>
+        <w:rPr>
+          <w:rFonts w:ascii="Courier New" w:hAnsi="Courier New" w:cs="Courier New"/>
+          <w:sz w:val="20"/>
+          <w:szCs w:val="20"/>
+          <w:lang w:val="en-US"/>
+        </w:rPr>
+        <w:t>end</w:t>
+      </w:r>
+      <w:proofErr w:type="gramEnd"/>
+      <w:r>
+        <w:rPr>
+          <w:rFonts w:ascii="Courier New" w:hAnsi="Courier New" w:cs="Courier New"/>
+          <w:sz w:val="20"/>
+          <w:szCs w:val="20"/>
+          <w:lang w:val="en-US"/>
+        </w:rPr>
+        <w:t xml:space="preserve"> else</w:t>
+      </w:r>
+    </w:p>
+    <w:p>
+      <w:pPr>
+        <w:rPr>
+          <w:lang w:val="en-US"/>
+        </w:rPr>
+      </w:pPr>
+    </w:p>
+    <w:p>
+      <w:pPr>
+        <w:rPr>
+          <w:lang w:val="en-US"/>
+        </w:rPr>
+      </w:pPr>
+      <w:r>
+        <w:rPr>
+          <w:lang w:val="en-US"/>
+        </w:rPr>
+        <w:t xml:space="preserve">User must set up </w:t>
+      </w:r>
+      <w:proofErr w:type="gramStart"/>
+      <w:r>
+        <w:rPr>
+          <w:lang w:val="en-US"/>
+        </w:rPr>
+        <w:t>23 bit</w:t>
+      </w:r>
+      <w:proofErr w:type="gramEnd"/>
+      <w:r>
+        <w:rPr>
+          <w:lang w:val="en-US"/>
+        </w:rPr>
+        <w:t xml:space="preserve"> </w:t>
+      </w:r>
+      <w:proofErr w:type="spellStart"/>
       <w:r>
         <w:rPr>
           <w:b/>
@@ -1174,17 +3182,32 @@
         </w:rPr>
         <w:t>start_addr</w:t>
       </w:r>
-      <w:r>
-        <w:rPr>
-          <w:lang w:val="en-US"/>
-        </w:rPr>
-        <w:t xml:space="preserve"> parameter then activate read, write or erase strobe. Tata will be read into Master AXIS, written from Slave AXIS or erased (4K block) without </w:t>
-      </w:r>
-      <w:r>
-        <w:rPr>
-          <w:lang w:val="en-US"/>
-        </w:rPr>
-        <w:t xml:space="preserve"> transferring data. For erase case, </w:t>
+      <w:proofErr w:type="spellEnd"/>
+      <w:r>
+        <w:rPr>
+          <w:lang w:val="en-US"/>
+        </w:rPr>
+        <w:t xml:space="preserve"> parameter then activate read, write or erase strobe. Tata will be read into Master AXIS, written from Slave AXIS or erased (4K block) </w:t>
+      </w:r>
+      <w:proofErr w:type="gramStart"/>
+      <w:r>
+        <w:rPr>
+          <w:lang w:val="en-US"/>
+        </w:rPr>
+        <w:t xml:space="preserve">without </w:t>
+      </w:r>
+      <w:r>
+        <w:rPr>
+          <w:lang w:val="en-US"/>
+        </w:rPr>
+        <w:t xml:space="preserve"> transferring</w:t>
+      </w:r>
+      <w:proofErr w:type="gramEnd"/>
+      <w:r>
+        <w:rPr>
+          <w:lang w:val="en-US"/>
+        </w:rPr>
+        <w:t xml:space="preserve"> data. For erase case, </w:t>
       </w:r>
       <w:r>
         <w:rPr>
@@ -1197,7 +3220,21 @@
         <w:rPr>
           <w:lang w:val="en-US"/>
         </w:rPr>
-        <w:t xml:space="preserve"> signal will be activated at the end of the process.</w:t>
+        <w:t xml:space="preserve"> signal </w:t>
+      </w:r>
+      <w:proofErr w:type="gramStart"/>
+      <w:r>
+        <w:rPr>
+          <w:lang w:val="en-US"/>
+        </w:rPr>
+        <w:t>will be activated</w:t>
+      </w:r>
+      <w:proofErr w:type="gramEnd"/>
+      <w:r>
+        <w:rPr>
+          <w:lang w:val="en-US"/>
+        </w:rPr>
+        <w:t xml:space="preserve"> at the end of the process.</w:t>
       </w:r>
     </w:p>
     <w:p>
@@ -1207,24 +3244,62 @@
           <w:lang w:val="en-US"/>
         </w:rPr>
       </w:pPr>
+      <w:proofErr w:type="spellStart"/>
       <w:r>
         <w:rPr>
           <w:lang w:val="en-US"/>
         </w:rPr>
         <w:t>Icmp</w:t>
       </w:r>
-    </w:p>
-    <w:p>
-      <w:pPr>
-        <w:rPr>
-          <w:lang w:val="en-US"/>
-        </w:rPr>
-      </w:pPr>
-      <w:r>
-        <w:rPr>
-          <w:lang w:val="en-US"/>
-        </w:rPr>
-        <w:t xml:space="preserve">This module contains FSM for processing ICMP Functionality. For now ip_read_... and ip_write_... buses are simply routed into this module and cannot be used at the top level. </w:t>
+      <w:proofErr w:type="spellEnd"/>
+    </w:p>
+    <w:p>
+      <w:pPr>
+        <w:rPr>
+          <w:lang w:val="en-US"/>
+        </w:rPr>
+      </w:pPr>
+      <w:r>
+        <w:rPr>
+          <w:lang w:val="en-US"/>
+        </w:rPr>
+        <w:t xml:space="preserve">This module contains FSM for processing ICMP Functionality. For now </w:t>
+      </w:r>
+      <w:proofErr w:type="spellStart"/>
+      <w:r>
+        <w:rPr>
+          <w:lang w:val="en-US"/>
+        </w:rPr>
+        <w:t>ip_read</w:t>
+      </w:r>
+      <w:proofErr w:type="spellEnd"/>
+      <w:r>
+        <w:rPr>
+          <w:lang w:val="en-US"/>
+        </w:rPr>
+        <w:t xml:space="preserve">_... and </w:t>
+      </w:r>
+      <w:proofErr w:type="spellStart"/>
+      <w:proofErr w:type="gramStart"/>
+      <w:r>
+        <w:rPr>
+          <w:lang w:val="en-US"/>
+        </w:rPr>
+        <w:t>ip_write</w:t>
+      </w:r>
+      <w:proofErr w:type="spellEnd"/>
+      <w:r>
+        <w:rPr>
+          <w:lang w:val="en-US"/>
+        </w:rPr>
+        <w:t>_</w:t>
+      </w:r>
+      <w:proofErr w:type="gramEnd"/>
+      <w:r>
+        <w:rPr>
+          <w:lang w:val="en-US"/>
+        </w:rPr>
+        <w:t xml:space="preserve">... buses are simply routed into this module and cannot be used at the top level. </w:t>
       </w:r>
     </w:p>
     <w:p>
@@ -1240,12 +3315,14 @@
         </w:rPr>
         <w:t xml:space="preserve">Module </w:t>
       </w:r>
+      <w:proofErr w:type="spellStart"/>
       <w:r>
         <w:rPr>
           <w:lang w:val="en-US"/>
         </w:rPr>
         <w:t>DHCPhelper</w:t>
       </w:r>
+      <w:proofErr w:type="spellEnd"/>
     </w:p>
     <w:p>
       <w:pPr>
@@ -1263,20 +3340,76 @@
         <w:rPr>
           <w:lang w:val="en-US"/>
         </w:rPr>
-        <w:t>igned for simplify main module and contains specific functionality for provide DHCP protocol. There two State Machines are present. Forst FSM is using for Generate DHCP Traffic, the second – for analyze incoming DHCP packets.</w:t>
-      </w:r>
-    </w:p>
-    <w:p>
-      <w:pPr>
-        <w:rPr>
-          <w:lang w:val="en-US"/>
-        </w:rPr>
-      </w:pPr>
-      <w:r>
-        <w:rPr>
-          <w:lang w:val="en-US"/>
-        </w:rPr>
-        <w:t xml:space="preserve">When we designed second FSM, the FMAx was dropped to value about 80 MHz. Probably it happened because too many compares of wide values are providing at the same clock period. We don’t see any </w:t>
+        <w:t xml:space="preserve">igned for simplify main module and contains specific functionality for provide DHCP protocol. There two State Machines are present. </w:t>
+      </w:r>
+      <w:proofErr w:type="spellStart"/>
+      <w:r>
+        <w:rPr>
+          <w:lang w:val="en-US"/>
+        </w:rPr>
+        <w:t>Forst</w:t>
+      </w:r>
+      <w:proofErr w:type="spellEnd"/>
+      <w:r>
+        <w:rPr>
+          <w:lang w:val="en-US"/>
+        </w:rPr>
+        <w:t xml:space="preserve"> FSM is using for Generate DHCP Traffic, the second – for analyze incoming DHCP packets.</w:t>
+      </w:r>
+    </w:p>
+    <w:p>
+      <w:pPr>
+        <w:rPr>
+          <w:lang w:val="en-US"/>
+        </w:rPr>
+      </w:pPr>
+      <w:r>
+        <w:rPr>
+          <w:lang w:val="en-US"/>
+        </w:rPr>
+        <w:t xml:space="preserve">When we designed second FSM, the </w:t>
+      </w:r>
+      <w:proofErr w:type="spellStart"/>
+      <w:r>
+        <w:rPr>
+          <w:lang w:val="en-US"/>
+        </w:rPr>
+        <w:t>FMAx</w:t>
+      </w:r>
+      <w:proofErr w:type="spellEnd"/>
+      <w:r>
+        <w:rPr>
+          <w:lang w:val="en-US"/>
+        </w:rPr>
+        <w:t xml:space="preserve"> was dropped to value about 80 </w:t>
+      </w:r>
+      <w:proofErr w:type="spellStart"/>
+      <w:r>
+        <w:rPr>
+          <w:lang w:val="en-US"/>
+        </w:rPr>
+        <w:t>MHz.</w:t>
+      </w:r>
+      <w:proofErr w:type="spellEnd"/>
+      <w:r>
+        <w:rPr>
+          <w:lang w:val="en-US"/>
+        </w:rPr>
+        <w:t xml:space="preserve"> Probably it happened because too many compares of wide values are providing at the same clock period. We </w:t>
+      </w:r>
+      <w:proofErr w:type="gramStart"/>
+      <w:r>
+        <w:rPr>
+          <w:lang w:val="en-US"/>
+        </w:rPr>
+        <w:t>don’t</w:t>
+      </w:r>
+      <w:proofErr w:type="gramEnd"/>
+      <w:r>
+        <w:rPr>
+          <w:lang w:val="en-US"/>
+        </w:rPr>
+        <w:t xml:space="preserve"> see any </w:t>
       </w:r>
       <w:r>
         <w:rPr>
@@ -1308,7 +3441,35 @@
         <w:rPr>
           <w:lang w:val="en-US"/>
         </w:rPr>
-        <w:t xml:space="preserve">That is why DHCPHepler contains not only two State Machines, but also Dual Clock FIFO. This FIFO is filling at the System CLK (125 MHz for  overclocked case or </w:t>
+        <w:t xml:space="preserve">That is why </w:t>
+      </w:r>
+      <w:proofErr w:type="spellStart"/>
+      <w:r>
+        <w:rPr>
+          <w:lang w:val="en-US"/>
+        </w:rPr>
+        <w:t>DHCPHepler</w:t>
+      </w:r>
+      <w:proofErr w:type="spellEnd"/>
+      <w:r>
+        <w:rPr>
+          <w:lang w:val="en-US"/>
+        </w:rPr>
+        <w:t xml:space="preserve"> contains not only two State Machines, but also Dual Clock FIFO. This FIFO is filling at the System CLK (125 MHz </w:t>
+      </w:r>
+      <w:proofErr w:type="gramStart"/>
+      <w:r>
+        <w:rPr>
+          <w:lang w:val="en-US"/>
+        </w:rPr>
+        <w:t>for  overclocked</w:t>
+      </w:r>
+      <w:proofErr w:type="gramEnd"/>
+      <w:r>
+        <w:rPr>
+          <w:lang w:val="en-US"/>
+        </w:rPr>
+        <w:t xml:space="preserve"> case or </w:t>
       </w:r>
       <w:r>
         <w:rPr>
@@ -1332,20 +3493,70 @@
         <w:rPr>
           <w:lang w:val="en-US"/>
         </w:rPr>
-        <w:t xml:space="preserve"> MHz. And the second FSM is clocked from the same slow speed. </w:t>
-      </w:r>
-    </w:p>
-    <w:p>
-      <w:pPr>
-        <w:rPr>
-          <w:lang w:val="en-US"/>
-        </w:rPr>
-      </w:pPr>
-      <w:r>
-        <w:rPr>
-          <w:lang w:val="en-US"/>
-        </w:rPr>
-        <w:t>Also module contains some shift registers fro provide cross clock domain for control and status signals.</w:t>
+        <w:t xml:space="preserve"> </w:t>
+      </w:r>
+      <w:proofErr w:type="spellStart"/>
+      <w:r>
+        <w:rPr>
+          <w:lang w:val="en-US"/>
+        </w:rPr>
+        <w:t>MHz.</w:t>
+      </w:r>
+      <w:proofErr w:type="spellEnd"/>
+      <w:r>
+        <w:rPr>
+          <w:lang w:val="en-US"/>
+        </w:rPr>
+        <w:t xml:space="preserve"> </w:t>
+      </w:r>
+      <w:proofErr w:type="gramStart"/>
+      <w:r>
+        <w:rPr>
+          <w:lang w:val="en-US"/>
+        </w:rPr>
+        <w:t>And</w:t>
+      </w:r>
+      <w:proofErr w:type="gramEnd"/>
+      <w:r>
+        <w:rPr>
+          <w:lang w:val="en-US"/>
+        </w:rPr>
+        <w:t xml:space="preserve"> the second FSM is clocked from the same slow speed. </w:t>
+      </w:r>
+    </w:p>
+    <w:p>
+      <w:pPr>
+        <w:rPr>
+          <w:lang w:val="en-US"/>
+        </w:rPr>
+      </w:pPr>
+      <w:proofErr w:type="gramStart"/>
+      <w:r>
+        <w:rPr>
+          <w:lang w:val="en-US"/>
+        </w:rPr>
+        <w:t>Also</w:t>
+      </w:r>
+      <w:proofErr w:type="gramEnd"/>
+      <w:r>
+        <w:rPr>
+          <w:lang w:val="en-US"/>
+        </w:rPr>
+        <w:t xml:space="preserve"> module contains some shift registers </w:t>
+      </w:r>
+      <w:proofErr w:type="spellStart"/>
+      <w:r>
+        <w:rPr>
+          <w:lang w:val="en-US"/>
+        </w:rPr>
+        <w:t>fro</w:t>
+      </w:r>
+      <w:proofErr w:type="spellEnd"/>
+      <w:r>
+        <w:rPr>
+          <w:lang w:val="en-US"/>
+        </w:rPr>
+        <w:t xml:space="preserve"> provide cross clock domain for control and status signals.</w:t>
       </w:r>
     </w:p>
     <w:p>
@@ -1361,49 +3572,121 @@
         </w:rPr>
         <w:t xml:space="preserve">Module </w:t>
       </w:r>
+      <w:proofErr w:type="spellStart"/>
       <w:r>
         <w:rPr>
           <w:lang w:val="en-US"/>
         </w:rPr>
         <w:t>mDNShelper</w:t>
       </w:r>
-    </w:p>
-    <w:p>
-      <w:pPr>
-        <w:rPr>
-          <w:lang w:val="en-US"/>
-        </w:rPr>
-      </w:pPr>
-      <w:r>
-        <w:rPr>
-          <w:lang w:val="en-US"/>
-        </w:rPr>
-        <w:t xml:space="preserve">Very simple module which contains some logic for remove it from the main module. It contains comparator for detect Unicast MAC Address  </w:t>
-      </w:r>
-      <w:r>
-        <w:rPr>
-          <w:lang w:val="en-US"/>
-        </w:rPr>
-        <w:t>01 00 5E 00 00 FB</w:t>
-      </w:r>
-      <w:r>
-        <w:rPr>
-          <w:lang w:val="en-US"/>
-        </w:rPr>
-        <w:t xml:space="preserve"> which is used for mDNS.</w:t>
-      </w:r>
-    </w:p>
-    <w:p>
-      <w:pPr>
-        <w:rPr>
-          <w:lang w:val="en-US"/>
-        </w:rPr>
-      </w:pPr>
-      <w:r>
-        <w:rPr>
-          <w:lang w:val="en-US"/>
-        </w:rPr>
-        <w:t>All other functionality was easier keep in the main FSM. Any separate could create too much extra wires which could drop FMax.</w:t>
+      <w:proofErr w:type="spellEnd"/>
+    </w:p>
+    <w:p>
+      <w:pPr>
+        <w:rPr>
+          <w:lang w:val="en-US"/>
+        </w:rPr>
+      </w:pPr>
+      <w:r>
+        <w:rPr>
+          <w:lang w:val="en-US"/>
+        </w:rPr>
+        <w:t xml:space="preserve">Very simple </w:t>
+      </w:r>
+      <w:proofErr w:type="gramStart"/>
+      <w:r>
+        <w:rPr>
+          <w:lang w:val="en-US"/>
+        </w:rPr>
+        <w:t>module which</w:t>
+      </w:r>
+      <w:proofErr w:type="gramEnd"/>
+      <w:r>
+        <w:rPr>
+          <w:lang w:val="en-US"/>
+        </w:rPr>
+        <w:t xml:space="preserve"> contains some logic for remove it from the main module. It contains comparator for detect Unicast MAC </w:t>
+      </w:r>
+      <w:proofErr w:type="gramStart"/>
+      <w:r>
+        <w:rPr>
+          <w:lang w:val="en-US"/>
+        </w:rPr>
+        <w:t xml:space="preserve">Address  </w:t>
+      </w:r>
+      <w:r>
+        <w:rPr>
+          <w:lang w:val="en-US"/>
+        </w:rPr>
+        <w:t>01</w:t>
+      </w:r>
+      <w:proofErr w:type="gramEnd"/>
+      <w:r>
+        <w:rPr>
+          <w:lang w:val="en-US"/>
+        </w:rPr>
+        <w:t xml:space="preserve"> 00 5E 00 00 FB</w:t>
+      </w:r>
+      <w:r>
+        <w:rPr>
+          <w:lang w:val="en-US"/>
+        </w:rPr>
+        <w:t xml:space="preserve"> which is used for </w:t>
+      </w:r>
+      <w:proofErr w:type="spellStart"/>
+      <w:r>
+        <w:rPr>
+          <w:lang w:val="en-US"/>
+        </w:rPr>
+        <w:t>mDNS</w:t>
+      </w:r>
+      <w:proofErr w:type="spellEnd"/>
+      <w:r>
+        <w:rPr>
+          <w:lang w:val="en-US"/>
+        </w:rPr>
+        <w:t>.</w:t>
+      </w:r>
+    </w:p>
+    <w:p>
+      <w:pPr>
+        <w:rPr>
+          <w:lang w:val="en-US"/>
+        </w:rPr>
+      </w:pPr>
+      <w:r>
+        <w:rPr>
+          <w:lang w:val="en-US"/>
+        </w:rPr>
+        <w:t xml:space="preserve">All other functionality was easier keep in the main FSM. Any separate could create too much extra </w:t>
+      </w:r>
+      <w:proofErr w:type="gramStart"/>
+      <w:r>
+        <w:rPr>
+          <w:lang w:val="en-US"/>
+        </w:rPr>
+        <w:t>wires which</w:t>
+      </w:r>
+      <w:proofErr w:type="gramEnd"/>
+      <w:r>
+        <w:rPr>
+          <w:lang w:val="en-US"/>
+        </w:rPr>
+        <w:t xml:space="preserve"> could drop </w:t>
+      </w:r>
+      <w:proofErr w:type="spellStart"/>
+      <w:r>
+        <w:rPr>
+          <w:lang w:val="en-US"/>
+        </w:rPr>
+        <w:t>FMax</w:t>
+      </w:r>
+      <w:proofErr w:type="spellEnd"/>
+      <w:r>
+        <w:rPr>
+          <w:lang w:val="en-US"/>
+        </w:rPr>
+        <w:t>.</w:t>
       </w:r>
     </w:p>
     <w:p>
@@ -1417,7 +3700,14 @@
         <w:rPr>
           <w:lang w:val="en-US"/>
         </w:rPr>
-        <w:t>Module p</w:t>
+        <w:t xml:space="preserve">Module </w:t>
+      </w:r>
+      <w:proofErr w:type="spellStart"/>
+      <w:r>
+        <w:rPr>
+          <w:lang w:val="en-US"/>
+        </w:rPr>
+        <w:t>p</w:t>
       </w:r>
       <w:r>
         <w:rPr>
@@ -1425,18 +3715,27 @@
         </w:rPr>
         <w:t>rng</w:t>
       </w:r>
-    </w:p>
-    <w:p>
-      <w:pPr>
-        <w:rPr>
-          <w:lang w:val="en-US"/>
-        </w:rPr>
-      </w:pPr>
-      <w:r>
-        <w:rPr>
-          <w:lang w:val="en-US"/>
-        </w:rPr>
-        <w:t>AutoIP Protocol requires Random Generator. This module is providing this functionality. DHCP also uses it for generate XID Value.</w:t>
+      <w:proofErr w:type="spellEnd"/>
+    </w:p>
+    <w:p>
+      <w:pPr>
+        <w:rPr>
+          <w:lang w:val="en-US"/>
+        </w:rPr>
+      </w:pPr>
+      <w:proofErr w:type="spellStart"/>
+      <w:r>
+        <w:rPr>
+          <w:lang w:val="en-US"/>
+        </w:rPr>
+        <w:t>AutoIP</w:t>
+      </w:r>
+      <w:proofErr w:type="spellEnd"/>
+      <w:r>
+        <w:rPr>
+          <w:lang w:val="en-US"/>
+        </w:rPr>
+        <w:t xml:space="preserve"> Protocol requires Random Generator. This module is providing this functionality. DHCP also uses it for generate XID Value.</w:t>
       </w:r>
     </w:p>
     <w:p>
@@ -1450,7 +3749,14 @@
         <w:rPr>
           <w:lang w:val="en-US"/>
         </w:rPr>
-        <w:t>Module l</w:t>
+        <w:t xml:space="preserve">Module </w:t>
+      </w:r>
+      <w:proofErr w:type="spellStart"/>
+      <w:r>
+        <w:rPr>
+          <w:lang w:val="en-US"/>
+        </w:rPr>
+        <w:t>l</w:t>
       </w:r>
       <w:r>
         <w:rPr>
@@ -1458,18 +3764,33 @@
         </w:rPr>
         <w:t>fsr</w:t>
       </w:r>
-    </w:p>
-    <w:p>
-      <w:pPr>
-        <w:rPr>
-          <w:lang w:val="en-US"/>
-        </w:rPr>
-      </w:pPr>
-      <w:r>
-        <w:rPr>
-          <w:lang w:val="en-US"/>
-        </w:rPr>
-        <w:t>This module replaces basic CRC Calculate method because original CRC Generator is using very specific Verilog Language constructions and Yosys producing wrong RTL code for it. We got more traditional version of CRC Generator. Need use it in the project instead original file</w:t>
+      <w:proofErr w:type="spellEnd"/>
+    </w:p>
+    <w:p>
+      <w:pPr>
+        <w:rPr>
+          <w:lang w:val="en-US"/>
+        </w:rPr>
+      </w:pPr>
+      <w:r>
+        <w:rPr>
+          <w:lang w:val="en-US"/>
+        </w:rPr>
+        <w:t xml:space="preserve">This module replaces basic CRC Calculate method because original CRC Generator is using very specific Verilog Language constructions and </w:t>
+      </w:r>
+      <w:proofErr w:type="spellStart"/>
+      <w:r>
+        <w:rPr>
+          <w:lang w:val="en-US"/>
+        </w:rPr>
+        <w:t>Yosys</w:t>
+      </w:r>
+      <w:proofErr w:type="spellEnd"/>
+      <w:r>
+        <w:rPr>
+          <w:lang w:val="en-US"/>
+        </w:rPr>
+        <w:t xml:space="preserve"> producing wrong RTL code for it. We got more traditional version of CRC Generator. Need use it in the project instead original file</w:t>
       </w:r>
       <w:r>
         <w:rPr>
@@ -1548,7 +3869,21 @@
         <w:rPr>
           <w:lang w:val="en-US"/>
         </w:rPr>
-        <w:t xml:space="preserve">When Board is came from Ali Express, the EEPROM Area is protected. We need unprotect it. </w:t>
+        <w:t xml:space="preserve">When Board is came from Ali Express, the EEPROM Area </w:t>
+      </w:r>
+      <w:proofErr w:type="gramStart"/>
+      <w:r>
+        <w:rPr>
+          <w:lang w:val="en-US"/>
+        </w:rPr>
+        <w:t>is protected</w:t>
+      </w:r>
+      <w:proofErr w:type="gramEnd"/>
+      <w:r>
+        <w:rPr>
+          <w:lang w:val="en-US"/>
+        </w:rPr>
+        <w:t xml:space="preserve">. We need unprotect it. </w:t>
       </w:r>
       <w:r>
         <w:rPr>
@@ -1562,7 +3897,21 @@
         <w:rPr>
           <w:lang w:val="en-US"/>
         </w:rPr>
-        <w:t xml:space="preserve"> I don’t know why, but my </w:t>
+        <w:t xml:space="preserve"> I </w:t>
+      </w:r>
+      <w:proofErr w:type="gramStart"/>
+      <w:r>
+        <w:rPr>
+          <w:lang w:val="en-US"/>
+        </w:rPr>
+        <w:t>don’t</w:t>
+      </w:r>
+      <w:proofErr w:type="gramEnd"/>
+      <w:r>
+        <w:rPr>
+          <w:lang w:val="en-US"/>
+        </w:rPr>
+        <w:t xml:space="preserve"> know why, but my </w:t>
       </w:r>
       <w:r>
         <w:rPr>
@@ -1574,7 +3923,21 @@
         <w:rPr>
           <w:lang w:val="en-US"/>
         </w:rPr>
-        <w:t xml:space="preserve"> board self protects EEPROM some days later after unlocking. Need unlock it again before wirting. “DIMM” version has no this problem. I unlocked it once.</w:t>
+        <w:t xml:space="preserve"> board self protects EEPROM some days later after unlocking. Need unlock it again before </w:t>
+      </w:r>
+      <w:proofErr w:type="spellStart"/>
+      <w:r>
+        <w:rPr>
+          <w:lang w:val="en-US"/>
+        </w:rPr>
+        <w:t>wirting</w:t>
+      </w:r>
+      <w:proofErr w:type="spellEnd"/>
+      <w:r>
+        <w:rPr>
+          <w:lang w:val="en-US"/>
+        </w:rPr>
+        <w:t>. “DIMM” version has no this problem. I unlocked it once.</w:t>
       </w:r>
     </w:p>
     <w:p>
@@ -1589,32 +3952,104 @@
         </w:rPr>
         <w:t xml:space="preserve">For provide unlock operation, </w:t>
       </w:r>
-      <w:r>
-        <w:rPr>
-          <w:lang w:val="en-US"/>
-        </w:rPr>
-        <w:t xml:space="preserve">First of all, need use </w:t>
-      </w:r>
-      <w:r>
-        <w:rPr>
-          <w:lang w:val="en-US"/>
-        </w:rPr>
-        <w:t xml:space="preserve">CMSIS DAP adapter. We made this adapter from BluePill Board, using the project </w:t>
-      </w:r>
-    </w:p>
-    <w:p>
-      <w:pPr>
-        <w:rPr>
-          <w:lang w:val="en-US"/>
-        </w:rPr>
-      </w:pPr>
-      <w:hyperlink r:id="rId7" w:history="1">
+      <w:proofErr w:type="gramStart"/>
+      <w:r>
+        <w:rPr>
+          <w:lang w:val="en-US"/>
+        </w:rPr>
+        <w:t>First of all</w:t>
+      </w:r>
+      <w:proofErr w:type="gramEnd"/>
+      <w:r>
+        <w:rPr>
+          <w:lang w:val="en-US"/>
+        </w:rPr>
+        <w:t xml:space="preserve">, need use </w:t>
+      </w:r>
+      <w:r>
+        <w:rPr>
+          <w:lang w:val="en-US"/>
+        </w:rPr>
+        <w:t xml:space="preserve">CMSIS DAP adapter. We made this adapter from </w:t>
+      </w:r>
+      <w:proofErr w:type="spellStart"/>
+      <w:r>
+        <w:rPr>
+          <w:lang w:val="en-US"/>
+        </w:rPr>
+        <w:t>BluePill</w:t>
+      </w:r>
+      <w:proofErr w:type="spellEnd"/>
+      <w:r>
+        <w:rPr>
+          <w:lang w:val="en-US"/>
+        </w:rPr>
+        <w:t xml:space="preserve"> Board, using the project </w:t>
+      </w:r>
+    </w:p>
+    <w:p>
+      <w:pPr>
+        <w:rPr>
+          <w:lang w:val="en-US"/>
+        </w:rPr>
+      </w:pPr>
+      <w:hyperlink r:id="rId8" w:history="1">
+        <w:proofErr w:type="spellStart"/>
+        <w:proofErr w:type="gramStart"/>
         <w:r>
           <w:rPr>
             <w:rStyle w:val="a4"/>
             <w:lang w:val="en-US"/>
           </w:rPr>
-          <w:t>wuxx/Colorlight-FPGA-Projects: current focus on Colorlight i5 series module (github.com)</w:t>
+          <w:t>wuxx</w:t>
+        </w:r>
+        <w:proofErr w:type="spellEnd"/>
+        <w:r>
+          <w:rPr>
+            <w:rStyle w:val="a4"/>
+            <w:lang w:val="en-US"/>
+          </w:rPr>
+          <w:t>/</w:t>
+        </w:r>
+        <w:proofErr w:type="spellStart"/>
+        <w:r>
+          <w:rPr>
+            <w:rStyle w:val="a4"/>
+            <w:lang w:val="en-US"/>
+          </w:rPr>
+          <w:t>Colorlight</w:t>
+        </w:r>
+        <w:proofErr w:type="spellEnd"/>
+        <w:r>
+          <w:rPr>
+            <w:rStyle w:val="a4"/>
+            <w:lang w:val="en-US"/>
+          </w:rPr>
+          <w:t>-FPGA-Projects</w:t>
+        </w:r>
+        <w:proofErr w:type="gramEnd"/>
+        <w:r>
+          <w:rPr>
+            <w:rStyle w:val="a4"/>
+            <w:lang w:val="en-US"/>
+          </w:rPr>
+          <w:t xml:space="preserve">: current focus on </w:t>
+        </w:r>
+        <w:proofErr w:type="spellStart"/>
+        <w:r>
+          <w:rPr>
+            <w:rStyle w:val="a4"/>
+            <w:lang w:val="en-US"/>
+          </w:rPr>
+          <w:t>Colorlight</w:t>
+        </w:r>
+        <w:proofErr w:type="spellEnd"/>
+        <w:r>
+          <w:rPr>
+            <w:rStyle w:val="a4"/>
+            <w:lang w:val="en-US"/>
+          </w:rPr>
+          <w:t xml:space="preserve"> i5 series module (github.com)</w:t>
         </w:r>
       </w:hyperlink>
     </w:p>
@@ -1628,7 +4063,21 @@
         <w:rPr>
           <w:lang w:val="en-US"/>
         </w:rPr>
-        <w:t>The pinout can be got from Schematic folder</w:t>
+        <w:t xml:space="preserve">The pinout </w:t>
+      </w:r>
+      <w:proofErr w:type="gramStart"/>
+      <w:r>
+        <w:rPr>
+          <w:lang w:val="en-US"/>
+        </w:rPr>
+        <w:t>can be got</w:t>
+      </w:r>
+      <w:proofErr w:type="gramEnd"/>
+      <w:r>
+        <w:rPr>
+          <w:lang w:val="en-US"/>
+        </w:rPr>
+        <w:t xml:space="preserve"> from Schematic folder</w:t>
       </w:r>
       <w:r>
         <w:rPr>
@@ -1722,7 +4171,7 @@
                     </pic:cNvPicPr>
                   </pic:nvPicPr>
                   <pic:blipFill>
-                    <a:blip r:embed="rId8" cstate="print"/>
+                    <a:blip r:embed="rId9" cstate="print"/>
                     <a:srcRect/>
                     <a:stretch>
                       <a:fillRect/>
@@ -1768,8 +4217,16 @@
         <w:rPr>
           <w:lang w:val="en-US"/>
         </w:rPr>
-        <w:t>irmware file is:</w:t>
-      </w:r>
+        <w:t xml:space="preserve">irmware file </w:t>
+      </w:r>
+      <w:proofErr w:type="gramStart"/>
+      <w:r>
+        <w:rPr>
+          <w:lang w:val="en-US"/>
+        </w:rPr>
+        <w:t>is:</w:t>
+      </w:r>
+      <w:proofErr w:type="gramEnd"/>
       <w:r>
         <w:rPr>
           <w:b/>
@@ -1790,6 +4247,7 @@
         </w:rPr>
         <w:t xml:space="preserve">When this adapter is used, we can use </w:t>
       </w:r>
+      <w:proofErr w:type="spellStart"/>
       <w:r>
         <w:rPr>
           <w:b/>
@@ -1797,6 +4255,7 @@
         </w:rPr>
         <w:t>ecpdap</w:t>
       </w:r>
+      <w:proofErr w:type="spellEnd"/>
       <w:r>
         <w:rPr>
           <w:lang w:val="en-US"/>
@@ -1823,17 +4282,45 @@
           <w:lang w:val="en-US"/>
         </w:rPr>
       </w:pPr>
-      <w:hyperlink r:id="rId9" w:history="1">
+      <w:hyperlink r:id="rId10" w:history="1">
+        <w:proofErr w:type="spellStart"/>
+        <w:proofErr w:type="gramStart"/>
         <w:r>
           <w:rPr>
             <w:rStyle w:val="a4"/>
             <w:lang w:val="en-US"/>
           </w:rPr>
-          <w:t xml:space="preserve">adamgreig/ecpdap: ECPDAP allows you to program ECP5 FPGAs and attached SPI flash using CMSIS-DAP probes in JTAG mode. </w:t>
+          <w:t>adamgreig</w:t>
+        </w:r>
+        <w:proofErr w:type="spellEnd"/>
+        <w:r>
+          <w:rPr>
+            <w:rStyle w:val="a4"/>
+            <w:lang w:val="en-US"/>
+          </w:rPr>
+          <w:t>/</w:t>
+        </w:r>
+        <w:proofErr w:type="spellStart"/>
+        <w:r>
+          <w:rPr>
+            <w:rStyle w:val="a4"/>
+            <w:lang w:val="en-US"/>
+          </w:rPr>
+          <w:t>ecpdap</w:t>
+        </w:r>
+        <w:proofErr w:type="spellEnd"/>
+        <w:proofErr w:type="gramEnd"/>
+        <w:r>
+          <w:rPr>
+            <w:rStyle w:val="a4"/>
+            <w:lang w:val="en-US"/>
+          </w:rPr>
+          <w:t xml:space="preserve">: ECPDAP allows you to program ECP5 FPGAs and attached SPI flash using CMSIS-DAP probes in JTAG mode. </w:t>
         </w:r>
         <w:r>
           <w:rPr>
             <w:rStyle w:val="a4"/>
+            <w:lang w:val="en-US"/>
           </w:rPr>
           <w:t>(github.com)</w:t>
         </w:r>
@@ -1893,7 +4380,23 @@
           <w:color w:val="FF0000"/>
           <w:lang w:val="en-US"/>
         </w:rPr>
-        <w:t>Describe Qt program</w:t>
+        <w:t xml:space="preserve">Describe </w:t>
+      </w:r>
+      <w:proofErr w:type="spellStart"/>
+      <w:r>
+        <w:rPr>
+          <w:color w:val="FF0000"/>
+          <w:lang w:val="en-US"/>
+        </w:rPr>
+        <w:t>Qt</w:t>
+      </w:r>
+      <w:proofErr w:type="spellEnd"/>
+      <w:r>
+        <w:rPr>
+          <w:color w:val="FF0000"/>
+          <w:lang w:val="en-US"/>
+        </w:rPr>
+        <w:t xml:space="preserve"> program</w:t>
       </w:r>
     </w:p>
     <w:p>
@@ -1936,8 +4439,120 @@
 </file>
 
 <file path=word/numbering.xml><?xml version="1.0" encoding="utf-8"?>
-<w:numbering xmlns:ve="http://schemas.openxmlformats.org/markup-compatibility/2006" xmlns:o="urn:schemas-microsoft-com:office:office" xmlns:r="http://schemas.openxmlformats.org/officeDocument/2006/relationships" xmlns:m="http://schemas.openxmlformats.org/officeDocument/2006/math" xmlns:v="urn:schemas-microsoft-com:vml" xmlns:wp="http://schemas.openxmlformats.org/drawingml/2006/wordprocessingDrawing" xmlns:w10="urn:schemas-microsoft-com:office:word" xmlns:w="http://schemas.openxmlformats.org/wordprocessingml/2006/main" xmlns:wne="http://schemas.microsoft.com/office/word/2006/wordml">
-  <w:abstractNum w:abstractNumId="0">
+<w:numbering xmlns:wpc="http://schemas.microsoft.com/office/word/2010/wordprocessingCanvas" xmlns:cx="http://schemas.microsoft.com/office/drawing/2014/chartex" xmlns:mc="http://schemas.openxmlformats.org/markup-compatibility/2006" xmlns:o="urn:schemas-microsoft-com:office:office" xmlns:r="http://schemas.openxmlformats.org/officeDocument/2006/relationships" xmlns:m="http://schemas.openxmlformats.org/officeDocument/2006/math" xmlns:v="urn:schemas-microsoft-com:vml" xmlns:wp14="http://schemas.microsoft.com/office/word/2010/wordprocessingDrawing" xmlns:wp="http://schemas.openxmlformats.org/drawingml/2006/wordprocessingDrawing" xmlns:w10="urn:schemas-microsoft-com:office:word" xmlns:w="http://schemas.openxmlformats.org/wordprocessingml/2006/main" xmlns:w14="http://schemas.microsoft.com/office/word/2010/wordml" xmlns:w15="http://schemas.microsoft.com/office/word/2012/wordml" xmlns:w16se="http://schemas.microsoft.com/office/word/2015/wordml/symex" xmlns:wpg="http://schemas.microsoft.com/office/word/2010/wordprocessingGroup" xmlns:wpi="http://schemas.microsoft.com/office/word/2010/wordprocessingInk" xmlns:wne="http://schemas.microsoft.com/office/word/2006/wordml" xmlns:wps="http://schemas.microsoft.com/office/word/2010/wordprocessingShape" mc:Ignorable="w14 w15 w16se wp14">
+  <w:abstractNum w:abstractNumId="0" w15:restartNumberingAfterBreak="0">
+    <w:nsid w:val="230E0441"/>
+    <w:multiLevelType w:val="hybridMultilevel"/>
+    <w:tmpl w:val="7FD804D4"/>
+    <w:lvl w:ilvl="0" w:tplc="AE52EF78">
+      <w:numFmt w:val="bullet"/>
+      <w:lvlText w:val="-"/>
+      <w:lvlJc w:val="left"/>
+      <w:pPr>
+        <w:ind w:left="720" w:hanging="360"/>
+      </w:pPr>
+      <w:rPr>
+        <w:rFonts w:ascii="Calibri" w:eastAsiaTheme="minorHAnsi" w:hAnsi="Calibri" w:cs="Calibri" w:hint="default"/>
+      </w:rPr>
+    </w:lvl>
+    <w:lvl w:ilvl="1" w:tplc="04190003" w:tentative="1">
+      <w:start w:val="1"/>
+      <w:numFmt w:val="bullet"/>
+      <w:lvlText w:val="o"/>
+      <w:lvlJc w:val="left"/>
+      <w:pPr>
+        <w:ind w:left="1440" w:hanging="360"/>
+      </w:pPr>
+      <w:rPr>
+        <w:rFonts w:ascii="Courier New" w:hAnsi="Courier New" w:cs="Courier New" w:hint="default"/>
+      </w:rPr>
+    </w:lvl>
+    <w:lvl w:ilvl="2" w:tplc="04190005" w:tentative="1">
+      <w:start w:val="1"/>
+      <w:numFmt w:val="bullet"/>
+      <w:lvlText w:val=""/>
+      <w:lvlJc w:val="left"/>
+      <w:pPr>
+        <w:ind w:left="2160" w:hanging="360"/>
+      </w:pPr>
+      <w:rPr>
+        <w:rFonts w:ascii="Wingdings" w:hAnsi="Wingdings" w:hint="default"/>
+      </w:rPr>
+    </w:lvl>
+    <w:lvl w:ilvl="3" w:tplc="04190001" w:tentative="1">
+      <w:start w:val="1"/>
+      <w:numFmt w:val="bullet"/>
+      <w:lvlText w:val=""/>
+      <w:lvlJc w:val="left"/>
+      <w:pPr>
+        <w:ind w:left="2880" w:hanging="360"/>
+      </w:pPr>
+      <w:rPr>
+        <w:rFonts w:ascii="Symbol" w:hAnsi="Symbol" w:hint="default"/>
+      </w:rPr>
+    </w:lvl>
+    <w:lvl w:ilvl="4" w:tplc="04190003" w:tentative="1">
+      <w:start w:val="1"/>
+      <w:numFmt w:val="bullet"/>
+      <w:lvlText w:val="o"/>
+      <w:lvlJc w:val="left"/>
+      <w:pPr>
+        <w:ind w:left="3600" w:hanging="360"/>
+      </w:pPr>
+      <w:rPr>
+        <w:rFonts w:ascii="Courier New" w:hAnsi="Courier New" w:cs="Courier New" w:hint="default"/>
+      </w:rPr>
+    </w:lvl>
+    <w:lvl w:ilvl="5" w:tplc="04190005" w:tentative="1">
+      <w:start w:val="1"/>
+      <w:numFmt w:val="bullet"/>
+      <w:lvlText w:val=""/>
+      <w:lvlJc w:val="left"/>
+      <w:pPr>
+        <w:ind w:left="4320" w:hanging="360"/>
+      </w:pPr>
+      <w:rPr>
+        <w:rFonts w:ascii="Wingdings" w:hAnsi="Wingdings" w:hint="default"/>
+      </w:rPr>
+    </w:lvl>
+    <w:lvl w:ilvl="6" w:tplc="04190001" w:tentative="1">
+      <w:start w:val="1"/>
+      <w:numFmt w:val="bullet"/>
+      <w:lvlText w:val=""/>
+      <w:lvlJc w:val="left"/>
+      <w:pPr>
+        <w:ind w:left="5040" w:hanging="360"/>
+      </w:pPr>
+      <w:rPr>
+        <w:rFonts w:ascii="Symbol" w:hAnsi="Symbol" w:hint="default"/>
+      </w:rPr>
+    </w:lvl>
+    <w:lvl w:ilvl="7" w:tplc="04190003" w:tentative="1">
+      <w:start w:val="1"/>
+      <w:numFmt w:val="bullet"/>
+      <w:lvlText w:val="o"/>
+      <w:lvlJc w:val="left"/>
+      <w:pPr>
+        <w:ind w:left="5760" w:hanging="360"/>
+      </w:pPr>
+      <w:rPr>
+        <w:rFonts w:ascii="Courier New" w:hAnsi="Courier New" w:cs="Courier New" w:hint="default"/>
+      </w:rPr>
+    </w:lvl>
+    <w:lvl w:ilvl="8" w:tplc="04190005" w:tentative="1">
+      <w:start w:val="1"/>
+      <w:numFmt w:val="bullet"/>
+      <w:lvlText w:val=""/>
+      <w:lvlJc w:val="left"/>
+      <w:pPr>
+        <w:ind w:left="6480" w:hanging="360"/>
+      </w:pPr>
+      <w:rPr>
+        <w:rFonts w:ascii="Wingdings" w:hAnsi="Wingdings" w:hint="default"/>
+      </w:rPr>
+    </w:lvl>
+  </w:abstractNum>
+  <w:abstractNum w:abstractNumId="1" w15:restartNumberingAfterBreak="0">
     <w:nsid w:val="558E7E2C"/>
     <w:multiLevelType w:val="multilevel"/>
     <w:tmpl w:val="04190025"/>
@@ -2032,7 +4647,7 @@
       </w:pPr>
     </w:lvl>
   </w:abstractNum>
-  <w:abstractNum w:abstractNumId="1">
+  <w:abstractNum w:abstractNumId="2" w15:restartNumberingAfterBreak="0">
     <w:nsid w:val="6B10007D"/>
     <w:multiLevelType w:val="hybridMultilevel"/>
     <w:tmpl w:val="C86A0BEE"/>
@@ -2119,16 +4734,19 @@
     </w:lvl>
   </w:abstractNum>
   <w:num w:numId="1">
-    <w:abstractNumId w:val="0"/>
+    <w:abstractNumId w:val="1"/>
   </w:num>
   <w:num w:numId="2">
-    <w:abstractNumId w:val="1"/>
+    <w:abstractNumId w:val="2"/>
+  </w:num>
+  <w:num w:numId="3">
+    <w:abstractNumId w:val="0"/>
   </w:num>
 </w:numbering>
 </file>
 
 <file path=word/styles.xml><?xml version="1.0" encoding="utf-8"?>
-<w:styles xmlns:r="http://schemas.openxmlformats.org/officeDocument/2006/relationships" xmlns:w="http://schemas.openxmlformats.org/wordprocessingml/2006/main">
+<w:styles xmlns:mc="http://schemas.openxmlformats.org/markup-compatibility/2006" xmlns:r="http://schemas.openxmlformats.org/officeDocument/2006/relationships" xmlns:w="http://schemas.openxmlformats.org/wordprocessingml/2006/main" xmlns:w14="http://schemas.microsoft.com/office/word/2010/wordml" xmlns:w15="http://schemas.microsoft.com/office/word/2012/wordml" xmlns:w16se="http://schemas.microsoft.com/office/word/2015/wordml/symex" mc:Ignorable="w14 w15 w16se">
   <w:docDefaults>
     <w:rPrDefault>
       <w:rPr>
@@ -2144,144 +4762,378 @@
       </w:pPr>
     </w:pPrDefault>
   </w:docDefaults>
-  <w:latentStyles w:defLockedState="0" w:defUIPriority="99" w:defSemiHidden="1" w:defUnhideWhenUsed="1" w:defQFormat="0" w:count="267">
-    <w:lsdException w:name="Normal" w:semiHidden="0" w:uiPriority="0" w:unhideWhenUsed="0" w:qFormat="1"/>
-    <w:lsdException w:name="heading 1" w:semiHidden="0" w:uiPriority="9" w:unhideWhenUsed="0" w:qFormat="1"/>
-    <w:lsdException w:name="heading 2" w:uiPriority="9" w:qFormat="1"/>
-    <w:lsdException w:name="heading 3" w:uiPriority="9" w:qFormat="1"/>
-    <w:lsdException w:name="heading 4" w:uiPriority="9" w:qFormat="1"/>
-    <w:lsdException w:name="heading 5" w:uiPriority="9" w:qFormat="1"/>
-    <w:lsdException w:name="heading 6" w:uiPriority="9" w:qFormat="1"/>
-    <w:lsdException w:name="heading 7" w:uiPriority="9" w:qFormat="1"/>
-    <w:lsdException w:name="heading 8" w:uiPriority="9" w:qFormat="1"/>
-    <w:lsdException w:name="heading 9" w:uiPriority="9" w:qFormat="1"/>
-    <w:lsdException w:name="toc 1" w:uiPriority="39"/>
-    <w:lsdException w:name="toc 2" w:uiPriority="39"/>
-    <w:lsdException w:name="toc 3" w:uiPriority="39"/>
-    <w:lsdException w:name="toc 4" w:uiPriority="39"/>
-    <w:lsdException w:name="toc 5" w:uiPriority="39"/>
-    <w:lsdException w:name="toc 6" w:uiPriority="39"/>
-    <w:lsdException w:name="toc 7" w:uiPriority="39"/>
-    <w:lsdException w:name="toc 8" w:uiPriority="39"/>
-    <w:lsdException w:name="toc 9" w:uiPriority="39"/>
-    <w:lsdException w:name="caption" w:uiPriority="35" w:qFormat="1"/>
-    <w:lsdException w:name="Title" w:semiHidden="0" w:uiPriority="10" w:unhideWhenUsed="0" w:qFormat="1"/>
-    <w:lsdException w:name="Default Paragraph Font" w:uiPriority="1"/>
-    <w:lsdException w:name="Subtitle" w:semiHidden="0" w:uiPriority="11" w:unhideWhenUsed="0" w:qFormat="1"/>
-    <w:lsdException w:name="Strong" w:semiHidden="0" w:uiPriority="22" w:unhideWhenUsed="0" w:qFormat="1"/>
-    <w:lsdException w:name="Emphasis" w:semiHidden="0" w:uiPriority="20" w:unhideWhenUsed="0" w:qFormat="1"/>
-    <w:lsdException w:name="Table Grid" w:semiHidden="0" w:uiPriority="59" w:unhideWhenUsed="0"/>
-    <w:lsdException w:name="Placeholder Text" w:unhideWhenUsed="0"/>
-    <w:lsdException w:name="No Spacing" w:semiHidden="0" w:uiPriority="1" w:unhideWhenUsed="0" w:qFormat="1"/>
-    <w:lsdException w:name="Light Shading" w:semiHidden="0" w:uiPriority="60" w:unhideWhenUsed="0"/>
-    <w:lsdException w:name="Light List" w:semiHidden="0" w:uiPriority="61" w:unhideWhenUsed="0"/>
-    <w:lsdException w:name="Light Grid" w:semiHidden="0" w:uiPriority="62" w:unhideWhenUsed="0"/>
-    <w:lsdException w:name="Medium Shading 1" w:semiHidden="0" w:uiPriority="63" w:unhideWhenUsed="0"/>
-    <w:lsdException w:name="Medium Shading 2" w:semiHidden="0" w:uiPriority="64" w:unhideWhenUsed="0"/>
-    <w:lsdException w:name="Medium List 1" w:semiHidden="0" w:uiPriority="65" w:unhideWhenUsed="0"/>
-    <w:lsdException w:name="Medium List 2" w:semiHidden="0" w:uiPriority="66" w:unhideWhenUsed="0"/>
-    <w:lsdException w:name="Medium Grid 1" w:semiHidden="0" w:uiPriority="67" w:unhideWhenUsed="0"/>
-    <w:lsdException w:name="Medium Grid 2" w:semiHidden="0" w:uiPriority="68" w:unhideWhenUsed="0"/>
-    <w:lsdException w:name="Medium Grid 3" w:semiHidden="0" w:uiPriority="69" w:unhideWhenUsed="0"/>
-    <w:lsdException w:name="Dark List" w:semiHidden="0" w:uiPriority="70" w:unhideWhenUsed="0"/>
-    <w:lsdException w:name="Colorful Shading" w:semiHidden="0" w:uiPriority="71" w:unhideWhenUsed="0"/>
-    <w:lsdException w:name="Colorful List" w:semiHidden="0" w:uiPriority="72" w:unhideWhenUsed="0"/>
-    <w:lsdException w:name="Colorful Grid" w:semiHidden="0" w:uiPriority="73" w:unhideWhenUsed="0"/>
-    <w:lsdException w:name="Light Shading Accent 1" w:semiHidden="0" w:uiPriority="60" w:unhideWhenUsed="0"/>
-    <w:lsdException w:name="Light List Accent 1" w:semiHidden="0" w:uiPriority="61" w:unhideWhenUsed="0"/>
-    <w:lsdException w:name="Light Grid Accent 1" w:semiHidden="0" w:uiPriority="62" w:unhideWhenUsed="0"/>
-    <w:lsdException w:name="Medium Shading 1 Accent 1" w:semiHidden="0" w:uiPriority="63" w:unhideWhenUsed="0"/>
-    <w:lsdException w:name="Medium Shading 2 Accent 1" w:semiHidden="0" w:uiPriority="64" w:unhideWhenUsed="0"/>
-    <w:lsdException w:name="Medium List 1 Accent 1" w:semiHidden="0" w:uiPriority="65" w:unhideWhenUsed="0"/>
-    <w:lsdException w:name="Revision" w:unhideWhenUsed="0"/>
-    <w:lsdException w:name="List Paragraph" w:semiHidden="0" w:uiPriority="34" w:unhideWhenUsed="0" w:qFormat="1"/>
-    <w:lsdException w:name="Quote" w:semiHidden="0" w:uiPriority="29" w:unhideWhenUsed="0" w:qFormat="1"/>
-    <w:lsdException w:name="Intense Quote" w:semiHidden="0" w:uiPriority="30" w:unhideWhenUsed="0" w:qFormat="1"/>
-    <w:lsdException w:name="Medium List 2 Accent 1" w:semiHidden="0" w:uiPriority="66" w:unhideWhenUsed="0"/>
-    <w:lsdException w:name="Medium Grid 1 Accent 1" w:semiHidden="0" w:uiPriority="67" w:unhideWhenUsed="0"/>
-    <w:lsdException w:name="Medium Grid 2 Accent 1" w:semiHidden="0" w:uiPriority="68" w:unhideWhenUsed="0"/>
-    <w:lsdException w:name="Medium Grid 3 Accent 1" w:semiHidden="0" w:uiPriority="69" w:unhideWhenUsed="0"/>
-    <w:lsdException w:name="Dark List Accent 1" w:semiHidden="0" w:uiPriority="70" w:unhideWhenUsed="0"/>
-    <w:lsdException w:name="Colorful Shading Accent 1" w:semiHidden="0" w:uiPriority="71" w:unhideWhenUsed="0"/>
-    <w:lsdException w:name="Colorful List Accent 1" w:semiHidden="0" w:uiPriority="72" w:unhideWhenUsed="0"/>
-    <w:lsdException w:name="Colorful Grid Accent 1" w:semiHidden="0" w:uiPriority="73" w:unhideWhenUsed="0"/>
-    <w:lsdException w:name="Light Shading Accent 2" w:semiHidden="0" w:uiPriority="60" w:unhideWhenUsed="0"/>
-    <w:lsdException w:name="Light List Accent 2" w:semiHidden="0" w:uiPriority="61" w:unhideWhenUsed="0"/>
-    <w:lsdException w:name="Light Grid Accent 2" w:semiHidden="0" w:uiPriority="62" w:unhideWhenUsed="0"/>
-    <w:lsdException w:name="Medium Shading 1 Accent 2" w:semiHidden="0" w:uiPriority="63" w:unhideWhenUsed="0"/>
-    <w:lsdException w:name="Medium Shading 2 Accent 2" w:semiHidden="0" w:uiPriority="64" w:unhideWhenUsed="0"/>
-    <w:lsdException w:name="Medium List 1 Accent 2" w:semiHidden="0" w:uiPriority="65" w:unhideWhenUsed="0"/>
-    <w:lsdException w:name="Medium List 2 Accent 2" w:semiHidden="0" w:uiPriority="66" w:unhideWhenUsed="0"/>
-    <w:lsdException w:name="Medium Grid 1 Accent 2" w:semiHidden="0" w:uiPriority="67" w:unhideWhenUsed="0"/>
-    <w:lsdException w:name="Medium Grid 2 Accent 2" w:semiHidden="0" w:uiPriority="68" w:unhideWhenUsed="0"/>
-    <w:lsdException w:name="Medium Grid 3 Accent 2" w:semiHidden="0" w:uiPriority="69" w:unhideWhenUsed="0"/>
-    <w:lsdException w:name="Dark List Accent 2" w:semiHidden="0" w:uiPriority="70" w:unhideWhenUsed="0"/>
-    <w:lsdException w:name="Colorful Shading Accent 2" w:semiHidden="0" w:uiPriority="71" w:unhideWhenUsed="0"/>
-    <w:lsdException w:name="Colorful List Accent 2" w:semiHidden="0" w:uiPriority="72" w:unhideWhenUsed="0"/>
-    <w:lsdException w:name="Colorful Grid Accent 2" w:semiHidden="0" w:uiPriority="73" w:unhideWhenUsed="0"/>
-    <w:lsdException w:name="Light Shading Accent 3" w:semiHidden="0" w:uiPriority="60" w:unhideWhenUsed="0"/>
-    <w:lsdException w:name="Light List Accent 3" w:semiHidden="0" w:uiPriority="61" w:unhideWhenUsed="0"/>
-    <w:lsdException w:name="Light Grid Accent 3" w:semiHidden="0" w:uiPriority="62" w:unhideWhenUsed="0"/>
-    <w:lsdException w:name="Medium Shading 1 Accent 3" w:semiHidden="0" w:uiPriority="63" w:unhideWhenUsed="0"/>
-    <w:lsdException w:name="Medium Shading 2 Accent 3" w:semiHidden="0" w:uiPriority="64" w:unhideWhenUsed="0"/>
-    <w:lsdException w:name="Medium List 1 Accent 3" w:semiHidden="0" w:uiPriority="65" w:unhideWhenUsed="0"/>
-    <w:lsdException w:name="Medium List 2 Accent 3" w:semiHidden="0" w:uiPriority="66" w:unhideWhenUsed="0"/>
-    <w:lsdException w:name="Medium Grid 1 Accent 3" w:semiHidden="0" w:uiPriority="67" w:unhideWhenUsed="0"/>
-    <w:lsdException w:name="Medium Grid 2 Accent 3" w:semiHidden="0" w:uiPriority="68" w:unhideWhenUsed="0"/>
-    <w:lsdException w:name="Medium Grid 3 Accent 3" w:semiHidden="0" w:uiPriority="69" w:unhideWhenUsed="0"/>
-    <w:lsdException w:name="Dark List Accent 3" w:semiHidden="0" w:uiPriority="70" w:unhideWhenUsed="0"/>
-    <w:lsdException w:name="Colorful Shading Accent 3" w:semiHidden="0" w:uiPriority="71" w:unhideWhenUsed="0"/>
-    <w:lsdException w:name="Colorful List Accent 3" w:semiHidden="0" w:uiPriority="72" w:unhideWhenUsed="0"/>
-    <w:lsdException w:name="Colorful Grid Accent 3" w:semiHidden="0" w:uiPriority="73" w:unhideWhenUsed="0"/>
-    <w:lsdException w:name="Light Shading Accent 4" w:semiHidden="0" w:uiPriority="60" w:unhideWhenUsed="0"/>
-    <w:lsdException w:name="Light List Accent 4" w:semiHidden="0" w:uiPriority="61" w:unhideWhenUsed="0"/>
-    <w:lsdException w:name="Light Grid Accent 4" w:semiHidden="0" w:uiPriority="62" w:unhideWhenUsed="0"/>
-    <w:lsdException w:name="Medium Shading 1 Accent 4" w:semiHidden="0" w:uiPriority="63" w:unhideWhenUsed="0"/>
-    <w:lsdException w:name="Medium Shading 2 Accent 4" w:semiHidden="0" w:uiPriority="64" w:unhideWhenUsed="0"/>
-    <w:lsdException w:name="Medium List 1 Accent 4" w:semiHidden="0" w:uiPriority="65" w:unhideWhenUsed="0"/>
-    <w:lsdException w:name="Medium List 2 Accent 4" w:semiHidden="0" w:uiPriority="66" w:unhideWhenUsed="0"/>
-    <w:lsdException w:name="Medium Grid 1 Accent 4" w:semiHidden="0" w:uiPriority="67" w:unhideWhenUsed="0"/>
-    <w:lsdException w:name="Medium Grid 2 Accent 4" w:semiHidden="0" w:uiPriority="68" w:unhideWhenUsed="0"/>
-    <w:lsdException w:name="Medium Grid 3 Accent 4" w:semiHidden="0" w:uiPriority="69" w:unhideWhenUsed="0"/>
-    <w:lsdException w:name="Dark List Accent 4" w:semiHidden="0" w:uiPriority="70" w:unhideWhenUsed="0"/>
-    <w:lsdException w:name="Colorful Shading Accent 4" w:semiHidden="0" w:uiPriority="71" w:unhideWhenUsed="0"/>
-    <w:lsdException w:name="Colorful List Accent 4" w:semiHidden="0" w:uiPriority="72" w:unhideWhenUsed="0"/>
-    <w:lsdException w:name="Colorful Grid Accent 4" w:semiHidden="0" w:uiPriority="73" w:unhideWhenUsed="0"/>
-    <w:lsdException w:name="Light Shading Accent 5" w:semiHidden="0" w:uiPriority="60" w:unhideWhenUsed="0"/>
-    <w:lsdException w:name="Light List Accent 5" w:semiHidden="0" w:uiPriority="61" w:unhideWhenUsed="0"/>
-    <w:lsdException w:name="Light Grid Accent 5" w:semiHidden="0" w:uiPriority="62" w:unhideWhenUsed="0"/>
-    <w:lsdException w:name="Medium Shading 1 Accent 5" w:semiHidden="0" w:uiPriority="63" w:unhideWhenUsed="0"/>
-    <w:lsdException w:name="Medium Shading 2 Accent 5" w:semiHidden="0" w:uiPriority="64" w:unhideWhenUsed="0"/>
-    <w:lsdException w:name="Medium List 1 Accent 5" w:semiHidden="0" w:uiPriority="65" w:unhideWhenUsed="0"/>
-    <w:lsdException w:name="Medium List 2 Accent 5" w:semiHidden="0" w:uiPriority="66" w:unhideWhenUsed="0"/>
-    <w:lsdException w:name="Medium Grid 1 Accent 5" w:semiHidden="0" w:uiPriority="67" w:unhideWhenUsed="0"/>
-    <w:lsdException w:name="Medium Grid 2 Accent 5" w:semiHidden="0" w:uiPriority="68" w:unhideWhenUsed="0"/>
-    <w:lsdException w:name="Medium Grid 3 Accent 5" w:semiHidden="0" w:uiPriority="69" w:unhideWhenUsed="0"/>
-    <w:lsdException w:name="Dark List Accent 5" w:semiHidden="0" w:uiPriority="70" w:unhideWhenUsed="0"/>
-    <w:lsdException w:name="Colorful Shading Accent 5" w:semiHidden="0" w:uiPriority="71" w:unhideWhenUsed="0"/>
-    <w:lsdException w:name="Colorful List Accent 5" w:semiHidden="0" w:uiPriority="72" w:unhideWhenUsed="0"/>
-    <w:lsdException w:name="Colorful Grid Accent 5" w:semiHidden="0" w:uiPriority="73" w:unhideWhenUsed="0"/>
-    <w:lsdException w:name="Light Shading Accent 6" w:semiHidden="0" w:uiPriority="60" w:unhideWhenUsed="0"/>
-    <w:lsdException w:name="Light List Accent 6" w:semiHidden="0" w:uiPriority="61" w:unhideWhenUsed="0"/>
-    <w:lsdException w:name="Light Grid Accent 6" w:semiHidden="0" w:uiPriority="62" w:unhideWhenUsed="0"/>
-    <w:lsdException w:name="Medium Shading 1 Accent 6" w:semiHidden="0" w:uiPriority="63" w:unhideWhenUsed="0"/>
-    <w:lsdException w:name="Medium Shading 2 Accent 6" w:semiHidden="0" w:uiPriority="64" w:unhideWhenUsed="0"/>
-    <w:lsdException w:name="Medium List 1 Accent 6" w:semiHidden="0" w:uiPriority="65" w:unhideWhenUsed="0"/>
-    <w:lsdException w:name="Medium List 2 Accent 6" w:semiHidden="0" w:uiPriority="66" w:unhideWhenUsed="0"/>
-    <w:lsdException w:name="Medium Grid 1 Accent 6" w:semiHidden="0" w:uiPriority="67" w:unhideWhenUsed="0"/>
-    <w:lsdException w:name="Medium Grid 2 Accent 6" w:semiHidden="0" w:uiPriority="68" w:unhideWhenUsed="0"/>
-    <w:lsdException w:name="Medium Grid 3 Accent 6" w:semiHidden="0" w:uiPriority="69" w:unhideWhenUsed="0"/>
-    <w:lsdException w:name="Dark List Accent 6" w:semiHidden="0" w:uiPriority="70" w:unhideWhenUsed="0"/>
-    <w:lsdException w:name="Colorful Shading Accent 6" w:semiHidden="0" w:uiPriority="71" w:unhideWhenUsed="0"/>
-    <w:lsdException w:name="Colorful List Accent 6" w:semiHidden="0" w:uiPriority="72" w:unhideWhenUsed="0"/>
-    <w:lsdException w:name="Colorful Grid Accent 6" w:semiHidden="0" w:uiPriority="73" w:unhideWhenUsed="0"/>
-    <w:lsdException w:name="Subtle Emphasis" w:semiHidden="0" w:uiPriority="19" w:unhideWhenUsed="0" w:qFormat="1"/>
-    <w:lsdException w:name="Intense Emphasis" w:semiHidden="0" w:uiPriority="21" w:unhideWhenUsed="0" w:qFormat="1"/>
-    <w:lsdException w:name="Subtle Reference" w:semiHidden="0" w:uiPriority="31" w:unhideWhenUsed="0" w:qFormat="1"/>
-    <w:lsdException w:name="Intense Reference" w:semiHidden="0" w:uiPriority="32" w:unhideWhenUsed="0" w:qFormat="1"/>
-    <w:lsdException w:name="Book Title" w:semiHidden="0" w:uiPriority="33" w:unhideWhenUsed="0" w:qFormat="1"/>
-    <w:lsdException w:name="Bibliography" w:uiPriority="37"/>
-    <w:lsdException w:name="TOC Heading" w:uiPriority="39" w:qFormat="1"/>
+  <w:latentStyles w:defLockedState="0" w:defUIPriority="99" w:defSemiHidden="0" w:defUnhideWhenUsed="0" w:defQFormat="0" w:count="371">
+    <w:lsdException w:name="Normal" w:uiPriority="0" w:qFormat="1"/>
+    <w:lsdException w:name="heading 1" w:uiPriority="9" w:qFormat="1"/>
+    <w:lsdException w:name="heading 2" w:semiHidden="1" w:uiPriority="9" w:unhideWhenUsed="1" w:qFormat="1"/>
+    <w:lsdException w:name="heading 3" w:semiHidden="1" w:uiPriority="9" w:unhideWhenUsed="1" w:qFormat="1"/>
+    <w:lsdException w:name="heading 4" w:semiHidden="1" w:uiPriority="9" w:unhideWhenUsed="1" w:qFormat="1"/>
+    <w:lsdException w:name="heading 5" w:semiHidden="1" w:uiPriority="9" w:unhideWhenUsed="1" w:qFormat="1"/>
+    <w:lsdException w:name="heading 6" w:semiHidden="1" w:uiPriority="9" w:unhideWhenUsed="1" w:qFormat="1"/>
+    <w:lsdException w:name="heading 7" w:semiHidden="1" w:uiPriority="9" w:unhideWhenUsed="1" w:qFormat="1"/>
+    <w:lsdException w:name="heading 8" w:semiHidden="1" w:uiPriority="9" w:unhideWhenUsed="1" w:qFormat="1"/>
+    <w:lsdException w:name="heading 9" w:semiHidden="1" w:uiPriority="9" w:unhideWhenUsed="1" w:qFormat="1"/>
+    <w:lsdException w:name="index 1" w:semiHidden="1" w:unhideWhenUsed="1"/>
+    <w:lsdException w:name="index 2" w:semiHidden="1" w:unhideWhenUsed="1"/>
+    <w:lsdException w:name="index 3" w:semiHidden="1" w:unhideWhenUsed="1"/>
+    <w:lsdException w:name="index 4" w:semiHidden="1" w:unhideWhenUsed="1"/>
+    <w:lsdException w:name="index 5" w:semiHidden="1" w:unhideWhenUsed="1"/>
+    <w:lsdException w:name="index 6" w:semiHidden="1" w:unhideWhenUsed="1"/>
+    <w:lsdException w:name="index 7" w:semiHidden="1" w:unhideWhenUsed="1"/>
+    <w:lsdException w:name="index 8" w:semiHidden="1" w:unhideWhenUsed="1"/>
+    <w:lsdException w:name="index 9" w:semiHidden="1" w:unhideWhenUsed="1"/>
+    <w:lsdException w:name="toc 1" w:semiHidden="1" w:uiPriority="39" w:unhideWhenUsed="1"/>
+    <w:lsdException w:name="toc 2" w:semiHidden="1" w:uiPriority="39" w:unhideWhenUsed="1"/>
+    <w:lsdException w:name="toc 3" w:semiHidden="1" w:uiPriority="39" w:unhideWhenUsed="1"/>
+    <w:lsdException w:name="toc 4" w:semiHidden="1" w:uiPriority="39" w:unhideWhenUsed="1"/>
+    <w:lsdException w:name="toc 5" w:semiHidden="1" w:uiPriority="39" w:unhideWhenUsed="1"/>
+    <w:lsdException w:name="toc 6" w:semiHidden="1" w:uiPriority="39" w:unhideWhenUsed="1"/>
+    <w:lsdException w:name="toc 7" w:semiHidden="1" w:uiPriority="39" w:unhideWhenUsed="1"/>
+    <w:lsdException w:name="toc 8" w:semiHidden="1" w:uiPriority="39" w:unhideWhenUsed="1"/>
+    <w:lsdException w:name="toc 9" w:semiHidden="1" w:uiPriority="39" w:unhideWhenUsed="1"/>
+    <w:lsdException w:name="Normal Indent" w:semiHidden="1" w:unhideWhenUsed="1"/>
+    <w:lsdException w:name="footnote text" w:semiHidden="1" w:unhideWhenUsed="1"/>
+    <w:lsdException w:name="annotation text" w:semiHidden="1" w:unhideWhenUsed="1"/>
+    <w:lsdException w:name="header" w:semiHidden="1" w:unhideWhenUsed="1"/>
+    <w:lsdException w:name="footer" w:semiHidden="1" w:unhideWhenUsed="1"/>
+    <w:lsdException w:name="index heading" w:semiHidden="1" w:unhideWhenUsed="1"/>
+    <w:lsdException w:name="caption" w:semiHidden="1" w:uiPriority="35" w:unhideWhenUsed="1" w:qFormat="1"/>
+    <w:lsdException w:name="table of figures" w:semiHidden="1" w:unhideWhenUsed="1"/>
+    <w:lsdException w:name="envelope address" w:semiHidden="1" w:unhideWhenUsed="1"/>
+    <w:lsdException w:name="envelope return" w:semiHidden="1" w:unhideWhenUsed="1"/>
+    <w:lsdException w:name="footnote reference" w:semiHidden="1" w:unhideWhenUsed="1"/>
+    <w:lsdException w:name="annotation reference" w:semiHidden="1" w:unhideWhenUsed="1"/>
+    <w:lsdException w:name="line number" w:semiHidden="1" w:unhideWhenUsed="1"/>
+    <w:lsdException w:name="page number" w:semiHidden="1" w:unhideWhenUsed="1"/>
+    <w:lsdException w:name="endnote reference" w:semiHidden="1" w:unhideWhenUsed="1"/>
+    <w:lsdException w:name="endnote text" w:semiHidden="1" w:unhideWhenUsed="1"/>
+    <w:lsdException w:name="table of authorities" w:semiHidden="1" w:unhideWhenUsed="1"/>
+    <w:lsdException w:name="macro" w:semiHidden="1" w:unhideWhenUsed="1"/>
+    <w:lsdException w:name="toa heading" w:semiHidden="1" w:unhideWhenUsed="1"/>
+    <w:lsdException w:name="List" w:semiHidden="1" w:unhideWhenUsed="1"/>
+    <w:lsdException w:name="List Bullet" w:semiHidden="1" w:unhideWhenUsed="1"/>
+    <w:lsdException w:name="List Number" w:semiHidden="1" w:unhideWhenUsed="1"/>
+    <w:lsdException w:name="List 2" w:semiHidden="1" w:unhideWhenUsed="1"/>
+    <w:lsdException w:name="List 3" w:semiHidden="1" w:unhideWhenUsed="1"/>
+    <w:lsdException w:name="List 4" w:semiHidden="1" w:unhideWhenUsed="1"/>
+    <w:lsdException w:name="List 5" w:semiHidden="1" w:unhideWhenUsed="1"/>
+    <w:lsdException w:name="List Bullet 2" w:semiHidden="1" w:unhideWhenUsed="1"/>
+    <w:lsdException w:name="List Bullet 3" w:semiHidden="1" w:unhideWhenUsed="1"/>
+    <w:lsdException w:name="List Bullet 4" w:semiHidden="1" w:unhideWhenUsed="1"/>
+    <w:lsdException w:name="List Bullet 5" w:semiHidden="1" w:unhideWhenUsed="1"/>
+    <w:lsdException w:name="List Number 2" w:semiHidden="1" w:unhideWhenUsed="1"/>
+    <w:lsdException w:name="List Number 3" w:semiHidden="1" w:unhideWhenUsed="1"/>
+    <w:lsdException w:name="List Number 4" w:semiHidden="1" w:unhideWhenUsed="1"/>
+    <w:lsdException w:name="List Number 5" w:semiHidden="1" w:unhideWhenUsed="1"/>
+    <w:lsdException w:name="Title" w:uiPriority="10" w:qFormat="1"/>
+    <w:lsdException w:name="Closing" w:semiHidden="1" w:unhideWhenUsed="1"/>
+    <w:lsdException w:name="Signature" w:semiHidden="1" w:unhideWhenUsed="1"/>
+    <w:lsdException w:name="Default Paragraph Font" w:semiHidden="1" w:uiPriority="1" w:unhideWhenUsed="1"/>
+    <w:lsdException w:name="Body Text" w:semiHidden="1" w:unhideWhenUsed="1"/>
+    <w:lsdException w:name="Body Text Indent" w:semiHidden="1" w:unhideWhenUsed="1"/>
+    <w:lsdException w:name="List Continue" w:semiHidden="1" w:unhideWhenUsed="1"/>
+    <w:lsdException w:name="List Continue 2" w:semiHidden="1" w:unhideWhenUsed="1"/>
+    <w:lsdException w:name="List Continue 3" w:semiHidden="1" w:unhideWhenUsed="1"/>
+    <w:lsdException w:name="List Continue 4" w:semiHidden="1" w:unhideWhenUsed="1"/>
+    <w:lsdException w:name="List Continue 5" w:semiHidden="1" w:unhideWhenUsed="1"/>
+    <w:lsdException w:name="Message Header" w:semiHidden="1" w:unhideWhenUsed="1"/>
+    <w:lsdException w:name="Subtitle" w:uiPriority="11" w:qFormat="1"/>
+    <w:lsdException w:name="Salutation" w:semiHidden="1" w:unhideWhenUsed="1"/>
+    <w:lsdException w:name="Date" w:semiHidden="1" w:unhideWhenUsed="1"/>
+    <w:lsdException w:name="Body Text First Indent" w:semiHidden="1" w:unhideWhenUsed="1"/>
+    <w:lsdException w:name="Body Text First Indent 2" w:semiHidden="1" w:unhideWhenUsed="1"/>
+    <w:lsdException w:name="Note Heading" w:semiHidden="1" w:unhideWhenUsed="1"/>
+    <w:lsdException w:name="Body Text 2" w:semiHidden="1" w:unhideWhenUsed="1"/>
+    <w:lsdException w:name="Body Text 3" w:semiHidden="1" w:unhideWhenUsed="1"/>
+    <w:lsdException w:name="Body Text Indent 2" w:semiHidden="1" w:unhideWhenUsed="1"/>
+    <w:lsdException w:name="Body Text Indent 3" w:semiHidden="1" w:unhideWhenUsed="1"/>
+    <w:lsdException w:name="Block Text" w:semiHidden="1" w:unhideWhenUsed="1"/>
+    <w:lsdException w:name="Hyperlink" w:semiHidden="1" w:unhideWhenUsed="1"/>
+    <w:lsdException w:name="FollowedHyperlink" w:semiHidden="1" w:unhideWhenUsed="1"/>
+    <w:lsdException w:name="Strong" w:uiPriority="22" w:qFormat="1"/>
+    <w:lsdException w:name="Emphasis" w:uiPriority="20" w:qFormat="1"/>
+    <w:lsdException w:name="Document Map" w:semiHidden="1" w:unhideWhenUsed="1"/>
+    <w:lsdException w:name="Plain Text" w:semiHidden="1" w:unhideWhenUsed="1"/>
+    <w:lsdException w:name="E-mail Signature" w:semiHidden="1" w:unhideWhenUsed="1"/>
+    <w:lsdException w:name="HTML Top of Form" w:semiHidden="1" w:unhideWhenUsed="1"/>
+    <w:lsdException w:name="HTML Bottom of Form" w:semiHidden="1" w:unhideWhenUsed="1"/>
+    <w:lsdException w:name="Normal (Web)" w:semiHidden="1" w:unhideWhenUsed="1"/>
+    <w:lsdException w:name="HTML Acronym" w:semiHidden="1" w:unhideWhenUsed="1"/>
+    <w:lsdException w:name="HTML Address" w:semiHidden="1" w:unhideWhenUsed="1"/>
+    <w:lsdException w:name="HTML Cite" w:semiHidden="1" w:unhideWhenUsed="1"/>
+    <w:lsdException w:name="HTML Code" w:semiHidden="1" w:unhideWhenUsed="1"/>
+    <w:lsdException w:name="HTML Definition" w:semiHidden="1" w:unhideWhenUsed="1"/>
+    <w:lsdException w:name="HTML Keyboard" w:semiHidden="1" w:unhideWhenUsed="1"/>
+    <w:lsdException w:name="HTML Preformatted" w:semiHidden="1" w:unhideWhenUsed="1"/>
+    <w:lsdException w:name="HTML Sample" w:semiHidden="1" w:unhideWhenUsed="1"/>
+    <w:lsdException w:name="HTML Typewriter" w:semiHidden="1" w:unhideWhenUsed="1"/>
+    <w:lsdException w:name="HTML Variable" w:semiHidden="1" w:unhideWhenUsed="1"/>
+    <w:lsdException w:name="Normal Table" w:semiHidden="1" w:unhideWhenUsed="1"/>
+    <w:lsdException w:name="annotation subject" w:semiHidden="1" w:unhideWhenUsed="1"/>
+    <w:lsdException w:name="No List" w:semiHidden="1" w:unhideWhenUsed="1"/>
+    <w:lsdException w:name="Outline List 1" w:semiHidden="1" w:unhideWhenUsed="1"/>
+    <w:lsdException w:name="Outline List 2" w:semiHidden="1" w:unhideWhenUsed="1"/>
+    <w:lsdException w:name="Outline List 3" w:semiHidden="1" w:unhideWhenUsed="1"/>
+    <w:lsdException w:name="Table Simple 1" w:semiHidden="1" w:unhideWhenUsed="1"/>
+    <w:lsdException w:name="Table Simple 2" w:semiHidden="1" w:unhideWhenUsed="1"/>
+    <w:lsdException w:name="Table Simple 3" w:semiHidden="1" w:unhideWhenUsed="1"/>
+    <w:lsdException w:name="Table Classic 1" w:semiHidden="1" w:unhideWhenUsed="1"/>
+    <w:lsdException w:name="Table Classic 2" w:semiHidden="1" w:unhideWhenUsed="1"/>
+    <w:lsdException w:name="Table Classic 3" w:semiHidden="1" w:unhideWhenUsed="1"/>
+    <w:lsdException w:name="Table Classic 4" w:semiHidden="1" w:unhideWhenUsed="1"/>
+    <w:lsdException w:name="Table Colorful 1" w:semiHidden="1" w:unhideWhenUsed="1"/>
+    <w:lsdException w:name="Table Colorful 2" w:semiHidden="1" w:unhideWhenUsed="1"/>
+    <w:lsdException w:name="Table Colorful 3" w:semiHidden="1" w:unhideWhenUsed="1"/>
+    <w:lsdException w:name="Table Columns 1" w:semiHidden="1" w:unhideWhenUsed="1"/>
+    <w:lsdException w:name="Table Columns 2" w:semiHidden="1" w:unhideWhenUsed="1"/>
+    <w:lsdException w:name="Table Columns 3" w:semiHidden="1" w:unhideWhenUsed="1"/>
+    <w:lsdException w:name="Table Columns 4" w:semiHidden="1" w:unhideWhenUsed="1"/>
+    <w:lsdException w:name="Table Columns 5" w:semiHidden="1" w:unhideWhenUsed="1"/>
+    <w:lsdException w:name="Table Grid 1" w:semiHidden="1" w:unhideWhenUsed="1"/>
+    <w:lsdException w:name="Table Grid 2" w:semiHidden="1" w:unhideWhenUsed="1"/>
+    <w:lsdException w:name="Table Grid 3" w:semiHidden="1" w:unhideWhenUsed="1"/>
+    <w:lsdException w:name="Table Grid 4" w:semiHidden="1" w:unhideWhenUsed="1"/>
+    <w:lsdException w:name="Table Grid 5" w:semiHidden="1" w:unhideWhenUsed="1"/>
+    <w:lsdException w:name="Table Grid 6" w:semiHidden="1" w:unhideWhenUsed="1"/>
+    <w:lsdException w:name="Table Grid 7" w:semiHidden="1" w:unhideWhenUsed="1"/>
+    <w:lsdException w:name="Table Grid 8" w:semiHidden="1" w:unhideWhenUsed="1"/>
+    <w:lsdException w:name="Table List 1" w:semiHidden="1" w:unhideWhenUsed="1"/>
+    <w:lsdException w:name="Table List 2" w:semiHidden="1" w:unhideWhenUsed="1"/>
+    <w:lsdException w:name="Table List 3" w:semiHidden="1" w:unhideWhenUsed="1"/>
+    <w:lsdException w:name="Table List 4" w:semiHidden="1" w:unhideWhenUsed="1"/>
+    <w:lsdException w:name="Table List 5" w:semiHidden="1" w:unhideWhenUsed="1"/>
+    <w:lsdException w:name="Table List 6" w:semiHidden="1" w:unhideWhenUsed="1"/>
+    <w:lsdException w:name="Table List 7" w:semiHidden="1" w:unhideWhenUsed="1"/>
+    <w:lsdException w:name="Table List 8" w:semiHidden="1" w:unhideWhenUsed="1"/>
+    <w:lsdException w:name="Table 3D effects 1" w:semiHidden="1" w:unhideWhenUsed="1"/>
+    <w:lsdException w:name="Table 3D effects 2" w:semiHidden="1" w:unhideWhenUsed="1"/>
+    <w:lsdException w:name="Table 3D effects 3" w:semiHidden="1" w:unhideWhenUsed="1"/>
+    <w:lsdException w:name="Table Contemporary" w:semiHidden="1" w:unhideWhenUsed="1"/>
+    <w:lsdException w:name="Table Elegant" w:semiHidden="1" w:unhideWhenUsed="1"/>
+    <w:lsdException w:name="Table Professional" w:semiHidden="1" w:unhideWhenUsed="1"/>
+    <w:lsdException w:name="Table Subtle 1" w:semiHidden="1" w:unhideWhenUsed="1"/>
+    <w:lsdException w:name="Table Subtle 2" w:semiHidden="1" w:unhideWhenUsed="1"/>
+    <w:lsdException w:name="Table Web 1" w:semiHidden="1" w:unhideWhenUsed="1"/>
+    <w:lsdException w:name="Table Web 2" w:semiHidden="1" w:unhideWhenUsed="1"/>
+    <w:lsdException w:name="Table Web 3" w:semiHidden="1" w:unhideWhenUsed="1"/>
+    <w:lsdException w:name="Balloon Text" w:semiHidden="1" w:unhideWhenUsed="1"/>
+    <w:lsdException w:name="Table Grid" w:uiPriority="59"/>
+    <w:lsdException w:name="Table Theme" w:semiHidden="1" w:unhideWhenUsed="1"/>
+    <w:lsdException w:name="Placeholder Text" w:semiHidden="1"/>
+    <w:lsdException w:name="No Spacing" w:uiPriority="1" w:qFormat="1"/>
+    <w:lsdException w:name="Light Shading" w:uiPriority="60"/>
+    <w:lsdException w:name="Light List" w:uiPriority="61"/>
+    <w:lsdException w:name="Light Grid" w:uiPriority="62"/>
+    <w:lsdException w:name="Medium Shading 1" w:uiPriority="63"/>
+    <w:lsdException w:name="Medium Shading 2" w:uiPriority="64"/>
+    <w:lsdException w:name="Medium List 1" w:uiPriority="65"/>
+    <w:lsdException w:name="Medium List 2" w:uiPriority="66"/>
+    <w:lsdException w:name="Medium Grid 1" w:uiPriority="67"/>
+    <w:lsdException w:name="Medium Grid 2" w:uiPriority="68"/>
+    <w:lsdException w:name="Medium Grid 3" w:uiPriority="69"/>
+    <w:lsdException w:name="Dark List" w:uiPriority="70"/>
+    <w:lsdException w:name="Colorful Shading" w:uiPriority="71"/>
+    <w:lsdException w:name="Colorful List" w:uiPriority="72"/>
+    <w:lsdException w:name="Colorful Grid" w:uiPriority="73"/>
+    <w:lsdException w:name="Light Shading Accent 1" w:uiPriority="60"/>
+    <w:lsdException w:name="Light List Accent 1" w:uiPriority="61"/>
+    <w:lsdException w:name="Light Grid Accent 1" w:uiPriority="62"/>
+    <w:lsdException w:name="Medium Shading 1 Accent 1" w:uiPriority="63"/>
+    <w:lsdException w:name="Medium Shading 2 Accent 1" w:uiPriority="64"/>
+    <w:lsdException w:name="Medium List 1 Accent 1" w:uiPriority="65"/>
+    <w:lsdException w:name="Revision" w:semiHidden="1"/>
+    <w:lsdException w:name="List Paragraph" w:uiPriority="34" w:qFormat="1"/>
+    <w:lsdException w:name="Quote" w:uiPriority="29" w:qFormat="1"/>
+    <w:lsdException w:name="Intense Quote" w:uiPriority="30" w:qFormat="1"/>
+    <w:lsdException w:name="Medium List 2 Accent 1" w:uiPriority="66"/>
+    <w:lsdException w:name="Medium Grid 1 Accent 1" w:uiPriority="67"/>
+    <w:lsdException w:name="Medium Grid 2 Accent 1" w:uiPriority="68"/>
+    <w:lsdException w:name="Medium Grid 3 Accent 1" w:uiPriority="69"/>
+    <w:lsdException w:name="Dark List Accent 1" w:uiPriority="70"/>
+    <w:lsdException w:name="Colorful Shading Accent 1" w:uiPriority="71"/>
+    <w:lsdException w:name="Colorful List Accent 1" w:uiPriority="72"/>
+    <w:lsdException w:name="Colorful Grid Accent 1" w:uiPriority="73"/>
+    <w:lsdException w:name="Light Shading Accent 2" w:uiPriority="60"/>
+    <w:lsdException w:name="Light List Accent 2" w:uiPriority="61"/>
+    <w:lsdException w:name="Light Grid Accent 2" w:uiPriority="62"/>
+    <w:lsdException w:name="Medium Shading 1 Accent 2" w:uiPriority="63"/>
+    <w:lsdException w:name="Medium Shading 2 Accent 2" w:uiPriority="64"/>
+    <w:lsdException w:name="Medium List 1 Accent 2" w:uiPriority="65"/>
+    <w:lsdException w:name="Medium List 2 Accent 2" w:uiPriority="66"/>
+    <w:lsdException w:name="Medium Grid 1 Accent 2" w:uiPriority="67"/>
+    <w:lsdException w:name="Medium Grid 2 Accent 2" w:uiPriority="68"/>
+    <w:lsdException w:name="Medium Grid 3 Accent 2" w:uiPriority="69"/>
+    <w:lsdException w:name="Dark List Accent 2" w:uiPriority="70"/>
+    <w:lsdException w:name="Colorful Shading Accent 2" w:uiPriority="71"/>
+    <w:lsdException w:name="Colorful List Accent 2" w:uiPriority="72"/>
+    <w:lsdException w:name="Colorful Grid Accent 2" w:uiPriority="73"/>
+    <w:lsdException w:name="Light Shading Accent 3" w:uiPriority="60"/>
+    <w:lsdException w:name="Light List Accent 3" w:uiPriority="61"/>
+    <w:lsdException w:name="Light Grid Accent 3" w:uiPriority="62"/>
+    <w:lsdException w:name="Medium Shading 1 Accent 3" w:uiPriority="63"/>
+    <w:lsdException w:name="Medium Shading 2 Accent 3" w:uiPriority="64"/>
+    <w:lsdException w:name="Medium List 1 Accent 3" w:uiPriority="65"/>
+    <w:lsdException w:name="Medium List 2 Accent 3" w:uiPriority="66"/>
+    <w:lsdException w:name="Medium Grid 1 Accent 3" w:uiPriority="67"/>
+    <w:lsdException w:name="Medium Grid 2 Accent 3" w:uiPriority="68"/>
+    <w:lsdException w:name="Medium Grid 3 Accent 3" w:uiPriority="69"/>
+    <w:lsdException w:name="Dark List Accent 3" w:uiPriority="70"/>
+    <w:lsdException w:name="Colorful Shading Accent 3" w:uiPriority="71"/>
+    <w:lsdException w:name="Colorful List Accent 3" w:uiPriority="72"/>
+    <w:lsdException w:name="Colorful Grid Accent 3" w:uiPriority="73"/>
+    <w:lsdException w:name="Light Shading Accent 4" w:uiPriority="60"/>
+    <w:lsdException w:name="Light List Accent 4" w:uiPriority="61"/>
+    <w:lsdException w:name="Light Grid Accent 4" w:uiPriority="62"/>
+    <w:lsdException w:name="Medium Shading 1 Accent 4" w:uiPriority="63"/>
+    <w:lsdException w:name="Medium Shading 2 Accent 4" w:uiPriority="64"/>
+    <w:lsdException w:name="Medium List 1 Accent 4" w:uiPriority="65"/>
+    <w:lsdException w:name="Medium List 2 Accent 4" w:uiPriority="66"/>
+    <w:lsdException w:name="Medium Grid 1 Accent 4" w:uiPriority="67"/>
+    <w:lsdException w:name="Medium Grid 2 Accent 4" w:uiPriority="68"/>
+    <w:lsdException w:name="Medium Grid 3 Accent 4" w:uiPriority="69"/>
+    <w:lsdException w:name="Dark List Accent 4" w:uiPriority="70"/>
+    <w:lsdException w:name="Colorful Shading Accent 4" w:uiPriority="71"/>
+    <w:lsdException w:name="Colorful List Accent 4" w:uiPriority="72"/>
+    <w:lsdException w:name="Colorful Grid Accent 4" w:uiPriority="73"/>
+    <w:lsdException w:name="Light Shading Accent 5" w:uiPriority="60"/>
+    <w:lsdException w:name="Light List Accent 5" w:uiPriority="61"/>
+    <w:lsdException w:name="Light Grid Accent 5" w:uiPriority="62"/>
+    <w:lsdException w:name="Medium Shading 1 Accent 5" w:uiPriority="63"/>
+    <w:lsdException w:name="Medium Shading 2 Accent 5" w:uiPriority="64"/>
+    <w:lsdException w:name="Medium List 1 Accent 5" w:uiPriority="65"/>
+    <w:lsdException w:name="Medium List 2 Accent 5" w:uiPriority="66"/>
+    <w:lsdException w:name="Medium Grid 1 Accent 5" w:uiPriority="67"/>
+    <w:lsdException w:name="Medium Grid 2 Accent 5" w:uiPriority="68"/>
+    <w:lsdException w:name="Medium Grid 3 Accent 5" w:uiPriority="69"/>
+    <w:lsdException w:name="Dark List Accent 5" w:uiPriority="70"/>
+    <w:lsdException w:name="Colorful Shading Accent 5" w:uiPriority="71"/>
+    <w:lsdException w:name="Colorful List Accent 5" w:uiPriority="72"/>
+    <w:lsdException w:name="Colorful Grid Accent 5" w:uiPriority="73"/>
+    <w:lsdException w:name="Light Shading Accent 6" w:uiPriority="60"/>
+    <w:lsdException w:name="Light List Accent 6" w:uiPriority="61"/>
+    <w:lsdException w:name="Light Grid Accent 6" w:uiPriority="62"/>
+    <w:lsdException w:name="Medium Shading 1 Accent 6" w:uiPriority="63"/>
+    <w:lsdException w:name="Medium Shading 2 Accent 6" w:uiPriority="64"/>
+    <w:lsdException w:name="Medium List 1 Accent 6" w:uiPriority="65"/>
+    <w:lsdException w:name="Medium List 2 Accent 6" w:uiPriority="66"/>
+    <w:lsdException w:name="Medium Grid 1 Accent 6" w:uiPriority="67"/>
+    <w:lsdException w:name="Medium Grid 2 Accent 6" w:uiPriority="68"/>
+    <w:lsdException w:name="Medium Grid 3 Accent 6" w:uiPriority="69"/>
+    <w:lsdException w:name="Dark List Accent 6" w:uiPriority="70"/>
+    <w:lsdException w:name="Colorful Shading Accent 6" w:uiPriority="71"/>
+    <w:lsdException w:name="Colorful List Accent 6" w:uiPriority="72"/>
+    <w:lsdException w:name="Colorful Grid Accent 6" w:uiPriority="73"/>
+    <w:lsdException w:name="Subtle Emphasis" w:uiPriority="19" w:qFormat="1"/>
+    <w:lsdException w:name="Intense Emphasis" w:uiPriority="21" w:qFormat="1"/>
+    <w:lsdException w:name="Subtle Reference" w:uiPriority="31" w:qFormat="1"/>
+    <w:lsdException w:name="Intense Reference" w:uiPriority="32" w:qFormat="1"/>
+    <w:lsdException w:name="Book Title" w:uiPriority="33" w:qFormat="1"/>
+    <w:lsdException w:name="Bibliography" w:semiHidden="1" w:uiPriority="37" w:unhideWhenUsed="1"/>
+    <w:lsdException w:name="TOC Heading" w:semiHidden="1" w:uiPriority="39" w:unhideWhenUsed="1" w:qFormat="1"/>
+    <w:lsdException w:name="Plain Table 1" w:uiPriority="41"/>
+    <w:lsdException w:name="Plain Table 2" w:uiPriority="42"/>
+    <w:lsdException w:name="Plain Table 3" w:uiPriority="43"/>
+    <w:lsdException w:name="Plain Table 4" w:uiPriority="44"/>
+    <w:lsdException w:name="Plain Table 5" w:uiPriority="45"/>
+    <w:lsdException w:name="Grid Table Light" w:uiPriority="40"/>
+    <w:lsdException w:name="Grid Table 1 Light" w:uiPriority="46"/>
+    <w:lsdException w:name="Grid Table 2" w:uiPriority="47"/>
+    <w:lsdException w:name="Grid Table 3" w:uiPriority="48"/>
+    <w:lsdException w:name="Grid Table 4" w:uiPriority="49"/>
+    <w:lsdException w:name="Grid Table 5 Dark" w:uiPriority="50"/>
+    <w:lsdException w:name="Grid Table 6 Colorful" w:uiPriority="51"/>
+    <w:lsdException w:name="Grid Table 7 Colorful" w:uiPriority="52"/>
+    <w:lsdException w:name="Grid Table 1 Light Accent 1" w:uiPriority="46"/>
+    <w:lsdException w:name="Grid Table 2 Accent 1" w:uiPriority="47"/>
+    <w:lsdException w:name="Grid Table 3 Accent 1" w:uiPriority="48"/>
+    <w:lsdException w:name="Grid Table 4 Accent 1" w:uiPriority="49"/>
+    <w:lsdException w:name="Grid Table 5 Dark Accent 1" w:uiPriority="50"/>
+    <w:lsdException w:name="Grid Table 6 Colorful Accent 1" w:uiPriority="51"/>
+    <w:lsdException w:name="Grid Table 7 Colorful Accent 1" w:uiPriority="52"/>
+    <w:lsdException w:name="Grid Table 1 Light Accent 2" w:uiPriority="46"/>
+    <w:lsdException w:name="Grid Table 2 Accent 2" w:uiPriority="47"/>
+    <w:lsdException w:name="Grid Table 3 Accent 2" w:uiPriority="48"/>
+    <w:lsdException w:name="Grid Table 4 Accent 2" w:uiPriority="49"/>
+    <w:lsdException w:name="Grid Table 5 Dark Accent 2" w:uiPriority="50"/>
+    <w:lsdException w:name="Grid Table 6 Colorful Accent 2" w:uiPriority="51"/>
+    <w:lsdException w:name="Grid Table 7 Colorful Accent 2" w:uiPriority="52"/>
+    <w:lsdException w:name="Grid Table 1 Light Accent 3" w:uiPriority="46"/>
+    <w:lsdException w:name="Grid Table 2 Accent 3" w:uiPriority="47"/>
+    <w:lsdException w:name="Grid Table 3 Accent 3" w:uiPriority="48"/>
+    <w:lsdException w:name="Grid Table 4 Accent 3" w:uiPriority="49"/>
+    <w:lsdException w:name="Grid Table 5 Dark Accent 3" w:uiPriority="50"/>
+    <w:lsdException w:name="Grid Table 6 Colorful Accent 3" w:uiPriority="51"/>
+    <w:lsdException w:name="Grid Table 7 Colorful Accent 3" w:uiPriority="52"/>
+    <w:lsdException w:name="Grid Table 1 Light Accent 4" w:uiPriority="46"/>
+    <w:lsdException w:name="Grid Table 2 Accent 4" w:uiPriority="47"/>
+    <w:lsdException w:name="Grid Table 3 Accent 4" w:uiPriority="48"/>
+    <w:lsdException w:name="Grid Table 4 Accent 4" w:uiPriority="49"/>
+    <w:lsdException w:name="Grid Table 5 Dark Accent 4" w:uiPriority="50"/>
+    <w:lsdException w:name="Grid Table 6 Colorful Accent 4" w:uiPriority="51"/>
+    <w:lsdException w:name="Grid Table 7 Colorful Accent 4" w:uiPriority="52"/>
+    <w:lsdException w:name="Grid Table 1 Light Accent 5" w:uiPriority="46"/>
+    <w:lsdException w:name="Grid Table 2 Accent 5" w:uiPriority="47"/>
+    <w:lsdException w:name="Grid Table 3 Accent 5" w:uiPriority="48"/>
+    <w:lsdException w:name="Grid Table 4 Accent 5" w:uiPriority="49"/>
+    <w:lsdException w:name="Grid Table 5 Dark Accent 5" w:uiPriority="50"/>
+    <w:lsdException w:name="Grid Table 6 Colorful Accent 5" w:uiPriority="51"/>
+    <w:lsdException w:name="Grid Table 7 Colorful Accent 5" w:uiPriority="52"/>
+    <w:lsdException w:name="Grid Table 1 Light Accent 6" w:uiPriority="46"/>
+    <w:lsdException w:name="Grid Table 2 Accent 6" w:uiPriority="47"/>
+    <w:lsdException w:name="Grid Table 3 Accent 6" w:uiPriority="48"/>
+    <w:lsdException w:name="Grid Table 4 Accent 6" w:uiPriority="49"/>
+    <w:lsdException w:name="Grid Table 5 Dark Accent 6" w:uiPriority="50"/>
+    <w:lsdException w:name="Grid Table 6 Colorful Accent 6" w:uiPriority="51"/>
+    <w:lsdException w:name="Grid Table 7 Colorful Accent 6" w:uiPriority="52"/>
+    <w:lsdException w:name="List Table 1 Light" w:uiPriority="46"/>
+    <w:lsdException w:name="List Table 2" w:uiPriority="47"/>
+    <w:lsdException w:name="List Table 3" w:uiPriority="48"/>
+    <w:lsdException w:name="List Table 4" w:uiPriority="49"/>
+    <w:lsdException w:name="List Table 5 Dark" w:uiPriority="50"/>
+    <w:lsdException w:name="List Table 6 Colorful" w:uiPriority="51"/>
+    <w:lsdException w:name="List Table 7 Colorful" w:uiPriority="52"/>
+    <w:lsdException w:name="List Table 1 Light Accent 1" w:uiPriority="46"/>
+    <w:lsdException w:name="List Table 2 Accent 1" w:uiPriority="47"/>
+    <w:lsdException w:name="List Table 3 Accent 1" w:uiPriority="48"/>
+    <w:lsdException w:name="List Table 4 Accent 1" w:uiPriority="49"/>
+    <w:lsdException w:name="List Table 5 Dark Accent 1" w:uiPriority="50"/>
+    <w:lsdException w:name="List Table 6 Colorful Accent 1" w:uiPriority="51"/>
+    <w:lsdException w:name="List Table 7 Colorful Accent 1" w:uiPriority="52"/>
+    <w:lsdException w:name="List Table 1 Light Accent 2" w:uiPriority="46"/>
+    <w:lsdException w:name="List Table 2 Accent 2" w:uiPriority="47"/>
+    <w:lsdException w:name="List Table 3 Accent 2" w:uiPriority="48"/>
+    <w:lsdException w:name="List Table 4 Accent 2" w:uiPriority="49"/>
+    <w:lsdException w:name="List Table 5 Dark Accent 2" w:uiPriority="50"/>
+    <w:lsdException w:name="List Table 6 Colorful Accent 2" w:uiPriority="51"/>
+    <w:lsdException w:name="List Table 7 Colorful Accent 2" w:uiPriority="52"/>
+    <w:lsdException w:name="List Table 1 Light Accent 3" w:uiPriority="46"/>
+    <w:lsdException w:name="List Table 2 Accent 3" w:uiPriority="47"/>
+    <w:lsdException w:name="List Table 3 Accent 3" w:uiPriority="48"/>
+    <w:lsdException w:name="List Table 4 Accent 3" w:uiPriority="49"/>
+    <w:lsdException w:name="List Table 5 Dark Accent 3" w:uiPriority="50"/>
+    <w:lsdException w:name="List Table 6 Colorful Accent 3" w:uiPriority="51"/>
+    <w:lsdException w:name="List Table 7 Colorful Accent 3" w:uiPriority="52"/>
+    <w:lsdException w:name="List Table 1 Light Accent 4" w:uiPriority="46"/>
+    <w:lsdException w:name="List Table 2 Accent 4" w:uiPriority="47"/>
+    <w:lsdException w:name="List Table 3 Accent 4" w:uiPriority="48"/>
+    <w:lsdException w:name="List Table 4 Accent 4" w:uiPriority="49"/>
+    <w:lsdException w:name="List Table 5 Dark Accent 4" w:uiPriority="50"/>
+    <w:lsdException w:name="List Table 6 Colorful Accent 4" w:uiPriority="51"/>
+    <w:lsdException w:name="List Table 7 Colorful Accent 4" w:uiPriority="52"/>
+    <w:lsdException w:name="List Table 1 Light Accent 5" w:uiPriority="46"/>
+    <w:lsdException w:name="List Table 2 Accent 5" w:uiPriority="47"/>
+    <w:lsdException w:name="List Table 3 Accent 5" w:uiPriority="48"/>
+    <w:lsdException w:name="List Table 4 Accent 5" w:uiPriority="49"/>
+    <w:lsdException w:name="List Table 5 Dark Accent 5" w:uiPriority="50"/>
+    <w:lsdException w:name="List Table 6 Colorful Accent 5" w:uiPriority="51"/>
+    <w:lsdException w:name="List Table 7 Colorful Accent 5" w:uiPriority="52"/>
+    <w:lsdException w:name="List Table 1 Light Accent 6" w:uiPriority="46"/>
+    <w:lsdException w:name="List Table 2 Accent 6" w:uiPriority="47"/>
+    <w:lsdException w:name="List Table 3 Accent 6" w:uiPriority="48"/>
+    <w:lsdException w:name="List Table 4 Accent 6" w:uiPriority="49"/>
+    <w:lsdException w:name="List Table 5 Dark Accent 6" w:uiPriority="50"/>
+    <w:lsdException w:name="List Table 6 Colorful Accent 6" w:uiPriority="51"/>
+    <w:lsdException w:name="List Table 7 Colorful Accent 6" w:uiPriority="52"/>
   </w:latentStyles>
   <w:style w:type="paragraph" w:default="1" w:styleId="a">
     <w:name w:val="Normal"/>
@@ -2544,7 +5396,6 @@
     <w:uiPriority w:val="99"/>
     <w:semiHidden/>
     <w:unhideWhenUsed/>
-    <w:qFormat/>
     <w:tblPr>
       <w:tblInd w:w="0" w:type="dxa"/>
       <w:tblCellMar>

</xml_diff>